<commit_message>
Commit-2 -- Referencias añadidas
</commit_message>
<xml_diff>
--- a/Anteproyecto_Grado.docx
+++ b/Anteproyecto_Grado.docx
@@ -18,7 +18,31 @@
           <w:sz w:val="24"/>
           <w:szCs w:val="24"/>
         </w:rPr>
-        <w:t>DISEÑO E IMPLEMENTACIÓN DE UN APLICATIVO MÓVIL PARA EL CONTROL DE VARIABLES EN EL INVERNADERO DE LA UNIVERSIDAD SURCOLOMBIANA</w:t>
+        <w:t>DISEÑO E IMPLEMENTACIÓN DE UN</w:t>
+      </w:r>
+      <w:r>
+        <w:rPr>
+          <w:rFonts w:ascii="Arial" w:hAnsi="Arial" w:cs="Arial"/>
+          <w:sz w:val="24"/>
+          <w:szCs w:val="24"/>
+        </w:rPr>
+        <w:t>A PÁ</w:t>
+      </w:r>
+      <w:r>
+        <w:rPr>
+          <w:rFonts w:ascii="Arial" w:hAnsi="Arial" w:cs="Arial"/>
+          <w:sz w:val="24"/>
+          <w:szCs w:val="24"/>
+        </w:rPr>
+        <w:t>GINA WEB Y UN</w:t>
+      </w:r>
+      <w:r>
+        <w:rPr>
+          <w:rFonts w:ascii="Arial" w:hAnsi="Arial" w:cs="Arial"/>
+          <w:sz w:val="24"/>
+          <w:szCs w:val="24"/>
+        </w:rPr>
+        <w:t xml:space="preserve"> APLICATIVO MÓVIL PARA EL CONTROL DE VARIABLES EN EL INVERNADERO DE LA UNIVERSIDAD SURCOLOMBIANA</w:t>
       </w:r>
     </w:p>
     <w:p>
@@ -404,7 +428,23 @@
           <w:szCs w:val="24"/>
         </w:rPr>
         <w:lastRenderedPageBreak/>
-        <w:t>DISEÑO E IMPLEMENTACIÓN DE UN APLICATIVO MÓVIL PARA EL CONTROL DE VARIABLES EN EL INVERNADERO DE LA UNIVERSIDAD SURCOLOMBIANA</w:t>
+        <w:t>DISEÑO E IMPLEMENTACIÓN DE UN</w:t>
+      </w:r>
+      <w:r>
+        <w:rPr>
+          <w:rFonts w:ascii="Arial" w:hAnsi="Arial" w:cs="Arial"/>
+          <w:sz w:val="24"/>
+          <w:szCs w:val="24"/>
+        </w:rPr>
+        <w:t>A PÁ</w:t>
+      </w:r>
+      <w:r>
+        <w:rPr>
+          <w:rFonts w:ascii="Arial" w:hAnsi="Arial" w:cs="Arial"/>
+          <w:sz w:val="24"/>
+          <w:szCs w:val="24"/>
+        </w:rPr>
+        <w:t>GINA WEB Y UN APLICATIVO MÓVIL PARA EL CONTROL DE VARIABLES EN EL INVERNADERO DE LA UNIVERSIDAD SURCOLOMBIANA</w:t>
       </w:r>
     </w:p>
     <w:p>
@@ -818,8 +858,6 @@
         </w:rPr>
       </w:pPr>
     </w:p>
-    <w:bookmarkStart w:id="0" w:name="_GoBack"/>
-    <w:bookmarkEnd w:id="0"/>
     <w:p>
       <w:pPr>
         <w:pStyle w:val="TDC1"/>
@@ -2706,25 +2744,20 @@
     <w:p>
       <w:pPr>
         <w:pStyle w:val="Ttulo1"/>
-        <w:sectPr>
-          <w:footerReference w:type="default" r:id="rId8"/>
-          <w:pgSz w:w="12240" w:h="15840"/>
-          <w:pgMar w:top="1701" w:right="2268" w:bottom="1701" w:left="1134" w:header="709" w:footer="709" w:gutter="0"/>
-          <w:cols w:space="708"/>
-          <w:docGrid w:linePitch="360"/>
-        </w:sectPr>
-      </w:pPr>
-    </w:p>
+      </w:pPr>
+      <w:bookmarkStart w:id="0" w:name="_Toc398241913"/>
+    </w:p>
+    <w:p/>
+    <w:p/>
     <w:p>
       <w:pPr>
         <w:pStyle w:val="Ttulo1"/>
       </w:pPr>
-      <w:bookmarkStart w:id="1" w:name="_Toc398241913"/>
       <w:r>
         <w:lastRenderedPageBreak/>
         <w:t>INTRODUCCIÓN</w:t>
       </w:r>
-      <w:bookmarkEnd w:id="1"/>
+      <w:bookmarkEnd w:id="0"/>
     </w:p>
     <w:p>
       <w:pPr>
@@ -2813,7 +2846,77 @@
           <w:rFonts w:ascii="Arial" w:hAnsi="Arial" w:cs="Arial"/>
           <w:sz w:val="24"/>
         </w:rPr>
-        <w:t xml:space="preserve">a nuevos problemas que se presentan y la oportunidad de estar innovando con soluciones creativas, es lo que hace de la ingeniería el medio ideal para generar conocimiento, el cual en este proyecto se dará a conocer con un tema en específico que aqueja a nuestra región; la garantía de tener un cultivo de invernadero que sea lo más eficiente posible, que aplique tecnologías de uso cotidiano, para hacer de tareas que hace un tiempo requerían de que personas estuvieran horas y días al pendiente de estas, sean realizadas a distancia por medio de dispositivos móviles, revolucionando el proceso de cultivo y obtención de diferentes plantas en un invernadero. </w:t>
+        <w:t xml:space="preserve">a nuevos problemas que se presentan y la oportunidad de estar innovando con soluciones creativas, es lo que hace de la ingeniería el medio ideal para generar conocimiento, el cual en este proyecto se dará a conocer con un tema en específico que aqueja a nuestra región; la garantía de tener un cultivo de invernadero que sea lo más eficiente posible, que aplique tecnologías de uso cotidiano, para hacer de tareas que hace un tiempo requerían de que personas </w:t>
+      </w:r>
+      <w:r>
+        <w:rPr>
+          <w:rFonts w:ascii="Arial" w:hAnsi="Arial" w:cs="Arial"/>
+          <w:sz w:val="24"/>
+        </w:rPr>
+        <w:t>pasaran</w:t>
+      </w:r>
+      <w:r>
+        <w:rPr>
+          <w:rFonts w:ascii="Arial" w:hAnsi="Arial" w:cs="Arial"/>
+          <w:sz w:val="24"/>
+        </w:rPr>
+        <w:t xml:space="preserve"> horas y días al pendiente de estas, sean realizadas a distancia por medio de dispositivos móviles</w:t>
+      </w:r>
+      <w:r>
+        <w:rPr>
+          <w:rFonts w:ascii="Arial" w:hAnsi="Arial" w:cs="Arial"/>
+          <w:sz w:val="24"/>
+        </w:rPr>
+        <w:t xml:space="preserve"> y monitoreadas a través de estos y de una </w:t>
+      </w:r>
+      <w:r>
+        <w:rPr>
+          <w:rFonts w:ascii="Arial" w:hAnsi="Arial" w:cs="Arial"/>
+          <w:sz w:val="24"/>
+        </w:rPr>
+        <w:t>página</w:t>
+      </w:r>
+      <w:r>
+        <w:rPr>
+          <w:rFonts w:ascii="Arial" w:hAnsi="Arial" w:cs="Arial"/>
+          <w:sz w:val="24"/>
+        </w:rPr>
+        <w:t xml:space="preserve"> web</w:t>
+      </w:r>
+      <w:r>
+        <w:rPr>
+          <w:rFonts w:ascii="Arial" w:hAnsi="Arial" w:cs="Arial"/>
+          <w:sz w:val="24"/>
+        </w:rPr>
+        <w:t>, revolucionando</w:t>
+      </w:r>
+      <w:r>
+        <w:rPr>
+          <w:rFonts w:ascii="Arial" w:hAnsi="Arial" w:cs="Arial"/>
+          <w:sz w:val="24"/>
+        </w:rPr>
+        <w:t xml:space="preserve"> </w:t>
+      </w:r>
+      <w:r>
+        <w:rPr>
+          <w:rFonts w:ascii="Arial" w:hAnsi="Arial" w:cs="Arial"/>
+          <w:sz w:val="24"/>
+        </w:rPr>
+        <w:t>así</w:t>
+      </w:r>
+      <w:r>
+        <w:rPr>
+          <w:rFonts w:ascii="Arial" w:hAnsi="Arial" w:cs="Arial"/>
+          <w:sz w:val="24"/>
+        </w:rPr>
+        <w:t>,</w:t>
+      </w:r>
+      <w:r>
+        <w:rPr>
+          <w:rFonts w:ascii="Arial" w:hAnsi="Arial" w:cs="Arial"/>
+          <w:sz w:val="24"/>
+        </w:rPr>
+        <w:t xml:space="preserve"> el proceso de cultivo y obtención de diferentes plantas en un invernadero. </w:t>
       </w:r>
     </w:p>
     <w:p>
@@ -3116,12 +3219,12 @@
           <w:numId w:val="13"/>
         </w:numPr>
       </w:pPr>
-      <w:bookmarkStart w:id="2" w:name="_Toc398241914"/>
+      <w:bookmarkStart w:id="1" w:name="_Toc398241914"/>
       <w:r>
         <w:lastRenderedPageBreak/>
         <w:t>FORMULACIÓN DEL PROBLEMA</w:t>
       </w:r>
-      <w:bookmarkEnd w:id="2"/>
+      <w:bookmarkEnd w:id="1"/>
     </w:p>
     <w:p/>
     <w:p>
@@ -3282,7 +3385,23 @@
           <w:sz w:val="24"/>
           <w:szCs w:val="24"/>
         </w:rPr>
-        <w:t>mostrar en la pantalla de un dispositivo móvil y en tiempo real, diferentes variables de un invernadero como lo son, temperatura, humedad, iluminación entre otras. C</w:t>
+        <w:t>mostrar en la pantalla de un dispositivo móvil en tiempo real</w:t>
+      </w:r>
+      <w:r>
+        <w:rPr>
+          <w:rFonts w:ascii="Arial" w:hAnsi="Arial" w:cs="Arial"/>
+          <w:sz w:val="24"/>
+          <w:szCs w:val="24"/>
+        </w:rPr>
+        <w:t xml:space="preserve"> y en una página web</w:t>
+      </w:r>
+      <w:r>
+        <w:rPr>
+          <w:rFonts w:ascii="Arial" w:hAnsi="Arial" w:cs="Arial"/>
+          <w:sz w:val="24"/>
+          <w:szCs w:val="24"/>
+        </w:rPr>
+        <w:t>, diferentes variables de un invernadero como lo son, temperatura, humedad, iluminación entre otras. C</w:t>
       </w:r>
       <w:r>
         <w:rPr>
@@ -3306,7 +3425,23 @@
           <w:sz w:val="24"/>
           <w:szCs w:val="24"/>
         </w:rPr>
-        <w:t>aplicativo móvil el</w:t>
+        <w:t>aplicativo móvil</w:t>
+      </w:r>
+      <w:r>
+        <w:rPr>
+          <w:rFonts w:ascii="Arial" w:hAnsi="Arial" w:cs="Arial"/>
+          <w:sz w:val="24"/>
+          <w:szCs w:val="24"/>
+        </w:rPr>
+        <w:t xml:space="preserve"> y página web</w:t>
+      </w:r>
+      <w:r>
+        <w:rPr>
+          <w:rFonts w:ascii="Arial" w:hAnsi="Arial" w:cs="Arial"/>
+          <w:sz w:val="24"/>
+          <w:szCs w:val="24"/>
+        </w:rPr>
+        <w:t xml:space="preserve"> el</w:t>
       </w:r>
       <w:r>
         <w:rPr>
@@ -3350,6 +3485,7 @@
           <w:id w:val="689107599"/>
           <w:citation/>
         </w:sdtPr>
+        <w:sdtEndPr/>
         <w:sdtContent>
           <w:r>
             <w:rPr>
@@ -3452,7 +3588,47 @@
           <w:sz w:val="24"/>
           <w:szCs w:val="24"/>
         </w:rPr>
-        <w:t xml:space="preserve">Las condiciones de cultivo y clima varían de acuerdo a la región donde se ubique el invernadero y es por esta sencilla razón que surge la problemática de encontrar un aplicativo móvil personalizado, que permita tener un control de los diferentes aspectos que este cultivo requiere para su optima producción </w:t>
+        <w:t>Las condiciones de cultivo y clima varían de acuerdo a la región donde se ubique el invernadero y es por esta sencilla razón que surge la problemática de encontrar un aplicativo móvil</w:t>
+      </w:r>
+      <w:r>
+        <w:rPr>
+          <w:rFonts w:ascii="Arial" w:hAnsi="Arial" w:cs="Arial"/>
+          <w:sz w:val="24"/>
+          <w:szCs w:val="24"/>
+        </w:rPr>
+        <w:t xml:space="preserve"> o una página web personalizada</w:t>
+      </w:r>
+      <w:r>
+        <w:rPr>
+          <w:rFonts w:ascii="Arial" w:hAnsi="Arial" w:cs="Arial"/>
+          <w:sz w:val="24"/>
+          <w:szCs w:val="24"/>
+        </w:rPr>
+        <w:t xml:space="preserve">, que permita tener un control de los diferentes aspectos que </w:t>
+      </w:r>
+      <w:r>
+        <w:rPr>
+          <w:rFonts w:ascii="Arial" w:hAnsi="Arial" w:cs="Arial"/>
+          <w:sz w:val="24"/>
+          <w:szCs w:val="24"/>
+        </w:rPr>
+        <w:t>un</w:t>
+      </w:r>
+      <w:r>
+        <w:rPr>
+          <w:rFonts w:ascii="Arial" w:hAnsi="Arial" w:cs="Arial"/>
+          <w:sz w:val="24"/>
+          <w:szCs w:val="24"/>
+        </w:rPr>
+        <w:t xml:space="preserve"> cultivo req</w:t>
+      </w:r>
+      <w:r>
+        <w:rPr>
+          <w:rFonts w:ascii="Arial" w:hAnsi="Arial" w:cs="Arial"/>
+          <w:sz w:val="24"/>
+          <w:szCs w:val="24"/>
+        </w:rPr>
+        <w:t>uiere para su optima producción.</w:t>
       </w:r>
     </w:p>
     <w:p>
@@ -3496,12 +3672,12 @@
           <w:numId w:val="13"/>
         </w:numPr>
       </w:pPr>
-      <w:bookmarkStart w:id="3" w:name="_Toc398241915"/>
+      <w:bookmarkStart w:id="2" w:name="_Toc398241915"/>
       <w:r>
         <w:lastRenderedPageBreak/>
         <w:t>JUSTIFICACIÓN</w:t>
       </w:r>
-      <w:bookmarkEnd w:id="3"/>
+      <w:bookmarkEnd w:id="2"/>
     </w:p>
     <w:p>
       <w:pPr>
@@ -3843,7 +4019,23 @@
           <w:sz w:val="24"/>
           <w:szCs w:val="24"/>
         </w:rPr>
-        <w:t>sus conocimientos en el desarrollo de aplicativos móviles para mejorar u optimizar labores agrícolas</w:t>
+        <w:t>sus conocimientos en el desarrollo de aplicativos móviles</w:t>
+      </w:r>
+      <w:r>
+        <w:rPr>
+          <w:rFonts w:ascii="Arial" w:hAnsi="Arial" w:cs="Arial"/>
+          <w:sz w:val="24"/>
+          <w:szCs w:val="24"/>
+        </w:rPr>
+        <w:t xml:space="preserve"> y diseño de páginas web</w:t>
+      </w:r>
+      <w:r>
+        <w:rPr>
+          <w:rFonts w:ascii="Arial" w:hAnsi="Arial" w:cs="Arial"/>
+          <w:sz w:val="24"/>
+          <w:szCs w:val="24"/>
+        </w:rPr>
+        <w:t xml:space="preserve"> para mejorar u optimizar labores agrícolas</w:t>
       </w:r>
       <w:r>
         <w:rPr>
@@ -3859,7 +4051,16 @@
           <w:sz w:val="24"/>
           <w:szCs w:val="24"/>
         </w:rPr>
-        <w:t>y es así como resultado de esa búsqueda se encuentran con dos estudiantes de Ingeniería electrónica, los cuales están desarrollando la automatización y control de un invernadero a escala real en la granja de la Universidad Surcolombiana y que en búsqueda de una mejor calidad en su trabajo final de grado, como también en ampliar y crear lazos de amistad con otros programas de la misma facultad, se llega a una idea para realizar en conjunto un aplicativo móvil desarrollado bajo el sistema operativo Android</w:t>
+        <w:t xml:space="preserve">y es así como resultado de esa búsqueda se encuentran con dos estudiantes de Ingeniería electrónica, los cuales están desarrollando la automatización y control de un invernadero a escala real en la granja de la Universidad Surcolombiana y que en búsqueda de una mejor calidad en su trabajo final de grado, como también en ampliar y crear lazos de amistad con otros programas de la misma facultad, se llega a una idea para realizar en conjunto un aplicativo móvil desarrollado bajo el sistema </w:t>
+      </w:r>
+      <w:r>
+        <w:rPr>
+          <w:rFonts w:ascii="Arial" w:hAnsi="Arial" w:cs="Arial"/>
+          <w:sz w:val="24"/>
+          <w:szCs w:val="24"/>
+        </w:rPr>
+        <w:lastRenderedPageBreak/>
+        <w:t>operativo Android</w:t>
       </w:r>
       <w:sdt>
         <w:sdtPr>
@@ -3871,6 +4072,7 @@
           <w:id w:val="2077154672"/>
           <w:citation/>
         </w:sdtPr>
+        <w:sdtEndPr/>
         <w:sdtContent>
           <w:r>
             <w:rPr>
@@ -3930,16 +4132,313 @@
           <w:sz w:val="24"/>
           <w:szCs w:val="24"/>
         </w:rPr>
-        <w:t xml:space="preserve">, </w:t>
-      </w:r>
-      <w:r>
-        <w:rPr>
-          <w:rFonts w:ascii="Arial" w:hAnsi="Arial" w:cs="Arial"/>
-          <w:sz w:val="24"/>
-          <w:szCs w:val="24"/>
-        </w:rPr>
-        <w:lastRenderedPageBreak/>
-        <w:t xml:space="preserve">el cual estará encargado de visualizar todas las diferentes variables que sean objeto de cuidado en el invernadero y generar reportes de actividades a lo largo de los </w:t>
+        <w:t>, el cual estará encargado de visualizar todas las diferentes variables que sean objeto de cuidado en el invernadero</w:t>
+      </w:r>
+      <w:r>
+        <w:rPr>
+          <w:rFonts w:ascii="Arial" w:hAnsi="Arial" w:cs="Arial"/>
+          <w:sz w:val="24"/>
+          <w:szCs w:val="24"/>
+        </w:rPr>
+        <w:t xml:space="preserve"> y de una página web desarrollada con todos los estándares y normas internacionales como lo son </w:t>
+      </w:r>
+      <w:r>
+        <w:rPr>
+          <w:rFonts w:ascii="Arial" w:hAnsi="Arial" w:cs="Arial"/>
+          <w:sz w:val="24"/>
+          <w:szCs w:val="24"/>
+        </w:rPr>
+        <w:t>HTML5</w:t>
+      </w:r>
+      <w:r>
+        <w:rPr>
+          <w:rFonts w:ascii="Arial" w:hAnsi="Arial" w:cs="Arial"/>
+          <w:sz w:val="24"/>
+          <w:szCs w:val="24"/>
+        </w:rPr>
+        <w:t xml:space="preserve"> </w:t>
+      </w:r>
+      <w:sdt>
+        <w:sdtPr>
+          <w:rPr>
+            <w:rFonts w:ascii="Arial" w:hAnsi="Arial" w:cs="Arial"/>
+            <w:sz w:val="24"/>
+            <w:szCs w:val="24"/>
+          </w:rPr>
+          <w:id w:val="2133049966"/>
+          <w:citation/>
+        </w:sdtPr>
+        <w:sdtContent>
+          <w:r>
+            <w:rPr>
+              <w:rFonts w:ascii="Arial" w:hAnsi="Arial" w:cs="Arial"/>
+              <w:sz w:val="24"/>
+              <w:szCs w:val="24"/>
+            </w:rPr>
+            <w:fldChar w:fldCharType="begin"/>
+          </w:r>
+          <w:r>
+            <w:rPr>
+              <w:rFonts w:ascii="Arial" w:hAnsi="Arial" w:cs="Arial"/>
+              <w:sz w:val="24"/>
+              <w:szCs w:val="24"/>
+            </w:rPr>
+            <w:instrText xml:space="preserve"> CITATION Htm14 \l 9226 </w:instrText>
+          </w:r>
+          <w:r>
+            <w:rPr>
+              <w:rFonts w:ascii="Arial" w:hAnsi="Arial" w:cs="Arial"/>
+              <w:sz w:val="24"/>
+              <w:szCs w:val="24"/>
+            </w:rPr>
+            <w:fldChar w:fldCharType="separate"/>
+          </w:r>
+          <w:r>
+            <w:rPr>
+              <w:rFonts w:ascii="Arial" w:hAnsi="Arial" w:cs="Arial"/>
+              <w:noProof/>
+              <w:sz w:val="24"/>
+              <w:szCs w:val="24"/>
+            </w:rPr>
+            <w:t>(Html5, 2014)</w:t>
+          </w:r>
+          <w:r>
+            <w:rPr>
+              <w:rFonts w:ascii="Arial" w:hAnsi="Arial" w:cs="Arial"/>
+              <w:sz w:val="24"/>
+              <w:szCs w:val="24"/>
+            </w:rPr>
+            <w:fldChar w:fldCharType="end"/>
+          </w:r>
+        </w:sdtContent>
+      </w:sdt>
+      <w:r>
+        <w:rPr>
+          <w:rFonts w:ascii="Arial" w:hAnsi="Arial" w:cs="Arial"/>
+          <w:sz w:val="24"/>
+          <w:szCs w:val="24"/>
+        </w:rPr>
+        <w:t xml:space="preserve"> </w:t>
+      </w:r>
+      <w:r>
+        <w:rPr>
+          <w:rFonts w:ascii="Arial" w:hAnsi="Arial" w:cs="Arial"/>
+          <w:sz w:val="24"/>
+          <w:szCs w:val="24"/>
+        </w:rPr>
+        <w:t xml:space="preserve">, CSS3 </w:t>
+      </w:r>
+      <w:sdt>
+        <w:sdtPr>
+          <w:rPr>
+            <w:rFonts w:ascii="Arial" w:hAnsi="Arial" w:cs="Arial"/>
+            <w:sz w:val="24"/>
+            <w:szCs w:val="24"/>
+          </w:rPr>
+          <w:id w:val="1736281921"/>
+          <w:citation/>
+        </w:sdtPr>
+        <w:sdtContent>
+          <w:r>
+            <w:rPr>
+              <w:rFonts w:ascii="Arial" w:hAnsi="Arial" w:cs="Arial"/>
+              <w:sz w:val="24"/>
+              <w:szCs w:val="24"/>
+            </w:rPr>
+            <w:fldChar w:fldCharType="begin"/>
+          </w:r>
+          <w:r>
+            <w:rPr>
+              <w:rFonts w:ascii="Arial" w:hAnsi="Arial" w:cs="Arial"/>
+              <w:sz w:val="24"/>
+              <w:szCs w:val="24"/>
+            </w:rPr>
+            <w:instrText xml:space="preserve"> CITATION Css14 \l 9226 </w:instrText>
+          </w:r>
+          <w:r>
+            <w:rPr>
+              <w:rFonts w:ascii="Arial" w:hAnsi="Arial" w:cs="Arial"/>
+              <w:sz w:val="24"/>
+              <w:szCs w:val="24"/>
+            </w:rPr>
+            <w:fldChar w:fldCharType="separate"/>
+          </w:r>
+          <w:r>
+            <w:rPr>
+              <w:rFonts w:ascii="Arial" w:hAnsi="Arial" w:cs="Arial"/>
+              <w:noProof/>
+              <w:sz w:val="24"/>
+              <w:szCs w:val="24"/>
+            </w:rPr>
+            <w:t>(Css3, 2014)</w:t>
+          </w:r>
+          <w:r>
+            <w:rPr>
+              <w:rFonts w:ascii="Arial" w:hAnsi="Arial" w:cs="Arial"/>
+              <w:sz w:val="24"/>
+              <w:szCs w:val="24"/>
+            </w:rPr>
+            <w:fldChar w:fldCharType="end"/>
+          </w:r>
+        </w:sdtContent>
+      </w:sdt>
+      <w:r>
+        <w:rPr>
+          <w:rFonts w:ascii="Arial" w:hAnsi="Arial" w:cs="Arial"/>
+          <w:sz w:val="24"/>
+          <w:szCs w:val="24"/>
+        </w:rPr>
+        <w:t xml:space="preserve"> </w:t>
+      </w:r>
+      <w:r>
+        <w:rPr>
+          <w:rFonts w:ascii="Arial" w:hAnsi="Arial" w:cs="Arial"/>
+          <w:sz w:val="24"/>
+          <w:szCs w:val="24"/>
+        </w:rPr>
+        <w:t xml:space="preserve">y </w:t>
+      </w:r>
+      <w:r>
+        <w:rPr>
+          <w:rFonts w:ascii="Arial" w:hAnsi="Arial" w:cs="Arial"/>
+          <w:sz w:val="24"/>
+          <w:szCs w:val="24"/>
+        </w:rPr>
+        <w:t>JavaScript</w:t>
+      </w:r>
+      <w:r>
+        <w:rPr>
+          <w:rFonts w:ascii="Arial" w:hAnsi="Arial" w:cs="Arial"/>
+          <w:sz w:val="24"/>
+          <w:szCs w:val="24"/>
+        </w:rPr>
+        <w:t xml:space="preserve"> </w:t>
+      </w:r>
+      <w:sdt>
+        <w:sdtPr>
+          <w:rPr>
+            <w:rFonts w:ascii="Arial" w:hAnsi="Arial" w:cs="Arial"/>
+            <w:sz w:val="24"/>
+            <w:szCs w:val="24"/>
+          </w:rPr>
+          <w:id w:val="433869324"/>
+          <w:citation/>
+        </w:sdtPr>
+        <w:sdtContent>
+          <w:r>
+            <w:rPr>
+              <w:rFonts w:ascii="Arial" w:hAnsi="Arial" w:cs="Arial"/>
+              <w:sz w:val="24"/>
+              <w:szCs w:val="24"/>
+            </w:rPr>
+            <w:fldChar w:fldCharType="begin"/>
+          </w:r>
+          <w:r>
+            <w:rPr>
+              <w:rFonts w:ascii="Arial" w:hAnsi="Arial" w:cs="Arial"/>
+              <w:sz w:val="24"/>
+              <w:szCs w:val="24"/>
+            </w:rPr>
+            <w:instrText xml:space="preserve"> CITATION JavaScript14 \l 9226 </w:instrText>
+          </w:r>
+          <w:r>
+            <w:rPr>
+              <w:rFonts w:ascii="Arial" w:hAnsi="Arial" w:cs="Arial"/>
+              <w:sz w:val="24"/>
+              <w:szCs w:val="24"/>
+            </w:rPr>
+            <w:fldChar w:fldCharType="separate"/>
+          </w:r>
+          <w:r>
+            <w:rPr>
+              <w:rFonts w:ascii="Arial" w:hAnsi="Arial" w:cs="Arial"/>
+              <w:noProof/>
+              <w:sz w:val="24"/>
+              <w:szCs w:val="24"/>
+            </w:rPr>
+            <w:t>(JavaScript, 2014)</w:t>
+          </w:r>
+          <w:r>
+            <w:rPr>
+              <w:rFonts w:ascii="Arial" w:hAnsi="Arial" w:cs="Arial"/>
+              <w:sz w:val="24"/>
+              <w:szCs w:val="24"/>
+            </w:rPr>
+            <w:fldChar w:fldCharType="end"/>
+          </w:r>
+        </w:sdtContent>
+      </w:sdt>
+      <w:r>
+        <w:rPr>
+          <w:rFonts w:ascii="Arial" w:hAnsi="Arial" w:cs="Arial"/>
+          <w:sz w:val="24"/>
+          <w:szCs w:val="24"/>
+        </w:rPr>
+        <w:t xml:space="preserve"> </w:t>
+      </w:r>
+      <w:r>
+        <w:rPr>
+          <w:rFonts w:ascii="Arial" w:hAnsi="Arial" w:cs="Arial"/>
+          <w:sz w:val="24"/>
+          <w:szCs w:val="24"/>
+        </w:rPr>
+        <w:t xml:space="preserve">que estará en la capacidad además de visualizar las variables al igual que el aplicativo en Android, permitir el manejo de diferentes perfiles de usuario los cuales tendrán acceso a diferentes privilegios según el rol que desempeñen. Usuario invitado, podrá solamente </w:t>
+      </w:r>
+      <w:r>
+        <w:rPr>
+          <w:rFonts w:ascii="Arial" w:hAnsi="Arial" w:cs="Arial"/>
+          <w:sz w:val="24"/>
+          <w:szCs w:val="24"/>
+        </w:rPr>
+        <w:t>consultar las</w:t>
+      </w:r>
+      <w:r>
+        <w:rPr>
+          <w:rFonts w:ascii="Arial" w:hAnsi="Arial" w:cs="Arial"/>
+          <w:sz w:val="24"/>
+          <w:szCs w:val="24"/>
+        </w:rPr>
+        <w:t xml:space="preserve"> variables</w:t>
+      </w:r>
+      <w:r>
+        <w:rPr>
+          <w:rFonts w:ascii="Arial" w:hAnsi="Arial" w:cs="Arial"/>
+          <w:sz w:val="24"/>
+          <w:szCs w:val="24"/>
+        </w:rPr>
+        <w:t xml:space="preserve"> del invernadero, mientras que el usuario Administrador además de tener las funciones del invitado, podrá tener</w:t>
+      </w:r>
+      <w:r>
+        <w:rPr>
+          <w:rFonts w:ascii="Arial" w:hAnsi="Arial" w:cs="Arial"/>
+          <w:sz w:val="24"/>
+          <w:szCs w:val="24"/>
+        </w:rPr>
+        <w:t xml:space="preserve"> acceso </w:t>
+      </w:r>
+      <w:r>
+        <w:rPr>
+          <w:rFonts w:ascii="Arial" w:hAnsi="Arial" w:cs="Arial"/>
+          <w:sz w:val="24"/>
+          <w:szCs w:val="24"/>
+        </w:rPr>
+        <w:t xml:space="preserve"> </w:t>
+      </w:r>
+      <w:r>
+        <w:rPr>
+          <w:rFonts w:ascii="Arial" w:hAnsi="Arial" w:cs="Arial"/>
+          <w:sz w:val="24"/>
+          <w:szCs w:val="24"/>
+        </w:rPr>
+        <w:t>a</w:t>
+      </w:r>
+      <w:r>
+        <w:rPr>
+          <w:rFonts w:ascii="Arial" w:hAnsi="Arial" w:cs="Arial"/>
+          <w:sz w:val="24"/>
+          <w:szCs w:val="24"/>
+        </w:rPr>
+        <w:t xml:space="preserve"> reportes de actividades a lo largo de los </w:t>
       </w:r>
       <w:r>
         <w:rPr>
@@ -4001,7 +4500,15 @@
           <w:sz w:val="24"/>
           <w:szCs w:val="24"/>
         </w:rPr>
-        <w:t xml:space="preserve"> estará a cargo de una plataforma de hardware libre como lo es </w:t>
+        <w:t xml:space="preserve"> estará a cargo de una plataforma de hardware libre como lo </w:t>
+      </w:r>
+      <w:r>
+        <w:rPr>
+          <w:rFonts w:ascii="Arial" w:hAnsi="Arial" w:cs="Arial"/>
+          <w:sz w:val="24"/>
+          <w:szCs w:val="24"/>
+        </w:rPr>
+        <w:t xml:space="preserve">es </w:t>
       </w:r>
       <w:r>
         <w:rPr>
@@ -4033,7 +4540,85 @@
           <w:sz w:val="24"/>
           <w:szCs w:val="24"/>
         </w:rPr>
-        <w:t>UNO, y</w:t>
+        <w:t>UNO</w:t>
+      </w:r>
+      <w:r>
+        <w:rPr>
+          <w:rFonts w:ascii="Arial" w:hAnsi="Arial" w:cs="Arial"/>
+          <w:sz w:val="24"/>
+          <w:szCs w:val="24"/>
+        </w:rPr>
+        <w:t xml:space="preserve"> </w:t>
+      </w:r>
+      <w:sdt>
+        <w:sdtPr>
+          <w:rPr>
+            <w:rFonts w:ascii="Arial" w:hAnsi="Arial" w:cs="Arial"/>
+            <w:sz w:val="24"/>
+            <w:szCs w:val="24"/>
+          </w:rPr>
+          <w:id w:val="167380853"/>
+          <w:citation/>
+        </w:sdtPr>
+        <w:sdtContent>
+          <w:r>
+            <w:rPr>
+              <w:rFonts w:ascii="Arial" w:hAnsi="Arial" w:cs="Arial"/>
+              <w:sz w:val="24"/>
+              <w:szCs w:val="24"/>
+            </w:rPr>
+            <w:fldChar w:fldCharType="begin"/>
+          </w:r>
+          <w:r>
+            <w:rPr>
+              <w:rFonts w:ascii="Arial" w:hAnsi="Arial" w:cs="Arial"/>
+              <w:sz w:val="24"/>
+              <w:szCs w:val="24"/>
+            </w:rPr>
+            <w:instrText xml:space="preserve"> CITATION ArduinoUno14 \l 9226 </w:instrText>
+          </w:r>
+          <w:r>
+            <w:rPr>
+              <w:rFonts w:ascii="Arial" w:hAnsi="Arial" w:cs="Arial"/>
+              <w:sz w:val="24"/>
+              <w:szCs w:val="24"/>
+            </w:rPr>
+            <w:fldChar w:fldCharType="separate"/>
+          </w:r>
+          <w:r>
+            <w:rPr>
+              <w:rFonts w:ascii="Arial" w:hAnsi="Arial" w:cs="Arial"/>
+              <w:noProof/>
+              <w:sz w:val="24"/>
+              <w:szCs w:val="24"/>
+            </w:rPr>
+            <w:t>(UNO, 2014)</w:t>
+          </w:r>
+          <w:r>
+            <w:rPr>
+              <w:rFonts w:ascii="Arial" w:hAnsi="Arial" w:cs="Arial"/>
+              <w:sz w:val="24"/>
+              <w:szCs w:val="24"/>
+            </w:rPr>
+            <w:fldChar w:fldCharType="end"/>
+          </w:r>
+        </w:sdtContent>
+      </w:sdt>
+      <w:r>
+        <w:rPr>
+          <w:rFonts w:ascii="Arial" w:hAnsi="Arial" w:cs="Arial"/>
+          <w:sz w:val="24"/>
+          <w:szCs w:val="24"/>
+        </w:rPr>
+        <w:t xml:space="preserve"> </w:t>
+      </w:r>
+      <w:r>
+        <w:rPr>
+          <w:rFonts w:ascii="Arial" w:hAnsi="Arial" w:cs="Arial"/>
+          <w:sz w:val="24"/>
+          <w:szCs w:val="24"/>
+        </w:rPr>
+        <w:t>, y</w:t>
       </w:r>
       <w:r>
         <w:rPr>
@@ -4049,15 +4634,7 @@
           <w:sz w:val="24"/>
           <w:szCs w:val="24"/>
         </w:rPr>
-        <w:t>ener las condiciones óptimas para su</w:t>
-      </w:r>
-      <w:r>
-        <w:rPr>
-          <w:rFonts w:ascii="Arial" w:hAnsi="Arial" w:cs="Arial"/>
-          <w:sz w:val="24"/>
-          <w:szCs w:val="24"/>
-        </w:rPr>
-        <w:t xml:space="preserve"> invernadero.</w:t>
+        <w:t>enerse informados a través de la misma.</w:t>
       </w:r>
     </w:p>
     <w:p>
@@ -4103,63 +4680,16 @@
           <w:sz w:val="24"/>
           <w:szCs w:val="24"/>
         </w:rPr>
-        <w:t>revisará con su aplicación el estado de las variables y la automatización se encargará de todo.</w:t>
-      </w:r>
-    </w:p>
-    <w:p>
-      <w:pPr>
-        <w:spacing w:line="360" w:lineRule="auto"/>
-        <w:jc w:val="both"/>
-        <w:rPr>
-          <w:rFonts w:ascii="Arial" w:hAnsi="Arial" w:cs="Arial"/>
-          <w:sz w:val="24"/>
-          <w:szCs w:val="24"/>
-        </w:rPr>
-      </w:pPr>
-    </w:p>
-    <w:p>
-      <w:pPr>
-        <w:spacing w:line="360" w:lineRule="auto"/>
-        <w:jc w:val="both"/>
-        <w:rPr>
-          <w:rFonts w:ascii="Arial" w:hAnsi="Arial" w:cs="Arial"/>
-          <w:sz w:val="24"/>
-          <w:szCs w:val="24"/>
-        </w:rPr>
-      </w:pPr>
-    </w:p>
-    <w:p>
-      <w:pPr>
-        <w:spacing w:line="360" w:lineRule="auto"/>
-        <w:jc w:val="both"/>
-        <w:rPr>
-          <w:rFonts w:ascii="Arial" w:hAnsi="Arial" w:cs="Arial"/>
-          <w:sz w:val="24"/>
-          <w:szCs w:val="24"/>
-        </w:rPr>
-      </w:pPr>
-    </w:p>
-    <w:p>
-      <w:pPr>
-        <w:spacing w:line="360" w:lineRule="auto"/>
-        <w:jc w:val="both"/>
-        <w:rPr>
-          <w:rFonts w:ascii="Arial" w:hAnsi="Arial" w:cs="Arial"/>
-          <w:sz w:val="24"/>
-          <w:szCs w:val="24"/>
-        </w:rPr>
-      </w:pPr>
-    </w:p>
-    <w:p>
-      <w:pPr>
-        <w:spacing w:line="360" w:lineRule="auto"/>
-        <w:jc w:val="both"/>
-        <w:rPr>
-          <w:rFonts w:ascii="Arial" w:hAnsi="Arial" w:cs="Arial"/>
-          <w:sz w:val="24"/>
-          <w:szCs w:val="24"/>
-        </w:rPr>
-      </w:pPr>
+        <w:t xml:space="preserve">revisará con su aplicación el estado de las variables y </w:t>
+      </w:r>
+      <w:r>
+        <w:rPr>
+          <w:rFonts w:ascii="Arial" w:hAnsi="Arial" w:cs="Arial"/>
+          <w:sz w:val="24"/>
+          <w:szCs w:val="24"/>
+        </w:rPr>
+        <w:t>dado el caso en donde no pueda contar con un dispositivo móvil Android, tanto el administrador como el usuario invitado, podrán realizar la consulta mediante una página web destinada para tal fin.</w:t>
+      </w:r>
     </w:p>
     <w:p>
       <w:pPr>
@@ -4201,23 +4731,23 @@
           <w:numId w:val="13"/>
         </w:numPr>
       </w:pPr>
-      <w:bookmarkStart w:id="4" w:name="_Toc398241916"/>
+      <w:bookmarkStart w:id="3" w:name="_Toc398241916"/>
       <w:r>
         <w:lastRenderedPageBreak/>
         <w:t>OBJETIVOS</w:t>
       </w:r>
+      <w:bookmarkEnd w:id="3"/>
+    </w:p>
+    <w:p/>
+    <w:p>
+      <w:pPr>
+        <w:pStyle w:val="Ttulo2"/>
+      </w:pPr>
+      <w:bookmarkStart w:id="4" w:name="_Toc398241917"/>
+      <w:r>
+        <w:t>3.1 GENERAL</w:t>
+      </w:r>
       <w:bookmarkEnd w:id="4"/>
-    </w:p>
-    <w:p/>
-    <w:p>
-      <w:pPr>
-        <w:pStyle w:val="Ttulo2"/>
-      </w:pPr>
-      <w:bookmarkStart w:id="5" w:name="_Toc398241917"/>
-      <w:r>
-        <w:t>3.1 GENERAL</w:t>
-      </w:r>
-      <w:bookmarkEnd w:id="5"/>
     </w:p>
     <w:p/>
     <w:p>
@@ -4249,7 +4779,21 @@
           <w:rFonts w:ascii="Arial" w:hAnsi="Arial" w:cs="Arial"/>
           <w:sz w:val="24"/>
         </w:rPr>
-        <w:t>UN APLICATIVO MOVIL PARA CONTROLAR VARIABLES EN EL INVERNADERO DE LA UNIVERSIDAD SURCOLOMBIANA</w:t>
+        <w:t>UN APLICATIVO MOVIL</w:t>
+      </w:r>
+      <w:r>
+        <w:rPr>
+          <w:rFonts w:ascii="Arial" w:hAnsi="Arial" w:cs="Arial"/>
+          <w:sz w:val="24"/>
+        </w:rPr>
+        <w:t xml:space="preserve"> Y UNA PÁGINA WEB </w:t>
+      </w:r>
+      <w:r>
+        <w:rPr>
+          <w:rFonts w:ascii="Arial" w:hAnsi="Arial" w:cs="Arial"/>
+          <w:sz w:val="24"/>
+        </w:rPr>
+        <w:t>PARA CONTROLAR VARIABLES EN EL INVERNADERO DE LA UNIVERSIDAD SURCOLOMBIANA</w:t>
       </w:r>
     </w:p>
     <w:p/>
@@ -4258,11 +4802,11 @@
       <w:pPr>
         <w:pStyle w:val="Ttulo2"/>
       </w:pPr>
-      <w:bookmarkStart w:id="6" w:name="_Toc398241918"/>
+      <w:bookmarkStart w:id="5" w:name="_Toc398241918"/>
       <w:r>
         <w:t>3.2 ESPECÍFICOS</w:t>
       </w:r>
-      <w:bookmarkEnd w:id="6"/>
+      <w:bookmarkEnd w:id="5"/>
     </w:p>
     <w:p>
       <w:pPr>
@@ -4289,15 +4833,23 @@
           <w:sz w:val="24"/>
           <w:szCs w:val="24"/>
         </w:rPr>
-        <w:t>MONITOREAR Y CONTROLAR VARIABLES DEL AMBIENTE QUE SE MANEJAN DENTRO DEL INVERNADERO COMO LO SON LA TEMPERATURA, LA HUMEDAD, I</w:t>
-      </w:r>
-      <w:r>
-        <w:rPr>
-          <w:rFonts w:ascii="Arial" w:hAnsi="Arial" w:cs="Arial"/>
-          <w:sz w:val="24"/>
-          <w:szCs w:val="24"/>
-        </w:rPr>
-        <w:t>NTENSIDAD LUMÍNICA, ENTRE OTRAS.</w:t>
+        <w:t xml:space="preserve">MONITOREAR Y CONTROLAR VARIABLES DEL AMBIENTE QUE SE MANEJAN DENTRO DEL INVERNADERO COMO LO SON LA TEMPERATURA, LA HUMEDAD, </w:t>
+      </w:r>
+      <w:r>
+        <w:rPr>
+          <w:rFonts w:ascii="Arial" w:hAnsi="Arial" w:cs="Arial"/>
+          <w:sz w:val="24"/>
+          <w:szCs w:val="24"/>
+        </w:rPr>
+        <w:t>RADIACIÓN SOLAR</w:t>
+      </w:r>
+      <w:r>
+        <w:rPr>
+          <w:rFonts w:ascii="Arial" w:hAnsi="Arial" w:cs="Arial"/>
+          <w:sz w:val="24"/>
+          <w:szCs w:val="24"/>
+        </w:rPr>
+        <w:t>, ENTRE OTRAS.</w:t>
       </w:r>
     </w:p>
     <w:p>
@@ -4328,6 +4880,14 @@
           <w:szCs w:val="24"/>
         </w:rPr>
         <w:t>TRABAJAR CON DATOS EN TIEMPO REAL MEDIANTE LA SINCRONIZACIÓN DE LAS VARIALES ALMACENADAS EN UN SERVIDOR CON EL APLICATIVO MOVIL</w:t>
+      </w:r>
+      <w:r>
+        <w:rPr>
+          <w:rFonts w:ascii="Arial" w:hAnsi="Arial" w:cs="Arial"/>
+          <w:sz w:val="24"/>
+          <w:szCs w:val="24"/>
+        </w:rPr>
+        <w:t xml:space="preserve"> Y LA PÁGINA WEB.</w:t>
       </w:r>
     </w:p>
     <w:p>
@@ -4411,7 +4971,7 @@
       <w:pPr>
         <w:pStyle w:val="Ttulo1"/>
       </w:pPr>
-      <w:bookmarkStart w:id="7" w:name="_Toc398241919"/>
+      <w:bookmarkStart w:id="6" w:name="_Toc398241919"/>
       <w:r>
         <w:lastRenderedPageBreak/>
         <w:t>4</w:t>
@@ -4419,7 +4979,7 @@
       <w:r>
         <w:t>. ALCANCES Y LIMITACIONES</w:t>
       </w:r>
-      <w:bookmarkEnd w:id="7"/>
+      <w:bookmarkEnd w:id="6"/>
     </w:p>
     <w:p>
       <w:pPr>
@@ -4453,14 +5013,14 @@
       <w:pPr>
         <w:pStyle w:val="Ttulo1"/>
       </w:pPr>
-      <w:bookmarkStart w:id="8" w:name="_Toc398241920"/>
+      <w:bookmarkStart w:id="7" w:name="_Toc398241920"/>
       <w:r>
         <w:t>5</w:t>
       </w:r>
       <w:r>
         <w:t>. METODOLOGÍA</w:t>
       </w:r>
-      <w:bookmarkEnd w:id="8"/>
+      <w:bookmarkEnd w:id="7"/>
     </w:p>
     <w:p/>
     <w:p/>
@@ -4626,6 +5186,7 @@
           <w:id w:val="1117568574"/>
           <w:citation/>
         </w:sdtPr>
+        <w:sdtEndPr/>
         <w:sdtContent>
           <w:r>
             <w:rPr>
@@ -4654,7 +5215,15 @@
               <w:noProof/>
               <w:sz w:val="24"/>
             </w:rPr>
-            <w:t xml:space="preserve"> (tesis, 2006)</w:t>
+            <w:t xml:space="preserve"> </w:t>
+          </w:r>
+          <w:r>
+            <w:rPr>
+              <w:rFonts w:ascii="Arial" w:hAnsi="Arial" w:cs="Arial"/>
+              <w:noProof/>
+              <w:sz w:val="24"/>
+            </w:rPr>
+            <w:t>(tesis, 2006)</w:t>
           </w:r>
           <w:r>
             <w:rPr>
@@ -4680,28 +5249,28 @@
       <w:pPr>
         <w:pStyle w:val="Ttulo2"/>
       </w:pPr>
-      <w:bookmarkStart w:id="9" w:name="_Toc398241921"/>
+      <w:bookmarkStart w:id="8" w:name="_Toc398241921"/>
       <w:r>
         <w:t>5</w:t>
       </w:r>
       <w:r>
         <w:t>.1 TIPO DE INVESTIGACIÓN</w:t>
       </w:r>
+      <w:bookmarkEnd w:id="8"/>
+    </w:p>
+    <w:p/>
+    <w:p>
+      <w:pPr>
+        <w:pStyle w:val="Ttulo2"/>
+      </w:pPr>
+      <w:bookmarkStart w:id="9" w:name="_Toc398241922"/>
+      <w:r>
+        <w:t>5</w:t>
+      </w:r>
+      <w:r>
+        <w:t>.2 MÉTODO</w:t>
+      </w:r>
       <w:bookmarkEnd w:id="9"/>
-    </w:p>
-    <w:p/>
-    <w:p>
-      <w:pPr>
-        <w:pStyle w:val="Ttulo2"/>
-      </w:pPr>
-      <w:bookmarkStart w:id="10" w:name="_Toc398241922"/>
-      <w:r>
-        <w:t>5</w:t>
-      </w:r>
-      <w:r>
-        <w:t>.2 MÉTODO</w:t>
-      </w:r>
-      <w:bookmarkEnd w:id="10"/>
     </w:p>
     <w:p>
       <w:pPr>
@@ -4744,7 +5313,7 @@
       <w:pPr>
         <w:pStyle w:val="Ttulo1"/>
       </w:pPr>
-      <w:bookmarkStart w:id="11" w:name="_Toc398241923"/>
+      <w:bookmarkStart w:id="10" w:name="_Toc398241923"/>
       <w:r>
         <w:lastRenderedPageBreak/>
         <w:t>6</w:t>
@@ -4752,7 +5321,7 @@
       <w:r>
         <w:t>. SECUENCIA DE ACTIVIDADES A DESARROLLAR</w:t>
       </w:r>
-      <w:bookmarkEnd w:id="11"/>
+      <w:bookmarkEnd w:id="10"/>
     </w:p>
     <w:p>
       <w:pPr>
@@ -5267,7 +5836,7 @@
       <w:pPr>
         <w:pStyle w:val="Ttulo1"/>
       </w:pPr>
-      <w:bookmarkStart w:id="12" w:name="_Toc398241924"/>
+      <w:bookmarkStart w:id="11" w:name="_Toc398241924"/>
       <w:r>
         <w:lastRenderedPageBreak/>
         <w:t>7</w:t>
@@ -5275,7 +5844,7 @@
       <w:r>
         <w:t>. CRONOGRAMA DE ACTIVIDADES</w:t>
       </w:r>
-      <w:bookmarkEnd w:id="12"/>
+      <w:bookmarkEnd w:id="11"/>
       <w:r>
         <w:tab/>
       </w:r>
@@ -6285,6 +6854,14 @@
                 <w:szCs w:val="24"/>
               </w:rPr>
             </w:pPr>
+            <w:r>
+              <w:rPr>
+                <w:rFonts w:ascii="Arial" w:hAnsi="Arial" w:cs="Arial"/>
+                <w:sz w:val="24"/>
+                <w:szCs w:val="24"/>
+              </w:rPr>
+              <w:t>6</w:t>
+            </w:r>
           </w:p>
         </w:tc>
         <w:tc>
@@ -6429,7 +7006,148 @@
                 <w:sz w:val="24"/>
                 <w:szCs w:val="24"/>
               </w:rPr>
-              <w:t>6</w:t>
+              <w:t>7</w:t>
+            </w:r>
+          </w:p>
+        </w:tc>
+        <w:tc>
+          <w:tcPr>
+            <w:tcW w:w="2693" w:type="dxa"/>
+            <w:vAlign w:val="center"/>
+          </w:tcPr>
+          <w:p>
+            <w:pPr>
+              <w:jc w:val="center"/>
+              <w:rPr>
+                <w:rFonts w:ascii="Arial" w:hAnsi="Arial" w:cs="Arial"/>
+                <w:sz w:val="24"/>
+                <w:szCs w:val="24"/>
+              </w:rPr>
+            </w:pPr>
+            <w:r>
+              <w:rPr>
+                <w:rFonts w:ascii="Arial" w:hAnsi="Arial" w:cs="Arial"/>
+                <w:sz w:val="24"/>
+                <w:szCs w:val="24"/>
+              </w:rPr>
+              <w:t>Publicación de la página web</w:t>
+            </w:r>
+          </w:p>
+        </w:tc>
+        <w:tc>
+          <w:tcPr>
+            <w:tcW w:w="1276" w:type="dxa"/>
+            <w:vAlign w:val="bottom"/>
+          </w:tcPr>
+          <w:p>
+            <w:pPr>
+              <w:jc w:val="center"/>
+              <w:rPr>
+                <w:rFonts w:ascii="Arial" w:hAnsi="Arial" w:cs="Arial"/>
+                <w:sz w:val="24"/>
+                <w:szCs w:val="24"/>
+              </w:rPr>
+            </w:pPr>
+          </w:p>
+        </w:tc>
+        <w:tc>
+          <w:tcPr>
+            <w:tcW w:w="1418" w:type="dxa"/>
+            <w:vAlign w:val="bottom"/>
+          </w:tcPr>
+          <w:p>
+            <w:pPr>
+              <w:jc w:val="center"/>
+              <w:rPr>
+                <w:rFonts w:ascii="Arial" w:hAnsi="Arial" w:cs="Arial"/>
+                <w:sz w:val="24"/>
+                <w:szCs w:val="24"/>
+              </w:rPr>
+            </w:pPr>
+          </w:p>
+        </w:tc>
+        <w:tc>
+          <w:tcPr>
+            <w:tcW w:w="1134" w:type="dxa"/>
+            <w:vAlign w:val="bottom"/>
+          </w:tcPr>
+          <w:p>
+            <w:pPr>
+              <w:jc w:val="center"/>
+              <w:rPr>
+                <w:rFonts w:ascii="Arial" w:hAnsi="Arial" w:cs="Arial"/>
+                <w:sz w:val="24"/>
+                <w:szCs w:val="24"/>
+              </w:rPr>
+            </w:pPr>
+          </w:p>
+        </w:tc>
+        <w:tc>
+          <w:tcPr>
+            <w:tcW w:w="1275" w:type="dxa"/>
+            <w:vAlign w:val="bottom"/>
+          </w:tcPr>
+          <w:p>
+            <w:pPr>
+              <w:jc w:val="center"/>
+              <w:rPr>
+                <w:rFonts w:ascii="Arial" w:hAnsi="Arial" w:cs="Arial"/>
+                <w:sz w:val="24"/>
+                <w:szCs w:val="24"/>
+              </w:rPr>
+            </w:pPr>
+            <w:r>
+              <w:rPr>
+                <w:rFonts w:ascii="Arial" w:hAnsi="Arial" w:cs="Arial"/>
+                <w:sz w:val="24"/>
+                <w:szCs w:val="24"/>
+              </w:rPr>
+              <w:t>X</w:t>
+            </w:r>
+          </w:p>
+        </w:tc>
+        <w:tc>
+          <w:tcPr>
+            <w:tcW w:w="1134" w:type="dxa"/>
+            <w:vAlign w:val="bottom"/>
+          </w:tcPr>
+          <w:p>
+            <w:pPr>
+              <w:jc w:val="center"/>
+              <w:rPr>
+                <w:rFonts w:ascii="Arial" w:hAnsi="Arial" w:cs="Arial"/>
+                <w:sz w:val="24"/>
+                <w:szCs w:val="24"/>
+              </w:rPr>
+            </w:pPr>
+          </w:p>
+        </w:tc>
+      </w:tr>
+      <w:tr>
+        <w:trPr>
+          <w:trHeight w:val="722"/>
+        </w:trPr>
+        <w:tc>
+          <w:tcPr>
+            <w:tcW w:w="1271" w:type="dxa"/>
+            <w:vAlign w:val="center"/>
+          </w:tcPr>
+          <w:p>
+            <w:pPr>
+              <w:jc w:val="center"/>
+              <w:rPr>
+                <w:rFonts w:ascii="Arial" w:hAnsi="Arial" w:cs="Arial"/>
+                <w:sz w:val="24"/>
+                <w:szCs w:val="24"/>
+              </w:rPr>
+            </w:pPr>
+            <w:r>
+              <w:rPr>
+                <w:rFonts w:ascii="Arial" w:hAnsi="Arial" w:cs="Arial"/>
+                <w:sz w:val="24"/>
+                <w:szCs w:val="24"/>
+              </w:rPr>
+              <w:t>8</w:t>
             </w:r>
           </w:p>
         </w:tc>
@@ -6575,7 +7293,7 @@
                 <w:sz w:val="24"/>
                 <w:szCs w:val="24"/>
               </w:rPr>
-              <w:t>7</w:t>
+              <w:t>9</w:t>
             </w:r>
           </w:p>
         </w:tc>
@@ -6705,36 +7423,27 @@
       <w:pPr>
         <w:rPr>
           <w:rFonts w:ascii="Arial" w:hAnsi="Arial" w:cs="Arial"/>
-          <w:sz w:val="24"/>
-        </w:rPr>
-      </w:pPr>
-      <w:r>
-        <w:rPr>
-          <w:rFonts w:ascii="Arial" w:hAnsi="Arial" w:cs="Arial"/>
-          <w:sz w:val="24"/>
+          <w:sz w:val="16"/>
+          <w:szCs w:val="16"/>
+        </w:rPr>
+      </w:pPr>
+      <w:r>
+        <w:rPr>
+          <w:rFonts w:ascii="Arial" w:hAnsi="Arial" w:cs="Arial"/>
+          <w:sz w:val="16"/>
+          <w:szCs w:val="16"/>
         </w:rPr>
         <w:t>Tabla 1 Cronograma de actividades</w:t>
       </w:r>
     </w:p>
     <w:p/>
     <w:p/>
+    <w:p/>
     <w:p>
       <w:pPr>
         <w:pStyle w:val="Ttulo1"/>
-        <w:rPr>
-          <w:rFonts w:ascii="Calibri" w:eastAsia="Calibri" w:hAnsi="Calibri"/>
-          <w:bCs w:val="0"/>
-          <w:sz w:val="22"/>
-          <w:szCs w:val="22"/>
-        </w:rPr>
-      </w:pPr>
-    </w:p>
-    <w:p/>
-    <w:p>
-      <w:pPr>
-        <w:pStyle w:val="Ttulo1"/>
-      </w:pPr>
-      <w:bookmarkStart w:id="13" w:name="_Toc398241925"/>
+      </w:pPr>
+      <w:bookmarkStart w:id="12" w:name="_Toc398241925"/>
       <w:r>
         <w:lastRenderedPageBreak/>
         <w:t>8</w:t>
@@ -6742,14 +7451,16 @@
       <w:r>
         <w:t>. RECURSOS DISPONIBLES</w:t>
       </w:r>
-      <w:bookmarkEnd w:id="13"/>
+      <w:bookmarkEnd w:id="12"/>
     </w:p>
     <w:p/>
+    <w:p/>
+    <w:p/>
     <w:p>
       <w:pPr>
         <w:pStyle w:val="Ttulo2"/>
       </w:pPr>
-      <w:bookmarkStart w:id="14" w:name="_Toc398241926"/>
+      <w:bookmarkStart w:id="13" w:name="_Toc398241926"/>
       <w:r>
         <w:t>8</w:t>
       </w:r>
@@ -6760,7 +7471,7 @@
         <w:tab/>
         <w:t>HUMANOS</w:t>
       </w:r>
-      <w:bookmarkEnd w:id="14"/>
+      <w:bookmarkEnd w:id="13"/>
       <w:r>
         <w:tab/>
       </w:r>
@@ -6873,14 +7584,42 @@
           <w:rFonts w:ascii="Arial" w:hAnsi="Arial" w:cs="Arial"/>
           <w:sz w:val="24"/>
         </w:rPr>
-        <w:t xml:space="preserve">con el apoyo de los estudiantes de ingeniería electrónica </w:t>
-      </w:r>
-      <w:r>
-        <w:rPr>
-          <w:rFonts w:ascii="Arial" w:hAnsi="Arial" w:cs="Arial"/>
-          <w:sz w:val="24"/>
-        </w:rPr>
-        <w:t xml:space="preserve">JUAN MANUEL GONZALES ALVEREZ y Además la ayuda y el apoyo del semillero de REUS de la Universidad </w:t>
+        <w:t xml:space="preserve">con el apoyo </w:t>
+      </w:r>
+      <w:r>
+        <w:rPr>
+          <w:rFonts w:ascii="Arial" w:hAnsi="Arial" w:cs="Arial"/>
+          <w:sz w:val="24"/>
+        </w:rPr>
+        <w:t>del</w:t>
+      </w:r>
+      <w:r>
+        <w:rPr>
+          <w:rFonts w:ascii="Arial" w:hAnsi="Arial" w:cs="Arial"/>
+          <w:sz w:val="24"/>
+        </w:rPr>
+        <w:t xml:space="preserve"> estudiante de ingeniería electrónica </w:t>
+      </w:r>
+      <w:r>
+        <w:rPr>
+          <w:rFonts w:ascii="Arial" w:hAnsi="Arial" w:cs="Arial"/>
+          <w:sz w:val="24"/>
+        </w:rPr>
+        <w:t>JUAN MANUEL GONZALES ALVEREZ</w:t>
+      </w:r>
+      <w:r>
+        <w:rPr>
+          <w:rFonts w:ascii="Arial" w:hAnsi="Arial" w:cs="Arial"/>
+          <w:sz w:val="24"/>
+        </w:rPr>
+        <w:t xml:space="preserve"> que junto a su compañero de tesis realizaron el montaje del invernadero ubicado en SURCO (granja de la Universidad Surcolombiana). </w:t>
+      </w:r>
+      <w:r>
+        <w:rPr>
+          <w:rFonts w:ascii="Arial" w:hAnsi="Arial" w:cs="Arial"/>
+          <w:sz w:val="24"/>
+        </w:rPr>
+        <w:t xml:space="preserve">Además la ayuda y el apoyo del semillero de REUS de la Universidad </w:t>
       </w:r>
       <w:r>
         <w:rPr>
@@ -6902,9 +7641,19 @@
     </w:p>
     <w:p>
       <w:pPr>
+        <w:spacing w:line="360" w:lineRule="auto"/>
+        <w:jc w:val="both"/>
+        <w:rPr>
+          <w:rFonts w:ascii="Arial" w:hAnsi="Arial" w:cs="Arial"/>
+          <w:sz w:val="24"/>
+        </w:rPr>
+      </w:pPr>
+    </w:p>
+    <w:p>
+      <w:pPr>
         <w:pStyle w:val="Ttulo2"/>
       </w:pPr>
-      <w:bookmarkStart w:id="15" w:name="_Toc398241927"/>
+      <w:bookmarkStart w:id="14" w:name="_Toc398241927"/>
       <w:r>
         <w:t>8</w:t>
       </w:r>
@@ -6915,7 +7664,7 @@
         <w:tab/>
         <w:t>MATERIALES</w:t>
       </w:r>
-      <w:bookmarkEnd w:id="15"/>
+      <w:bookmarkEnd w:id="14"/>
     </w:p>
     <w:p/>
     <w:p>
@@ -6928,7 +7677,14 @@
           <w:rFonts w:ascii="Arial" w:hAnsi="Arial" w:cs="Arial"/>
           <w:sz w:val="24"/>
         </w:rPr>
-        <w:t>Como materiales se necesitará en primera medida el invernadero que estará ubicado en la granja de la Universidad Surcolombiana, Arduino UNO como plataforma Hardware de desarrollo, Computador portátil para trabajar la parte de código, un modem de internet para dar solución a un problema que es la falta de internet en las instalaciones de la granja.</w:t>
+        <w:t>Como materiales se necesitará en primera medida el invernadero que estará ubicado en la granja de la Universidad Surcolombiana, Arduino UNO como plataforma Hardware de desarrollo, Computador portátil para trabajar la parte de código, un modem de internet para dar solución a un problema que es la falta de internet en</w:t>
+      </w:r>
+      <w:r>
+        <w:rPr>
+          <w:rFonts w:ascii="Arial" w:hAnsi="Arial" w:cs="Arial"/>
+          <w:sz w:val="24"/>
+        </w:rPr>
+        <w:t xml:space="preserve"> las instalaciones de la granja, un servidor para subir tanto la base de datos como la página web.</w:t>
       </w:r>
     </w:p>
     <w:p>
@@ -6936,12 +7692,14 @@
         <w:pStyle w:val="Ttulo2"/>
       </w:pPr>
     </w:p>
+    <w:p/>
     <w:p>
       <w:pPr>
         <w:pStyle w:val="Ttulo2"/>
       </w:pPr>
-      <w:bookmarkStart w:id="16" w:name="_Toc398241928"/>
-      <w:r>
+      <w:bookmarkStart w:id="15" w:name="_Toc398241928"/>
+      <w:r>
+        <w:lastRenderedPageBreak/>
         <w:t>8</w:t>
       </w:r>
       <w:r>
@@ -6951,29 +7709,51 @@
         <w:tab/>
         <w:t>INSTITUCIONALES</w:t>
       </w:r>
-      <w:bookmarkEnd w:id="16"/>
+      <w:bookmarkEnd w:id="15"/>
     </w:p>
     <w:p/>
     <w:p>
       <w:pPr>
         <w:spacing w:line="360" w:lineRule="auto"/>
         <w:jc w:val="both"/>
-      </w:pPr>
-      <w:r>
-        <w:rPr>
-          <w:rFonts w:ascii="Arial" w:hAnsi="Arial" w:cs="Arial"/>
-          <w:sz w:val="24"/>
-        </w:rPr>
-        <w:t>Como material institucional, se hará uso del espacio otorgado por la Universidad Surcolombiana para la construcción y adecuación de la granja, adicional a eso varios de los sensores de precisión que sirven para aumentar la veracidad de los datos obtenidos.</w:t>
-      </w:r>
+        <w:rPr>
+          <w:rFonts w:ascii="Arial" w:hAnsi="Arial" w:cs="Arial"/>
+          <w:sz w:val="24"/>
+        </w:rPr>
+      </w:pPr>
+      <w:r>
+        <w:rPr>
+          <w:rFonts w:ascii="Arial" w:hAnsi="Arial" w:cs="Arial"/>
+          <w:sz w:val="24"/>
+        </w:rPr>
+        <w:t>Como material institucional, se hará uso del espacio otorgado por la Universidad Surcolombiana para la construcción y adecuación de la granja, adicional a eso varios de los sensores de precisión que sirven para aumentar la v</w:t>
+      </w:r>
+      <w:r>
+        <w:rPr>
+          <w:rFonts w:ascii="Arial" w:hAnsi="Arial" w:cs="Arial"/>
+          <w:sz w:val="24"/>
+        </w:rPr>
+        <w:t>eracidad de los datos obtenidos pero que serán solo de prueba para la obtención de los datos ya que este proyecto de granja ya está desarrollado e implementado por estudiantes de Ingeniería electrónica de la Universidad Surcolombiana.</w:t>
+      </w:r>
+    </w:p>
+    <w:p>
+      <w:pPr>
+        <w:spacing w:line="360" w:lineRule="auto"/>
+        <w:jc w:val="both"/>
+      </w:pPr>
+    </w:p>
+    <w:p>
+      <w:pPr>
+        <w:spacing w:line="360" w:lineRule="auto"/>
+        <w:jc w:val="both"/>
+      </w:pPr>
     </w:p>
     <w:p>
       <w:pPr>
         <w:pStyle w:val="Ttulo2"/>
       </w:pPr>
-      <w:bookmarkStart w:id="17" w:name="_Toc398241929"/>
-      <w:r>
-        <w:lastRenderedPageBreak/>
+      <w:bookmarkStart w:id="16" w:name="_Toc398241929"/>
+      <w:r>
         <w:t>8</w:t>
       </w:r>
       <w:r>
@@ -6983,7 +7763,7 @@
         <w:tab/>
         <w:t>FINANCIEROS</w:t>
       </w:r>
-      <w:bookmarkEnd w:id="17"/>
+      <w:bookmarkEnd w:id="16"/>
       <w:r>
         <w:tab/>
       </w:r>
@@ -7037,6 +7817,7 @@
           <w:id w:val="420450224"/>
           <w:citation/>
         </w:sdtPr>
+        <w:sdtEndPr/>
         <w:sdtContent>
           <w:r>
             <w:rPr>
@@ -7065,7 +7846,15 @@
               <w:noProof/>
               <w:sz w:val="24"/>
             </w:rPr>
-            <w:t xml:space="preserve"> (Java, 2014)</w:t>
+            <w:t xml:space="preserve"> </w:t>
+          </w:r>
+          <w:r>
+            <w:rPr>
+              <w:rFonts w:ascii="Arial" w:hAnsi="Arial" w:cs="Arial"/>
+              <w:noProof/>
+              <w:sz w:val="24"/>
+            </w:rPr>
+            <w:t>(Java, 2014)</w:t>
           </w:r>
           <w:r>
             <w:rPr>
@@ -7081,7 +7870,7 @@
           <w:rFonts w:ascii="Arial" w:hAnsi="Arial" w:cs="Arial"/>
           <w:sz w:val="24"/>
         </w:rPr>
-        <w:t xml:space="preserve">  trabaja con código abierto.</w:t>
+        <w:t xml:space="preserve">  trabaja con código abierto al igual que HTML5, CSS3, JavaScript y Openshift que son plataformas de código abierto, lenguajes de maquetación y lenguajes de programación de libre uso y acceso.</w:t>
       </w:r>
     </w:p>
     <w:p>
@@ -7156,93 +7945,13 @@
     </w:p>
     <w:p>
       <w:pPr>
-        <w:spacing w:line="360" w:lineRule="auto"/>
-        <w:jc w:val="both"/>
-        <w:rPr>
-          <w:rFonts w:ascii="Arial" w:hAnsi="Arial" w:cs="Arial"/>
-          <w:sz w:val="24"/>
-        </w:rPr>
-      </w:pPr>
-    </w:p>
-    <w:p>
-      <w:pPr>
-        <w:spacing w:line="360" w:lineRule="auto"/>
-        <w:jc w:val="both"/>
-        <w:rPr>
-          <w:rFonts w:ascii="Arial" w:hAnsi="Arial" w:cs="Arial"/>
-          <w:sz w:val="24"/>
-        </w:rPr>
-      </w:pPr>
-    </w:p>
-    <w:p>
-      <w:pPr>
-        <w:spacing w:line="360" w:lineRule="auto"/>
-        <w:jc w:val="both"/>
-        <w:rPr>
-          <w:rFonts w:ascii="Arial" w:hAnsi="Arial" w:cs="Arial"/>
-          <w:sz w:val="24"/>
-        </w:rPr>
-      </w:pPr>
-    </w:p>
-    <w:p>
-      <w:pPr>
-        <w:spacing w:line="360" w:lineRule="auto"/>
-        <w:jc w:val="both"/>
-        <w:rPr>
-          <w:rFonts w:ascii="Arial" w:hAnsi="Arial" w:cs="Arial"/>
-          <w:sz w:val="24"/>
-        </w:rPr>
-      </w:pPr>
-    </w:p>
-    <w:p>
-      <w:pPr>
-        <w:spacing w:line="360" w:lineRule="auto"/>
-        <w:jc w:val="both"/>
-        <w:rPr>
-          <w:rFonts w:ascii="Arial" w:hAnsi="Arial" w:cs="Arial"/>
-          <w:sz w:val="24"/>
-        </w:rPr>
-      </w:pPr>
-    </w:p>
-    <w:p>
-      <w:pPr>
-        <w:spacing w:line="360" w:lineRule="auto"/>
-        <w:jc w:val="both"/>
-        <w:rPr>
-          <w:rFonts w:ascii="Arial" w:hAnsi="Arial" w:cs="Arial"/>
-          <w:sz w:val="24"/>
-        </w:rPr>
-      </w:pPr>
-    </w:p>
-    <w:p>
-      <w:pPr>
-        <w:spacing w:line="360" w:lineRule="auto"/>
-        <w:jc w:val="both"/>
-        <w:rPr>
-          <w:rFonts w:ascii="Arial" w:hAnsi="Arial" w:cs="Arial"/>
-          <w:sz w:val="24"/>
-        </w:rPr>
-      </w:pPr>
-    </w:p>
-    <w:p>
-      <w:pPr>
-        <w:spacing w:line="360" w:lineRule="auto"/>
-        <w:jc w:val="both"/>
-        <w:rPr>
-          <w:rFonts w:ascii="Arial" w:hAnsi="Arial" w:cs="Arial"/>
-          <w:sz w:val="24"/>
-        </w:rPr>
-      </w:pPr>
-    </w:p>
-    <w:p>
-      <w:pPr>
         <w:pStyle w:val="Ttulo1"/>
         <w:rPr>
           <w:rFonts w:cs="Arial"/>
           <w:szCs w:val="24"/>
         </w:rPr>
       </w:pPr>
-      <w:bookmarkStart w:id="18" w:name="_Toc398241930"/>
+      <w:bookmarkStart w:id="17" w:name="_Toc398241930"/>
       <w:r>
         <w:rPr>
           <w:rFonts w:cs="Arial"/>
@@ -7258,7 +7967,7 @@
         </w:rPr>
         <w:t xml:space="preserve"> DE TABLAS</w:t>
       </w:r>
-      <w:bookmarkEnd w:id="18"/>
+      <w:bookmarkEnd w:id="17"/>
     </w:p>
     <w:p>
       <w:pPr>
@@ -7508,7 +8217,7 @@
         <w:br w:type="page"/>
       </w:r>
     </w:p>
-    <w:bookmarkStart w:id="19" w:name="_Toc398241931" w:displacedByCustomXml="next"/>
+    <w:bookmarkStart w:id="18" w:name="_Toc398241931" w:displacedByCustomXml="next"/>
     <w:sdt>
       <w:sdtPr>
         <w:rPr>
@@ -7543,7 +8252,7 @@
             </w:rPr>
             <w:t>BIBLIOGRAFÍA</w:t>
           </w:r>
-          <w:bookmarkEnd w:id="19"/>
+          <w:bookmarkEnd w:id="18"/>
         </w:p>
         <w:p>
           <w:pPr>
@@ -7557,6 +8266,7 @@
             <w:id w:val="111145805"/>
             <w:bibliography/>
           </w:sdtPr>
+          <w:sdtEndPr/>
           <w:sdtContent>
             <w:p>
               <w:pPr>
@@ -7649,6 +8359,72 @@
                   <w:noProof/>
                   <w:lang w:val="es-ES"/>
                 </w:rPr>
+                <w:t xml:space="preserve">Css3. (08 de 11 de 2014). </w:t>
+              </w:r>
+              <w:r>
+                <w:rPr>
+                  <w:i/>
+                  <w:iCs/>
+                  <w:noProof/>
+                  <w:lang w:val="es-ES"/>
+                </w:rPr>
+                <w:t>w3c</w:t>
+              </w:r>
+              <w:r>
+                <w:rPr>
+                  <w:noProof/>
+                  <w:lang w:val="es-ES"/>
+                </w:rPr>
+                <w:t>. Obtenido de http://www.w3.org/TR/2001/WD-css3-roadmap-20010523/</w:t>
+              </w:r>
+            </w:p>
+            <w:p>
+              <w:pPr>
+                <w:pStyle w:val="Bibliografa"/>
+                <w:ind w:left="720" w:hanging="720"/>
+                <w:rPr>
+                  <w:noProof/>
+                  <w:lang w:val="es-ES"/>
+                </w:rPr>
+              </w:pPr>
+              <w:r>
+                <w:rPr>
+                  <w:noProof/>
+                  <w:lang w:val="es-ES"/>
+                </w:rPr>
+                <w:t xml:space="preserve">Html5. (08 de 11 de 2014). </w:t>
+              </w:r>
+              <w:r>
+                <w:rPr>
+                  <w:i/>
+                  <w:iCs/>
+                  <w:noProof/>
+                  <w:lang w:val="es-ES"/>
+                </w:rPr>
+                <w:t>w3c</w:t>
+              </w:r>
+              <w:r>
+                <w:rPr>
+                  <w:noProof/>
+                  <w:lang w:val="es-ES"/>
+                </w:rPr>
+                <w:t>. Obtenido de http://www.w3.org/TR/html5/</w:t>
+              </w:r>
+            </w:p>
+            <w:p>
+              <w:pPr>
+                <w:pStyle w:val="Bibliografa"/>
+                <w:ind w:left="720" w:hanging="720"/>
+                <w:rPr>
+                  <w:noProof/>
+                  <w:lang w:val="es-ES"/>
+                </w:rPr>
+              </w:pPr>
+              <w:r>
+                <w:rPr>
+                  <w:noProof/>
+                  <w:lang w:val="es-ES"/>
+                </w:rPr>
                 <w:t xml:space="preserve">Java. (11 de 09 de 2014). </w:t>
               </w:r>
               <w:r>
@@ -7666,6 +8442,39 @@
                   <w:lang w:val="es-ES"/>
                 </w:rPr>
                 <w:t>. Obtenido de https://www.eclipse.org/downloads/</w:t>
+              </w:r>
+            </w:p>
+            <w:p>
+              <w:pPr>
+                <w:pStyle w:val="Bibliografa"/>
+                <w:ind w:left="720" w:hanging="720"/>
+                <w:rPr>
+                  <w:noProof/>
+                  <w:lang w:val="es-ES"/>
+                </w:rPr>
+              </w:pPr>
+              <w:r>
+                <w:rPr>
+                  <w:noProof/>
+                  <w:lang w:val="es-ES"/>
+                </w:rPr>
+                <w:t xml:space="preserve">JavaScript. (08 de 11 de 2014). </w:t>
+              </w:r>
+              <w:r>
+                <w:rPr>
+                  <w:i/>
+                  <w:iCs/>
+                  <w:noProof/>
+                  <w:lang w:val="es-ES"/>
+                </w:rPr>
+                <w:t xml:space="preserve">desarrollo Web </w:t>
+              </w:r>
+              <w:r>
+                <w:rPr>
+                  <w:noProof/>
+                  <w:lang w:val="es-ES"/>
+                </w:rPr>
+                <w:t>. Obtenido de http://www.desarrolloweb.com/javascript/</w:t>
               </w:r>
             </w:p>
             <w:p>
@@ -7702,6 +8511,41 @@
               </w:r>
             </w:p>
             <w:p>
+              <w:pPr>
+                <w:pStyle w:val="Bibliografa"/>
+                <w:ind w:left="720" w:hanging="720"/>
+                <w:rPr>
+                  <w:noProof/>
+                  <w:lang w:val="es-ES"/>
+                </w:rPr>
+              </w:pPr>
+              <w:r>
+                <w:rPr>
+                  <w:noProof/>
+                  <w:lang w:val="es-ES"/>
+                </w:rPr>
+                <w:t xml:space="preserve">UNO, A. (08 de 11 de 2014). </w:t>
+              </w:r>
+              <w:r>
+                <w:rPr>
+                  <w:i/>
+                  <w:iCs/>
+                  <w:noProof/>
+                  <w:lang w:val="es-ES"/>
+                </w:rPr>
+                <w:t>Arduino cc</w:t>
+              </w:r>
+              <w:r>
+                <w:rPr>
+                  <w:noProof/>
+                  <w:lang w:val="es-ES"/>
+                </w:rPr>
+                <w:t>. Obtenido de Arduino: http://arduino.cc/en/Main/arduinoBoardUno</w:t>
+              </w:r>
+            </w:p>
+            <w:bookmarkStart w:id="19" w:name="_GoBack"/>
+            <w:bookmarkEnd w:id="19"/>
+            <w:p>
               <w:r>
                 <w:rPr>
                   <w:b/>
@@ -7727,7 +8571,7 @@
     <w:p/>
     <w:p/>
     <w:sectPr>
-      <w:footerReference w:type="default" r:id="rId9"/>
+      <w:footerReference w:type="default" r:id="rId8"/>
       <w:pgSz w:w="12240" w:h="15840"/>
       <w:pgMar w:top="1701" w:right="2268" w:bottom="1701" w:left="1134" w:header="680" w:footer="709" w:gutter="0"/>
       <w:cols w:space="708"/>
@@ -7763,17 +8607,6 @@
 </file>
 
 <file path=word/footer1.xml><?xml version="1.0" encoding="utf-8"?>
-<w:ftr xmlns:wpc="http://schemas.microsoft.com/office/word/2010/wordprocessingCanvas" xmlns:mc="http://schemas.openxmlformats.org/markup-compatibility/2006" xmlns:o="urn:schemas-microsoft-com:office:office" xmlns:r="http://schemas.openxmlformats.org/officeDocument/2006/relationships" xmlns:m="http://schemas.openxmlformats.org/officeDocument/2006/math" xmlns:v="urn:schemas-microsoft-com:vml" xmlns:wp14="http://schemas.microsoft.com/office/word/2010/wordprocessingDrawing" xmlns:wp="http://schemas.openxmlformats.org/drawingml/2006/wordprocessingDrawing" xmlns:w10="urn:schemas-microsoft-com:office:word" xmlns:w="http://schemas.openxmlformats.org/wordprocessingml/2006/main" xmlns:w14="http://schemas.microsoft.com/office/word/2010/wordml" xmlns:w15="http://schemas.microsoft.com/office/word/2012/wordml" xmlns:wpg="http://schemas.microsoft.com/office/word/2010/wordprocessingGroup" xmlns:wpi="http://schemas.microsoft.com/office/word/2010/wordprocessingInk" xmlns:wne="http://schemas.microsoft.com/office/word/2006/wordml" xmlns:wps="http://schemas.microsoft.com/office/word/2010/wordprocessingShape" mc:Ignorable="w14 w15 wp14">
-  <w:p>
-    <w:pPr>
-      <w:pStyle w:val="Piedepgina"/>
-      <w:jc w:val="center"/>
-    </w:pPr>
-  </w:p>
-</w:ftr>
-</file>
-
-<file path=word/footer2.xml><?xml version="1.0" encoding="utf-8"?>
 <w:ftr xmlns:wpc="http://schemas.microsoft.com/office/word/2010/wordprocessingCanvas" xmlns:mc="http://schemas.openxmlformats.org/markup-compatibility/2006" xmlns:o="urn:schemas-microsoft-com:office:office" xmlns:r="http://schemas.openxmlformats.org/officeDocument/2006/relationships" xmlns:m="http://schemas.openxmlformats.org/officeDocument/2006/math" xmlns:v="urn:schemas-microsoft-com:vml" xmlns:wp14="http://schemas.microsoft.com/office/word/2010/wordprocessingDrawing" xmlns:wp="http://schemas.openxmlformats.org/drawingml/2006/wordprocessingDrawing" xmlns:w10="urn:schemas-microsoft-com:office:word" xmlns:w="http://schemas.openxmlformats.org/wordprocessingml/2006/main" xmlns:w14="http://schemas.microsoft.com/office/word/2010/wordml" xmlns:w15="http://schemas.microsoft.com/office/word/2012/wordml" xmlns:wpg="http://schemas.microsoft.com/office/word/2010/wordprocessingGroup" xmlns:wpi="http://schemas.microsoft.com/office/word/2010/wordprocessingInk" xmlns:wne="http://schemas.microsoft.com/office/word/2006/wordml" xmlns:wps="http://schemas.microsoft.com/office/word/2010/wordprocessingShape" mc:Ignorable="w14 w15 wp14">
   <w:p>
     <w:pPr>
@@ -10559,7 +11392,7 @@
     <b:Title>Biblioteca UCV</b:Title>
     <b:Year>2006</b:Year>
     <b:URL>http://biblioteca.ucv.cl/site/servicios/documentos/como_escribir_tesis.pdf</b:URL>
-    <b:RefOrder>3</b:RefOrder>
+    <b:RefOrder>7</b:RefOrder>
   </b:Source>
   <b:Source>
     <b:Tag>Jav14</b:Tag>
@@ -10579,13 +11412,95 @@
         </b:NameList>
       </b:Author>
     </b:Author>
+    <b:RefOrder>8</b:RefOrder>
+  </b:Source>
+  <b:Source>
+    <b:Tag>Htm14</b:Tag>
+    <b:SourceType>InternetSite</b:SourceType>
+    <b:Guid>{2C406AA9-BEA6-4F7B-92F5-2ACF7364E0D7}</b:Guid>
+    <b:Author>
+      <b:Author>
+        <b:NameList>
+          <b:Person>
+            <b:Last>Html5</b:Last>
+          </b:Person>
+        </b:NameList>
+      </b:Author>
+    </b:Author>
+    <b:Title>w3c</b:Title>
+    <b:Year>2014</b:Year>
+    <b:Month>11</b:Month>
+    <b:Day>08</b:Day>
+    <b:URL>http://www.w3.org/TR/html5/</b:URL>
+    <b:RefOrder>3</b:RefOrder>
+  </b:Source>
+  <b:Source>
+    <b:Tag>Css14</b:Tag>
+    <b:SourceType>InternetSite</b:SourceType>
+    <b:Guid>{51FAAFE1-E757-4FA5-A0D9-2C956F8F47AD}</b:Guid>
+    <b:Author>
+      <b:Author>
+        <b:NameList>
+          <b:Person>
+            <b:Last>Css3</b:Last>
+          </b:Person>
+        </b:NameList>
+      </b:Author>
+    </b:Author>
+    <b:Title>w3c</b:Title>
+    <b:Year>2014</b:Year>
+    <b:Month>11</b:Month>
+    <b:Day>08</b:Day>
+    <b:URL>http://www.w3.org/TR/2001/WD-css3-roadmap-20010523/</b:URL>
     <b:RefOrder>4</b:RefOrder>
+  </b:Source>
+  <b:Source>
+    <b:Tag>JavaScript14</b:Tag>
+    <b:SourceType>InternetSite</b:SourceType>
+    <b:Guid>{6EEC1F16-694F-4084-ABA2-AF7AE189A5A3}</b:Guid>
+    <b:Author>
+      <b:Author>
+        <b:NameList>
+          <b:Person>
+            <b:Last>JavaScript</b:Last>
+          </b:Person>
+        </b:NameList>
+      </b:Author>
+    </b:Author>
+    <b:Title>desarrollo Web </b:Title>
+    <b:Year>2014</b:Year>
+    <b:Month>11</b:Month>
+    <b:Day>08</b:Day>
+    <b:URL>http://www.desarrolloweb.com/javascript/</b:URL>
+    <b:RefOrder>5</b:RefOrder>
+  </b:Source>
+  <b:Source>
+    <b:Tag>ArduinoUno14</b:Tag>
+    <b:SourceType>InternetSite</b:SourceType>
+    <b:Guid>{D3B294C0-CD01-4035-AF2B-5EBB278ACE7D}</b:Guid>
+    <b:Author>
+      <b:Author>
+        <b:NameList>
+          <b:Person>
+            <b:Last>UNO</b:Last>
+            <b:First>Arduino</b:First>
+          </b:Person>
+        </b:NameList>
+      </b:Author>
+    </b:Author>
+    <b:Title>Arduino cc</b:Title>
+    <b:InternetSiteTitle>Arduino</b:InternetSiteTitle>
+    <b:Year>2014</b:Year>
+    <b:Month>11</b:Month>
+    <b:Day>08</b:Day>
+    <b:URL>http://arduino.cc/en/Main/arduinoBoardUno</b:URL>
+    <b:RefOrder>6</b:RefOrder>
   </b:Source>
 </b:Sources>
 </file>
 
 <file path=customXml/itemProps1.xml><?xml version="1.0" encoding="utf-8"?>
-<ds:datastoreItem xmlns:ds="http://schemas.openxmlformats.org/officeDocument/2006/customXml" ds:itemID="{DF91E38D-2183-40C0-9718-A78029D14F32}">
+<ds:datastoreItem xmlns:ds="http://schemas.openxmlformats.org/officeDocument/2006/customXml" ds:itemID="{B4835954-3CD1-42E6-81C9-C794A6B6C962}">
   <ds:schemaRefs>
     <ds:schemaRef ds:uri="http://schemas.openxmlformats.org/officeDocument/2006/bibliography"/>
   </ds:schemaRefs>

</xml_diff>

<commit_message>
commit-3 -- Update alcances y limitaciones
</commit_message>
<xml_diff>
--- a/Anteproyecto_Grado.docx
+++ b/Anteproyecto_Grado.docx
@@ -5005,22 +5005,38 @@
           <w:rFonts w:ascii="Arial" w:hAnsi="Arial" w:cs="Arial"/>
           <w:sz w:val="24"/>
         </w:rPr>
-        <w:t>Con la creación de esta aplicación para dispositivo móvil se pretende crear un impacto en la forma como hasta ahora se monitorean los invernaderos en la región, existirá una primera limitación que será el servicio de internet, ya que en la granja de la Universidad Surcolombiana no se cuenta con este activo, para esto se plantea como solución implementar en el computador donde se recibirán los datos un modem que provea los servicios de internet y de esta manera garantizar el servicio y poder tener los datos en tiempo real.</w:t>
-      </w:r>
+        <w:t>Con la creación de esta aplicación para dispositivo móvil se pretende crear un impacto en la forma como hasta ahora se monitorean los invernaderos en la región, existirá una primera limitación que será el servicio de internet, ya que en la granja de la Universidad Surcolombiana no se cuenta con este activo, para esto se plantea como solución implementar en el computador donde se recibirán los datos un modem que provea los servicios de internet y de esta manera garantizar el servicio y poder</w:t>
+      </w:r>
+      <w:r>
+        <w:rPr>
+          <w:rFonts w:ascii="Arial" w:hAnsi="Arial" w:cs="Arial"/>
+          <w:sz w:val="24"/>
+        </w:rPr>
+        <w:t xml:space="preserve"> tener los datos en tiempo real. Pero se dejará la sugerencia de que se implemente el servicio de internet para lograr que esos datos sean subidos directamente al servidor, en vez de que sean almacenados en una </w:t>
+      </w:r>
+      <w:r>
+        <w:rPr>
+          <w:rFonts w:ascii="Arial" w:hAnsi="Arial" w:cs="Arial"/>
+          <w:sz w:val="24"/>
+        </w:rPr>
+        <w:t>base de datos local como actualmente ocurre.</w:t>
+      </w:r>
+      <w:bookmarkStart w:id="7" w:name="_GoBack"/>
+      <w:bookmarkEnd w:id="7"/>
     </w:p>
     <w:p/>
     <w:p>
       <w:pPr>
         <w:pStyle w:val="Ttulo1"/>
       </w:pPr>
-      <w:bookmarkStart w:id="7" w:name="_Toc398241920"/>
+      <w:bookmarkStart w:id="8" w:name="_Toc398241920"/>
       <w:r>
         <w:t>5</w:t>
       </w:r>
       <w:r>
         <w:t>. METODOLOGÍA</w:t>
       </w:r>
-      <w:bookmarkEnd w:id="7"/>
+      <w:bookmarkEnd w:id="8"/>
     </w:p>
     <w:p/>
     <w:p/>
@@ -5123,6 +5139,7 @@
           <w:rFonts w:ascii="Arial" w:hAnsi="Arial" w:cs="Arial"/>
           <w:sz w:val="24"/>
         </w:rPr>
+        <w:lastRenderedPageBreak/>
         <w:t xml:space="preserve">e. Proyectos de investigación-acción. </w:t>
       </w:r>
       <w:r>
@@ -5147,7 +5164,6 @@
           <w:rFonts w:ascii="Arial" w:hAnsi="Arial" w:cs="Arial"/>
           <w:sz w:val="24"/>
         </w:rPr>
-        <w:lastRenderedPageBreak/>
         <w:t xml:space="preserve">En este caso y para este proyecto será de desarrollo tecnológico, El sello distintivo de este tipo de proyecto es que se orienta hacia la obtención de productos tangibles: un medio diagnóstico, un preparado vacunal, un dispositivo para la realización de biopsias intestinales, un software para la enseñanza de las ciencias morfológicas, un modelo para la predicción del rendimiento académico, un currículo, maquetas, modelos experimentales o medios auxiliares de enseñanza.  </w:t>
       </w:r>
     </w:p>
@@ -5249,28 +5265,28 @@
       <w:pPr>
         <w:pStyle w:val="Ttulo2"/>
       </w:pPr>
-      <w:bookmarkStart w:id="8" w:name="_Toc398241921"/>
+      <w:bookmarkStart w:id="9" w:name="_Toc398241921"/>
       <w:r>
         <w:t>5</w:t>
       </w:r>
       <w:r>
         <w:t>.1 TIPO DE INVESTIGACIÓN</w:t>
       </w:r>
-      <w:bookmarkEnd w:id="8"/>
+      <w:bookmarkEnd w:id="9"/>
     </w:p>
     <w:p/>
     <w:p>
       <w:pPr>
         <w:pStyle w:val="Ttulo2"/>
       </w:pPr>
-      <w:bookmarkStart w:id="9" w:name="_Toc398241922"/>
+      <w:bookmarkStart w:id="10" w:name="_Toc398241922"/>
       <w:r>
         <w:t>5</w:t>
       </w:r>
       <w:r>
         <w:t>.2 MÉTODO</w:t>
       </w:r>
-      <w:bookmarkEnd w:id="9"/>
+      <w:bookmarkEnd w:id="10"/>
     </w:p>
     <w:p>
       <w:pPr>
@@ -5313,15 +5329,14 @@
       <w:pPr>
         <w:pStyle w:val="Ttulo1"/>
       </w:pPr>
-      <w:bookmarkStart w:id="10" w:name="_Toc398241923"/>
-      <w:r>
-        <w:lastRenderedPageBreak/>
+      <w:bookmarkStart w:id="11" w:name="_Toc398241923"/>
+      <w:r>
         <w:t>6</w:t>
       </w:r>
       <w:r>
         <w:t>. SECUENCIA DE ACTIVIDADES A DESARROLLAR</w:t>
       </w:r>
-      <w:bookmarkEnd w:id="10"/>
+      <w:bookmarkEnd w:id="11"/>
     </w:p>
     <w:p>
       <w:pPr>
@@ -5836,15 +5851,14 @@
       <w:pPr>
         <w:pStyle w:val="Ttulo1"/>
       </w:pPr>
-      <w:bookmarkStart w:id="11" w:name="_Toc398241924"/>
-      <w:r>
-        <w:lastRenderedPageBreak/>
+      <w:bookmarkStart w:id="12" w:name="_Toc398241924"/>
+      <w:r>
         <w:t>7</w:t>
       </w:r>
       <w:r>
         <w:t>. CRONOGRAMA DE ACTIVIDADES</w:t>
       </w:r>
-      <w:bookmarkEnd w:id="11"/>
+      <w:bookmarkEnd w:id="12"/>
       <w:r>
         <w:tab/>
       </w:r>
@@ -7443,15 +7457,14 @@
       <w:pPr>
         <w:pStyle w:val="Ttulo1"/>
       </w:pPr>
-      <w:bookmarkStart w:id="12" w:name="_Toc398241925"/>
-      <w:r>
-        <w:lastRenderedPageBreak/>
+      <w:bookmarkStart w:id="13" w:name="_Toc398241925"/>
+      <w:r>
         <w:t>8</w:t>
       </w:r>
       <w:r>
         <w:t>. RECURSOS DISPONIBLES</w:t>
       </w:r>
-      <w:bookmarkEnd w:id="12"/>
+      <w:bookmarkEnd w:id="13"/>
     </w:p>
     <w:p/>
     <w:p/>
@@ -7460,7 +7473,7 @@
       <w:pPr>
         <w:pStyle w:val="Ttulo2"/>
       </w:pPr>
-      <w:bookmarkStart w:id="13" w:name="_Toc398241926"/>
+      <w:bookmarkStart w:id="14" w:name="_Toc398241926"/>
       <w:r>
         <w:t>8</w:t>
       </w:r>
@@ -7471,7 +7484,7 @@
         <w:tab/>
         <w:t>HUMANOS</w:t>
       </w:r>
-      <w:bookmarkEnd w:id="13"/>
+      <w:bookmarkEnd w:id="14"/>
       <w:r>
         <w:tab/>
       </w:r>
@@ -7653,7 +7666,7 @@
       <w:pPr>
         <w:pStyle w:val="Ttulo2"/>
       </w:pPr>
-      <w:bookmarkStart w:id="14" w:name="_Toc398241927"/>
+      <w:bookmarkStart w:id="15" w:name="_Toc398241927"/>
       <w:r>
         <w:t>8</w:t>
       </w:r>
@@ -7664,7 +7677,7 @@
         <w:tab/>
         <w:t>MATERIALES</w:t>
       </w:r>
-      <w:bookmarkEnd w:id="14"/>
+      <w:bookmarkEnd w:id="15"/>
     </w:p>
     <w:p/>
     <w:p>
@@ -7697,9 +7710,8 @@
       <w:pPr>
         <w:pStyle w:val="Ttulo2"/>
       </w:pPr>
-      <w:bookmarkStart w:id="15" w:name="_Toc398241928"/>
-      <w:r>
-        <w:lastRenderedPageBreak/>
+      <w:bookmarkStart w:id="16" w:name="_Toc398241928"/>
+      <w:r>
         <w:t>8</w:t>
       </w:r>
       <w:r>
@@ -7709,7 +7721,7 @@
         <w:tab/>
         <w:t>INSTITUCIONALES</w:t>
       </w:r>
-      <w:bookmarkEnd w:id="15"/>
+      <w:bookmarkEnd w:id="16"/>
     </w:p>
     <w:p/>
     <w:p>
@@ -7752,7 +7764,7 @@
       <w:pPr>
         <w:pStyle w:val="Ttulo2"/>
       </w:pPr>
-      <w:bookmarkStart w:id="16" w:name="_Toc398241929"/>
+      <w:bookmarkStart w:id="17" w:name="_Toc398241929"/>
       <w:r>
         <w:t>8</w:t>
       </w:r>
@@ -7763,7 +7775,7 @@
         <w:tab/>
         <w:t>FINANCIEROS</w:t>
       </w:r>
-      <w:bookmarkEnd w:id="16"/>
+      <w:bookmarkEnd w:id="17"/>
       <w:r>
         <w:tab/>
       </w:r>
@@ -7951,13 +7963,12 @@
           <w:szCs w:val="24"/>
         </w:rPr>
       </w:pPr>
-      <w:bookmarkStart w:id="17" w:name="_Toc398241930"/>
+      <w:bookmarkStart w:id="18" w:name="_Toc398241930"/>
       <w:r>
         <w:rPr>
           <w:rFonts w:cs="Arial"/>
           <w:szCs w:val="24"/>
         </w:rPr>
-        <w:lastRenderedPageBreak/>
         <w:t>INDICE</w:t>
       </w:r>
       <w:r>
@@ -7967,7 +7978,7 @@
         </w:rPr>
         <w:t xml:space="preserve"> DE TABLAS</w:t>
       </w:r>
-      <w:bookmarkEnd w:id="17"/>
+      <w:bookmarkEnd w:id="18"/>
     </w:p>
     <w:p>
       <w:pPr>
@@ -8214,10 +8225,11 @@
           <w:rFonts w:cs="Arial"/>
           <w:szCs w:val="24"/>
         </w:rPr>
+        <w:lastRenderedPageBreak/>
         <w:br w:type="page"/>
       </w:r>
     </w:p>
-    <w:bookmarkStart w:id="18" w:name="_Toc398241931" w:displacedByCustomXml="next"/>
+    <w:bookmarkStart w:id="19" w:name="_Toc398241931" w:displacedByCustomXml="next"/>
     <w:sdt>
       <w:sdtPr>
         <w:rPr>
@@ -8252,7 +8264,7 @@
             </w:rPr>
             <w:t>BIBLIOGRAFÍA</w:t>
           </w:r>
-          <w:bookmarkEnd w:id="18"/>
+          <w:bookmarkEnd w:id="19"/>
         </w:p>
         <w:p>
           <w:pPr>
@@ -8543,8 +8555,6 @@
                 <w:t>. Obtenido de Arduino: http://arduino.cc/en/Main/arduinoBoardUno</w:t>
               </w:r>
             </w:p>
-            <w:bookmarkStart w:id="19" w:name="_GoBack"/>
-            <w:bookmarkEnd w:id="19"/>
             <w:p>
               <w:r>
                 <w:rPr>
@@ -8627,7 +8637,7 @@
         <w:noProof/>
         <w:lang w:val="es-ES"/>
       </w:rPr>
-      <w:t>17</w:t>
+      <w:t>19</w:t>
     </w:r>
     <w:r>
       <w:fldChar w:fldCharType="end"/>
@@ -11500,7 +11510,7 @@
 </file>
 
 <file path=customXml/itemProps1.xml><?xml version="1.0" encoding="utf-8"?>
-<ds:datastoreItem xmlns:ds="http://schemas.openxmlformats.org/officeDocument/2006/customXml" ds:itemID="{B4835954-3CD1-42E6-81C9-C794A6B6C962}">
+<ds:datastoreItem xmlns:ds="http://schemas.openxmlformats.org/officeDocument/2006/customXml" ds:itemID="{9F96CFCB-F5EF-47BD-A498-D903E40D6C35}">
   <ds:schemaRefs>
     <ds:schemaRef ds:uri="http://schemas.openxmlformats.org/officeDocument/2006/bibliography"/>
   </ds:schemaRefs>

</xml_diff>

<commit_message>
Commit-8 -- Marco Teorico
</commit_message>
<xml_diff>
--- a/Anteproyecto_Grado.docx
+++ b/Anteproyecto_Grado.docx
@@ -7252,8 +7252,6 @@
           </w:r>
         </w:sdtContent>
       </w:sdt>
-      <w:bookmarkStart w:id="13" w:name="_GoBack"/>
-      <w:bookmarkEnd w:id="13"/>
     </w:p>
     <w:p>
       <w:pPr>
@@ -7263,13 +7261,14 @@
           <w:numId w:val="13"/>
         </w:numPr>
       </w:pPr>
-      <w:bookmarkStart w:id="14" w:name="_Toc404433502"/>
+      <w:bookmarkStart w:id="13" w:name="_Toc404433502"/>
       <w:r>
         <w:lastRenderedPageBreak/>
         <w:t>MARCO DE REFERENCIA</w:t>
       </w:r>
-      <w:bookmarkEnd w:id="14"/>
-    </w:p>
+      <w:bookmarkEnd w:id="13"/>
+    </w:p>
+    <w:p/>
     <w:p>
       <w:pPr>
         <w:pStyle w:val="Ttulo2"/>
@@ -7278,12 +7277,845 @@
           <w:numId w:val="13"/>
         </w:numPr>
       </w:pPr>
-      <w:bookmarkStart w:id="15" w:name="_Toc404433503"/>
-      <w:r>
-        <w:t>MARCO TEORICO</w:t>
-      </w:r>
+      <w:bookmarkStart w:id="14" w:name="_Toc404433503"/>
+      <w:r>
+        <w:t>MARCO TEÓ</w:t>
+      </w:r>
+      <w:r>
+        <w:t>RICO</w:t>
+      </w:r>
+      <w:bookmarkEnd w:id="14"/>
+    </w:p>
+    <w:p>
+      <w:pPr>
+        <w:spacing w:line="360" w:lineRule="auto"/>
+        <w:jc w:val="both"/>
+        <w:rPr>
+          <w:rFonts w:ascii="Arial" w:hAnsi="Arial" w:cs="Arial"/>
+          <w:sz w:val="24"/>
+        </w:rPr>
+      </w:pPr>
+    </w:p>
+    <w:p>
+      <w:pPr>
+        <w:spacing w:line="360" w:lineRule="auto"/>
+        <w:jc w:val="both"/>
+        <w:rPr>
+          <w:rFonts w:ascii="Arial" w:hAnsi="Arial" w:cs="Arial"/>
+          <w:sz w:val="24"/>
+        </w:rPr>
+      </w:pPr>
+      <w:r>
+        <w:rPr>
+          <w:rFonts w:ascii="Arial" w:hAnsi="Arial" w:cs="Arial"/>
+          <w:sz w:val="24"/>
+        </w:rPr>
+        <w:t>A la hora de leer</w:t>
+      </w:r>
+      <w:r>
+        <w:rPr>
+          <w:rFonts w:ascii="Arial" w:hAnsi="Arial" w:cs="Arial"/>
+          <w:sz w:val="24"/>
+        </w:rPr>
+        <w:t xml:space="preserve"> o revisar </w:t>
+      </w:r>
+      <w:r>
+        <w:rPr>
+          <w:rFonts w:ascii="Arial" w:hAnsi="Arial" w:cs="Arial"/>
+          <w:sz w:val="24"/>
+        </w:rPr>
+        <w:t xml:space="preserve">un proyecto de grado es muy importante conocer todas las terminologías que bien para los expositores y afines son de uso cotidiano, para jurados o personas ajenas a la carrera universitaria </w:t>
+      </w:r>
+      <w:r>
+        <w:rPr>
+          <w:rFonts w:ascii="Arial" w:hAnsi="Arial" w:cs="Arial"/>
+          <w:sz w:val="24"/>
+        </w:rPr>
+        <w:t>que cursan estos; no lo son y por este pequeño detalle en el uso de palabras específicas o de términos que puedan tener varios significados según el ámbito donde se mencionen, se pueden generar problemas a la hora tratar de transmitir las ideas por parte de los estudiantes.</w:t>
+      </w:r>
+    </w:p>
+    <w:p>
+      <w:pPr>
+        <w:spacing w:line="360" w:lineRule="auto"/>
+        <w:jc w:val="both"/>
+        <w:rPr>
+          <w:rFonts w:ascii="Arial" w:hAnsi="Arial" w:cs="Arial"/>
+          <w:sz w:val="24"/>
+        </w:rPr>
+      </w:pPr>
+    </w:p>
+    <w:p>
+      <w:pPr>
+        <w:spacing w:line="360" w:lineRule="auto"/>
+        <w:jc w:val="both"/>
+        <w:rPr>
+          <w:rFonts w:ascii="Arial" w:hAnsi="Arial" w:cs="Arial"/>
+          <w:sz w:val="24"/>
+        </w:rPr>
+      </w:pPr>
+      <w:r>
+        <w:rPr>
+          <w:rFonts w:ascii="Arial" w:hAnsi="Arial" w:cs="Arial"/>
+          <w:sz w:val="24"/>
+        </w:rPr>
+        <w:t xml:space="preserve">Por esta razón es que se crea este marco teórico,  aquí </w:t>
+      </w:r>
+      <w:r>
+        <w:rPr>
+          <w:rFonts w:ascii="Arial" w:hAnsi="Arial" w:cs="Arial"/>
+          <w:sz w:val="24"/>
+        </w:rPr>
+        <w:t xml:space="preserve">se introducirán los conceptos </w:t>
+      </w:r>
+      <w:r>
+        <w:rPr>
+          <w:rFonts w:ascii="Arial" w:hAnsi="Arial" w:cs="Arial"/>
+          <w:sz w:val="24"/>
+        </w:rPr>
+        <w:t>más</w:t>
+      </w:r>
+      <w:r>
+        <w:rPr>
+          <w:rFonts w:ascii="Arial" w:hAnsi="Arial" w:cs="Arial"/>
+          <w:sz w:val="24"/>
+        </w:rPr>
+        <w:t xml:space="preserve"> </w:t>
+      </w:r>
+      <w:r>
+        <w:rPr>
+          <w:rFonts w:ascii="Arial" w:hAnsi="Arial" w:cs="Arial"/>
+          <w:sz w:val="24"/>
+        </w:rPr>
+        <w:t>r</w:t>
+      </w:r>
+      <w:r>
+        <w:rPr>
+          <w:rFonts w:ascii="Arial" w:hAnsi="Arial" w:cs="Arial"/>
+          <w:sz w:val="24"/>
+        </w:rPr>
+        <w:t>elevantes sobre las</w:t>
+      </w:r>
+      <w:r>
+        <w:rPr>
+          <w:rFonts w:ascii="Arial" w:hAnsi="Arial" w:cs="Arial"/>
+          <w:sz w:val="24"/>
+        </w:rPr>
+        <w:t xml:space="preserve"> </w:t>
+      </w:r>
+      <w:r>
+        <w:rPr>
+          <w:rFonts w:ascii="Arial" w:hAnsi="Arial" w:cs="Arial"/>
+          <w:sz w:val="24"/>
+        </w:rPr>
+        <w:t>metodologías, métodos y herramientas utilizadas para el desarrollo del presente</w:t>
+      </w:r>
+      <w:r>
+        <w:rPr>
+          <w:rFonts w:ascii="Arial" w:hAnsi="Arial" w:cs="Arial"/>
+          <w:sz w:val="24"/>
+        </w:rPr>
+        <w:t xml:space="preserve"> </w:t>
+      </w:r>
+      <w:r>
+        <w:rPr>
+          <w:rFonts w:ascii="Arial" w:hAnsi="Arial" w:cs="Arial"/>
+          <w:sz w:val="24"/>
+        </w:rPr>
+        <w:t>proyecto de grado, pero no se puede dar una teoría completa es así que se</w:t>
+      </w:r>
+      <w:r>
+        <w:rPr>
+          <w:rFonts w:ascii="Arial" w:hAnsi="Arial" w:cs="Arial"/>
+          <w:sz w:val="24"/>
+        </w:rPr>
+        <w:t xml:space="preserve"> </w:t>
+      </w:r>
+      <w:r>
+        <w:rPr>
+          <w:rFonts w:ascii="Arial" w:hAnsi="Arial" w:cs="Arial"/>
+          <w:sz w:val="24"/>
+        </w:rPr>
+        <w:t>tratar</w:t>
+      </w:r>
+      <w:r>
+        <w:rPr>
+          <w:rFonts w:ascii="Arial" w:hAnsi="Arial" w:cs="Arial"/>
+          <w:sz w:val="24"/>
+        </w:rPr>
+        <w:t>á</w:t>
+      </w:r>
+      <w:r>
+        <w:rPr>
+          <w:rFonts w:ascii="Arial" w:hAnsi="Arial" w:cs="Arial"/>
+          <w:sz w:val="24"/>
+        </w:rPr>
+        <w:t xml:space="preserve"> de presentar una base para su fácil comprensión.</w:t>
+      </w:r>
+      <w:r>
+        <w:rPr>
+          <w:rFonts w:ascii="Arial" w:hAnsi="Arial" w:cs="Arial"/>
+          <w:sz w:val="24"/>
+        </w:rPr>
+        <w:cr/>
+      </w:r>
+    </w:p>
+    <w:p>
+      <w:pPr>
+        <w:spacing w:line="360" w:lineRule="auto"/>
+        <w:jc w:val="both"/>
+        <w:rPr>
+          <w:rFonts w:ascii="Arial" w:hAnsi="Arial" w:cs="Arial"/>
+          <w:sz w:val="24"/>
+        </w:rPr>
+      </w:pPr>
+      <w:r>
+        <w:rPr>
+          <w:rFonts w:ascii="Arial" w:hAnsi="Arial" w:cs="Arial"/>
+          <w:sz w:val="24"/>
+        </w:rPr>
+        <w:t>LENGUAJE DE MODELADO UNIFICADO</w:t>
+      </w:r>
+      <w:r>
+        <w:rPr>
+          <w:rFonts w:ascii="Arial" w:hAnsi="Arial" w:cs="Arial"/>
+          <w:sz w:val="24"/>
+        </w:rPr>
+        <w:t xml:space="preserve"> </w:t>
+      </w:r>
+      <w:r>
+        <w:rPr>
+          <w:rFonts w:ascii="Arial" w:hAnsi="Arial" w:cs="Arial"/>
+          <w:sz w:val="24"/>
+        </w:rPr>
+        <w:t>{FUNCIONES</w:t>
+      </w:r>
+      <w:r>
+        <w:rPr>
+          <w:rFonts w:ascii="Arial" w:hAnsi="Arial" w:cs="Arial"/>
+          <w:sz w:val="24"/>
+        </w:rPr>
+        <w:t xml:space="preserve">, </w:t>
+      </w:r>
+      <w:r>
+        <w:rPr>
+          <w:rFonts w:ascii="Arial" w:hAnsi="Arial" w:cs="Arial"/>
+          <w:sz w:val="24"/>
+        </w:rPr>
+        <w:t>DIAGRAMA DE CASOS DE USO</w:t>
+      </w:r>
+      <w:r>
+        <w:rPr>
+          <w:rFonts w:ascii="Arial" w:hAnsi="Arial" w:cs="Arial"/>
+          <w:sz w:val="24"/>
+        </w:rPr>
+        <w:t>, ACTORES, CASOS DE USO, DIAGRAMA DE CLASES}</w:t>
+      </w:r>
+    </w:p>
+    <w:p>
+      <w:pPr>
+        <w:spacing w:line="360" w:lineRule="auto"/>
+        <w:jc w:val="both"/>
+        <w:rPr>
+          <w:rFonts w:ascii="Arial" w:hAnsi="Arial" w:cs="Arial"/>
+          <w:sz w:val="24"/>
+        </w:rPr>
+      </w:pPr>
+      <w:r>
+        <w:rPr>
+          <w:rFonts w:ascii="Arial" w:hAnsi="Arial" w:cs="Arial"/>
+          <w:sz w:val="24"/>
+        </w:rPr>
+        <w:t xml:space="preserve">BASE DE </w:t>
+      </w:r>
+      <w:r>
+        <w:rPr>
+          <w:rFonts w:ascii="Arial" w:hAnsi="Arial" w:cs="Arial"/>
+          <w:sz w:val="24"/>
+        </w:rPr>
+        <w:t xml:space="preserve">DATOS {SQL </w:t>
+      </w:r>
+      <w:r>
+        <w:rPr>
+          <w:rFonts w:ascii="Arial" w:hAnsi="Arial" w:cs="Arial"/>
+          <w:sz w:val="24"/>
+        </w:rPr>
+        <w:t xml:space="preserve">SISTEMAS DE GESTIÓN DE BASES DE </w:t>
+      </w:r>
+      <w:r>
+        <w:rPr>
+          <w:rFonts w:ascii="Arial" w:hAnsi="Arial" w:cs="Arial"/>
+          <w:sz w:val="24"/>
+        </w:rPr>
+        <w:t>DATOS {</w:t>
+      </w:r>
+      <w:r>
+        <w:rPr>
+          <w:rFonts w:ascii="Arial" w:hAnsi="Arial" w:cs="Arial"/>
+          <w:sz w:val="24"/>
+        </w:rPr>
+        <w:t>POSTGRESQL MYSQL}}</w:t>
+      </w:r>
+    </w:p>
+    <w:p>
+      <w:pPr>
+        <w:spacing w:line="360" w:lineRule="auto"/>
+        <w:jc w:val="both"/>
+        <w:rPr>
+          <w:rFonts w:ascii="Arial" w:hAnsi="Arial" w:cs="Arial"/>
+          <w:sz w:val="24"/>
+        </w:rPr>
+      </w:pPr>
+      <w:r>
+        <w:rPr>
+          <w:rFonts w:ascii="Arial" w:hAnsi="Arial" w:cs="Arial"/>
+          <w:sz w:val="24"/>
+        </w:rPr>
+        <w:t>LENGUAJE DE PROGRAMACIÓN {JAVA JAVASCRIPT}</w:t>
+      </w:r>
+    </w:p>
+    <w:p>
+      <w:pPr>
+        <w:spacing w:line="360" w:lineRule="auto"/>
+        <w:jc w:val="both"/>
+        <w:rPr>
+          <w:rFonts w:ascii="Arial" w:hAnsi="Arial" w:cs="Arial"/>
+          <w:sz w:val="24"/>
+        </w:rPr>
+      </w:pPr>
+      <w:r>
+        <w:rPr>
+          <w:rFonts w:ascii="Arial" w:hAnsi="Arial" w:cs="Arial"/>
+          <w:sz w:val="24"/>
+        </w:rPr>
+        <w:t>LENGUAJE DE MARCADO {HTML XML}</w:t>
+      </w:r>
+    </w:p>
+    <w:p>
+      <w:pPr>
+        <w:spacing w:line="360" w:lineRule="auto"/>
+        <w:jc w:val="both"/>
+        <w:rPr>
+          <w:rFonts w:ascii="Arial" w:hAnsi="Arial" w:cs="Arial"/>
+          <w:sz w:val="24"/>
+        </w:rPr>
+      </w:pPr>
+      <w:r>
+        <w:rPr>
+          <w:rFonts w:ascii="Arial" w:hAnsi="Arial" w:cs="Arial"/>
+          <w:sz w:val="24"/>
+        </w:rPr>
+        <w:t>SISTEMA OPERATIVO {</w:t>
+      </w:r>
+      <w:r>
+        <w:rPr>
+          <w:rFonts w:ascii="Arial" w:hAnsi="Arial" w:cs="Arial"/>
+          <w:sz w:val="24"/>
+        </w:rPr>
+        <w:t>ANDROID}</w:t>
+      </w:r>
+    </w:p>
+    <w:p>
+      <w:pPr>
+        <w:spacing w:line="360" w:lineRule="auto"/>
+        <w:jc w:val="both"/>
+        <w:rPr>
+          <w:rFonts w:ascii="Arial" w:hAnsi="Arial" w:cs="Arial"/>
+          <w:sz w:val="24"/>
+        </w:rPr>
+      </w:pPr>
+      <w:r>
+        <w:rPr>
+          <w:rFonts w:ascii="Arial" w:hAnsi="Arial" w:cs="Arial"/>
+          <w:sz w:val="24"/>
+        </w:rPr>
+        <w:t>SOFTWARE LIBRE Y DE CÓDIGO ABIERTO</w:t>
+      </w:r>
+    </w:p>
+    <w:p>
+      <w:pPr>
+        <w:spacing w:line="360" w:lineRule="auto"/>
+        <w:jc w:val="both"/>
+        <w:rPr>
+          <w:rFonts w:ascii="Arial" w:hAnsi="Arial" w:cs="Arial"/>
+          <w:sz w:val="24"/>
+        </w:rPr>
+      </w:pPr>
+      <w:r>
+        <w:rPr>
+          <w:rFonts w:ascii="Arial" w:hAnsi="Arial" w:cs="Arial"/>
+          <w:sz w:val="24"/>
+        </w:rPr>
+        <w:lastRenderedPageBreak/>
+        <w:t>HARDWARE LIBRE {ARDUINO}</w:t>
+      </w:r>
+    </w:p>
+    <w:p>
+      <w:pPr>
+        <w:spacing w:line="360" w:lineRule="auto"/>
+        <w:jc w:val="both"/>
+        <w:rPr>
+          <w:rFonts w:ascii="Arial" w:hAnsi="Arial" w:cs="Arial"/>
+          <w:sz w:val="24"/>
+        </w:rPr>
+      </w:pPr>
+      <w:r>
+        <w:rPr>
+          <w:rFonts w:ascii="Arial" w:hAnsi="Arial" w:cs="Arial"/>
+          <w:sz w:val="24"/>
+        </w:rPr>
+        <w:t>SERVIDOR DE APLICACIONES {JBOSS}</w:t>
+      </w:r>
+    </w:p>
+    <w:p>
+      <w:pPr>
+        <w:spacing w:line="360" w:lineRule="auto"/>
+        <w:jc w:val="both"/>
+        <w:rPr>
+          <w:rFonts w:ascii="Arial" w:hAnsi="Arial" w:cs="Arial"/>
+          <w:sz w:val="24"/>
+        </w:rPr>
+      </w:pPr>
+      <w:r>
+        <w:rPr>
+          <w:rFonts w:ascii="Arial" w:hAnsi="Arial" w:cs="Arial"/>
+          <w:sz w:val="24"/>
+        </w:rPr>
+        <w:t>CONTROL DE VERSIONES {</w:t>
+      </w:r>
+      <w:r>
+        <w:rPr>
+          <w:rFonts w:ascii="Arial" w:hAnsi="Arial" w:cs="Arial"/>
+          <w:sz w:val="24"/>
+        </w:rPr>
+        <w:t>GITHUB}</w:t>
+      </w:r>
+    </w:p>
+    <w:p>
+      <w:pPr>
+        <w:spacing w:line="360" w:lineRule="auto"/>
+        <w:jc w:val="both"/>
+        <w:rPr>
+          <w:rFonts w:ascii="Arial" w:hAnsi="Arial" w:cs="Arial"/>
+          <w:sz w:val="24"/>
+        </w:rPr>
+      </w:pPr>
+      <w:r>
+        <w:rPr>
+          <w:rFonts w:ascii="Arial" w:hAnsi="Arial" w:cs="Arial"/>
+          <w:sz w:val="24"/>
+        </w:rPr>
+        <w:t>COMPUTACION EN LA NUBE (CLOUD COMPUTING) {OPENSHIFT}</w:t>
+      </w:r>
+    </w:p>
+    <w:p>
+      <w:pPr>
+        <w:spacing w:line="360" w:lineRule="auto"/>
+        <w:jc w:val="both"/>
+        <w:rPr>
+          <w:rFonts w:ascii="Arial" w:hAnsi="Arial" w:cs="Arial"/>
+          <w:sz w:val="24"/>
+        </w:rPr>
+      </w:pPr>
+      <w:r>
+        <w:rPr>
+          <w:rFonts w:ascii="Arial" w:hAnsi="Arial" w:cs="Arial"/>
+          <w:sz w:val="24"/>
+        </w:rPr>
+        <w:t xml:space="preserve">IOT </w:t>
+      </w:r>
+      <w:r>
+        <w:rPr>
+          <w:rFonts w:ascii="Arial" w:hAnsi="Arial" w:cs="Arial"/>
+          <w:sz w:val="24"/>
+        </w:rPr>
+        <w:t>(INTERNET</w:t>
+      </w:r>
+      <w:r>
+        <w:rPr>
+          <w:rFonts w:ascii="Arial" w:hAnsi="Arial" w:cs="Arial"/>
+          <w:sz w:val="24"/>
+        </w:rPr>
+        <w:t xml:space="preserve"> DE LAS </w:t>
+      </w:r>
+      <w:r>
+        <w:rPr>
+          <w:rFonts w:ascii="Arial" w:hAnsi="Arial" w:cs="Arial"/>
+          <w:sz w:val="24"/>
+        </w:rPr>
+        <w:t>COSAS)</w:t>
+      </w:r>
+    </w:p>
+    <w:p>
+      <w:pPr>
+        <w:spacing w:line="360" w:lineRule="auto"/>
+        <w:jc w:val="both"/>
+        <w:rPr>
+          <w:rFonts w:ascii="Arial" w:hAnsi="Arial" w:cs="Arial"/>
+          <w:sz w:val="24"/>
+        </w:rPr>
+      </w:pPr>
+      <w:r>
+        <w:rPr>
+          <w:rFonts w:ascii="Arial" w:hAnsi="Arial" w:cs="Arial"/>
+          <w:sz w:val="24"/>
+        </w:rPr>
+        <w:t>MOCKUP {BALSAMIQ MOCKUP (</w:t>
+      </w:r>
+      <w:r>
+        <w:rPr>
+          <w:rFonts w:ascii="Arial" w:hAnsi="Arial" w:cs="Arial"/>
+          <w:sz w:val="24"/>
+        </w:rPr>
+        <w:t>PARA HACER ESQUEMAS</w:t>
+      </w:r>
+      <w:r>
+        <w:rPr>
+          <w:rFonts w:ascii="Arial" w:hAnsi="Arial" w:cs="Arial"/>
+          <w:sz w:val="24"/>
+        </w:rPr>
+        <w:t>)}</w:t>
+      </w:r>
+    </w:p>
+    <w:p>
+      <w:pPr>
+        <w:spacing w:line="360" w:lineRule="auto"/>
+        <w:jc w:val="both"/>
+        <w:rPr>
+          <w:rFonts w:ascii="Arial" w:hAnsi="Arial" w:cs="Arial"/>
+          <w:sz w:val="24"/>
+        </w:rPr>
+      </w:pPr>
+      <w:bookmarkStart w:id="15" w:name="_GoBack"/>
       <w:bookmarkEnd w:id="15"/>
     </w:p>
+    <w:p>
+      <w:pPr>
+        <w:pStyle w:val="Ttulo3"/>
+        <w:numPr>
+          <w:ilvl w:val="2"/>
+          <w:numId w:val="13"/>
+        </w:numPr>
+      </w:pPr>
+      <w:r>
+        <w:t>Smartphone o Teléfono Inteligente</w:t>
+      </w:r>
+    </w:p>
+    <w:p>
+      <w:pPr>
+        <w:spacing w:line="360" w:lineRule="auto"/>
+        <w:jc w:val="both"/>
+        <w:rPr>
+          <w:rFonts w:ascii="Arial" w:hAnsi="Arial" w:cs="Arial"/>
+          <w:sz w:val="24"/>
+        </w:rPr>
+      </w:pPr>
+    </w:p>
+    <w:p>
+      <w:pPr>
+        <w:spacing w:line="360" w:lineRule="auto"/>
+        <w:jc w:val="both"/>
+        <w:rPr>
+          <w:rFonts w:ascii="Arial" w:hAnsi="Arial" w:cs="Arial"/>
+          <w:sz w:val="24"/>
+        </w:rPr>
+      </w:pPr>
+      <w:r>
+        <w:rPr>
+          <w:rFonts w:ascii="Arial" w:hAnsi="Arial" w:cs="Arial"/>
+          <w:sz w:val="24"/>
+        </w:rPr>
+        <w:t>Los Smartphone</w:t>
+      </w:r>
+      <w:r>
+        <w:rPr>
+          <w:rFonts w:ascii="Arial" w:hAnsi="Arial" w:cs="Arial"/>
+          <w:sz w:val="24"/>
+        </w:rPr>
+        <w:t>s</w:t>
+      </w:r>
+      <w:r>
+        <w:rPr>
+          <w:rFonts w:ascii="Arial" w:hAnsi="Arial" w:cs="Arial"/>
+          <w:sz w:val="24"/>
+        </w:rPr>
+        <w:t xml:space="preserve"> o teléfonos inteligentes surgieron a finales de los años noventa, combinan las funciones de un teléfono celular tradicional con otras</w:t>
+      </w:r>
+      <w:r>
+        <w:rPr>
+          <w:rFonts w:ascii="Arial" w:hAnsi="Arial" w:cs="Arial"/>
+          <w:sz w:val="24"/>
+        </w:rPr>
+        <w:t xml:space="preserve"> </w:t>
+      </w:r>
+      <w:r>
+        <w:rPr>
+          <w:rFonts w:ascii="Arial" w:hAnsi="Arial" w:cs="Arial"/>
+          <w:sz w:val="24"/>
+        </w:rPr>
+        <w:t>características, como la posibilidad de instalar en el dispositivo un sistema</w:t>
+      </w:r>
+      <w:r>
+        <w:t xml:space="preserve"> </w:t>
+      </w:r>
+      <w:r>
+        <w:rPr>
+          <w:rFonts w:ascii="Arial" w:hAnsi="Arial" w:cs="Arial"/>
+          <w:sz w:val="24"/>
+        </w:rPr>
+        <w:t>operativo completo, con aplicaciones para realizar diversas tareas y trabajar</w:t>
+      </w:r>
+      <w:r>
+        <w:t xml:space="preserve"> </w:t>
+      </w:r>
+      <w:r>
+        <w:rPr>
+          <w:rFonts w:ascii="Arial" w:hAnsi="Arial" w:cs="Arial"/>
+          <w:sz w:val="24"/>
+        </w:rPr>
+        <w:t>con grandes cantidades de datos, enviar correos electrónicos, conectarse a</w:t>
+      </w:r>
+      <w:r>
+        <w:t xml:space="preserve"> </w:t>
+      </w:r>
+      <w:r>
+        <w:rPr>
+          <w:rFonts w:ascii="Arial" w:hAnsi="Arial" w:cs="Arial"/>
+          <w:sz w:val="24"/>
+        </w:rPr>
+        <w:t>Internet, tomar fotos, comunicarse a través de wifi y Bluetooth, etc. Por tanto</w:t>
+      </w:r>
+      <w:r>
+        <w:t xml:space="preserve"> </w:t>
+      </w:r>
+      <w:r>
+        <w:rPr>
+          <w:rFonts w:ascii="Arial" w:hAnsi="Arial" w:cs="Arial"/>
+          <w:sz w:val="24"/>
+        </w:rPr>
+        <w:t>tienen aplicaciones similares a las de un computador portátil o una agenda</w:t>
+      </w:r>
+      <w:r>
+        <w:rPr>
+          <w:rFonts w:ascii="Arial" w:hAnsi="Arial" w:cs="Arial"/>
+          <w:sz w:val="24"/>
+        </w:rPr>
+        <w:t xml:space="preserve"> </w:t>
+      </w:r>
+      <w:r>
+        <w:rPr>
+          <w:rFonts w:ascii="Arial" w:hAnsi="Arial" w:cs="Arial"/>
+          <w:sz w:val="24"/>
+        </w:rPr>
+        <w:t>electrónica, a las que se suman las características propias de los teléfonos celulares</w:t>
+      </w:r>
+      <w:r>
+        <w:rPr>
+          <w:rFonts w:ascii="Arial" w:hAnsi="Arial" w:cs="Arial"/>
+          <w:sz w:val="24"/>
+        </w:rPr>
+        <w:t>.</w:t>
+      </w:r>
+      <w:sdt>
+        <w:sdtPr>
+          <w:rPr>
+            <w:rFonts w:ascii="Arial" w:hAnsi="Arial" w:cs="Arial"/>
+            <w:sz w:val="24"/>
+          </w:rPr>
+          <w:id w:val="824238515"/>
+          <w:citation/>
+        </w:sdtPr>
+        <w:sdtContent>
+          <w:r>
+            <w:rPr>
+              <w:rFonts w:ascii="Arial" w:hAnsi="Arial" w:cs="Arial"/>
+              <w:sz w:val="24"/>
+            </w:rPr>
+            <w:fldChar w:fldCharType="begin"/>
+          </w:r>
+          <w:r>
+            <w:rPr>
+              <w:rFonts w:ascii="Arial" w:hAnsi="Arial" w:cs="Arial"/>
+              <w:sz w:val="24"/>
+            </w:rPr>
+            <w:instrText xml:space="preserve">CITATION Aná12 \l 9226 </w:instrText>
+          </w:r>
+          <w:r>
+            <w:rPr>
+              <w:rFonts w:ascii="Arial" w:hAnsi="Arial" w:cs="Arial"/>
+              <w:sz w:val="24"/>
+            </w:rPr>
+            <w:fldChar w:fldCharType="separate"/>
+          </w:r>
+          <w:r>
+            <w:rPr>
+              <w:rFonts w:ascii="Arial" w:hAnsi="Arial" w:cs="Arial"/>
+              <w:noProof/>
+              <w:sz w:val="24"/>
+            </w:rPr>
+            <w:t xml:space="preserve"> </w:t>
+          </w:r>
+          <w:r>
+            <w:rPr>
+              <w:rFonts w:ascii="Arial" w:hAnsi="Arial" w:cs="Arial"/>
+              <w:noProof/>
+              <w:sz w:val="24"/>
+            </w:rPr>
+            <w:t>(Universidad Del Rosario Smartphone, 2012)</w:t>
+          </w:r>
+          <w:r>
+            <w:rPr>
+              <w:rFonts w:ascii="Arial" w:hAnsi="Arial" w:cs="Arial"/>
+              <w:sz w:val="24"/>
+            </w:rPr>
+            <w:fldChar w:fldCharType="end"/>
+          </w:r>
+        </w:sdtContent>
+      </w:sdt>
+    </w:p>
+    <w:p>
+      <w:pPr>
+        <w:spacing w:line="360" w:lineRule="auto"/>
+        <w:jc w:val="both"/>
+        <w:rPr>
+          <w:rFonts w:ascii="Arial" w:hAnsi="Arial" w:cs="Arial"/>
+          <w:sz w:val="24"/>
+        </w:rPr>
+      </w:pPr>
+      <w:r>
+        <w:rPr>
+          <w:rFonts w:ascii="Arial" w:hAnsi="Arial" w:cs="Arial"/>
+          <w:sz w:val="24"/>
+        </w:rPr>
+        <w:t>Se puede decir que con el término inteligente se hace referencia a un ter</w:t>
+      </w:r>
+      <w:r>
+        <w:rPr>
+          <w:rFonts w:ascii="Arial" w:hAnsi="Arial" w:cs="Arial"/>
+          <w:sz w:val="24"/>
+        </w:rPr>
+        <w:t>minal con teclado QWERTY en miniatura, una pantalla táctil (lo más habitual,</w:t>
+      </w:r>
+      <w:r>
+        <w:rPr>
+          <w:rFonts w:ascii="Arial" w:hAnsi="Arial" w:cs="Arial"/>
+          <w:sz w:val="24"/>
+        </w:rPr>
+        <w:t xml:space="preserve"> </w:t>
+      </w:r>
+      <w:r>
+        <w:rPr>
+          <w:rFonts w:ascii="Arial" w:hAnsi="Arial" w:cs="Arial"/>
+          <w:sz w:val="24"/>
+        </w:rPr>
+        <w:t>denominándose en este caso “teléfono móvil táctil”), un administrador de</w:t>
+      </w:r>
+      <w:r>
+        <w:rPr>
+          <w:rFonts w:ascii="Arial" w:hAnsi="Arial" w:cs="Arial"/>
+          <w:sz w:val="24"/>
+        </w:rPr>
+        <w:t xml:space="preserve"> </w:t>
+      </w:r>
+      <w:r>
+        <w:rPr>
+          <w:rFonts w:ascii="Arial" w:hAnsi="Arial" w:cs="Arial"/>
+          <w:sz w:val="24"/>
+        </w:rPr>
+        <w:t xml:space="preserve">aplicaciones PIM (personal information manager), hardware para servicios multimedia y un sistema operativo que soporte el desarrollo de tareas de mediana complejidad similares a las que se realizan en un equipo de informático de escritorio. En síntesis, para algunos se trata de un teléfono que corre un sistema operativo completo e identificable y provee una interfaz estándar y una plataforma que incluye aplicaciones de elevada complejidad. </w:t>
+      </w:r>
+      <w:r>
+        <w:rPr>
+          <w:rFonts w:ascii="Arial" w:hAnsi="Arial" w:cs="Arial"/>
+          <w:sz w:val="24"/>
+        </w:rPr>
+        <w:lastRenderedPageBreak/>
+        <w:t>Para otros, es simplemente un teléfono móvil con funcionalidades avanzadas como correo electrónico,</w:t>
+      </w:r>
+      <w:r>
+        <w:rPr>
+          <w:rFonts w:ascii="Arial" w:hAnsi="Arial" w:cs="Arial"/>
+          <w:sz w:val="24"/>
+        </w:rPr>
+        <w:t xml:space="preserve"> Internet o un teclado integrado.</w:t>
+      </w:r>
+      <w:sdt>
+        <w:sdtPr>
+          <w:rPr>
+            <w:rFonts w:ascii="Arial" w:hAnsi="Arial" w:cs="Arial"/>
+            <w:sz w:val="24"/>
+          </w:rPr>
+          <w:id w:val="-1553151928"/>
+          <w:citation/>
+        </w:sdtPr>
+        <w:sdtContent>
+          <w:r>
+            <w:rPr>
+              <w:rFonts w:ascii="Arial" w:hAnsi="Arial" w:cs="Arial"/>
+              <w:sz w:val="24"/>
+            </w:rPr>
+            <w:fldChar w:fldCharType="begin"/>
+          </w:r>
+          <w:r>
+            <w:rPr>
+              <w:rFonts w:ascii="Arial" w:hAnsi="Arial" w:cs="Arial"/>
+              <w:sz w:val="24"/>
+            </w:rPr>
+            <w:instrText xml:space="preserve"> CITATION Bel08 \l 9226 </w:instrText>
+          </w:r>
+          <w:r>
+            <w:rPr>
+              <w:rFonts w:ascii="Arial" w:hAnsi="Arial" w:cs="Arial"/>
+              <w:sz w:val="24"/>
+            </w:rPr>
+            <w:fldChar w:fldCharType="separate"/>
+          </w:r>
+          <w:r>
+            <w:rPr>
+              <w:rFonts w:ascii="Arial" w:hAnsi="Arial" w:cs="Arial"/>
+              <w:noProof/>
+              <w:sz w:val="24"/>
+            </w:rPr>
+            <w:t xml:space="preserve"> </w:t>
+          </w:r>
+          <w:r>
+            <w:rPr>
+              <w:rFonts w:ascii="Arial" w:hAnsi="Arial" w:cs="Arial"/>
+              <w:noProof/>
+              <w:sz w:val="24"/>
+            </w:rPr>
+            <w:t>(Belatrixsf, 2008)</w:t>
+          </w:r>
+          <w:r>
+            <w:rPr>
+              <w:rFonts w:ascii="Arial" w:hAnsi="Arial" w:cs="Arial"/>
+              <w:sz w:val="24"/>
+            </w:rPr>
+            <w:fldChar w:fldCharType="end"/>
+          </w:r>
+        </w:sdtContent>
+      </w:sdt>
+    </w:p>
+    <w:p>
+      <w:pPr>
+        <w:spacing w:line="360" w:lineRule="auto"/>
+        <w:jc w:val="both"/>
+        <w:rPr>
+          <w:rFonts w:ascii="Arial" w:hAnsi="Arial" w:cs="Arial"/>
+          <w:sz w:val="24"/>
+        </w:rPr>
+      </w:pPr>
+    </w:p>
+    <w:p>
+      <w:pPr>
+        <w:spacing w:line="360" w:lineRule="auto"/>
+        <w:jc w:val="both"/>
+        <w:rPr>
+          <w:rFonts w:ascii="Arial" w:hAnsi="Arial" w:cs="Arial"/>
+          <w:sz w:val="24"/>
+        </w:rPr>
+      </w:pPr>
+    </w:p>
+    <w:p/>
     <w:p>
       <w:pPr>
         <w:pStyle w:val="Ttulo2"/>
@@ -7384,15 +8216,7 @@
           <w:rFonts w:ascii="Arial" w:hAnsi="Arial" w:cs="Arial"/>
           <w:sz w:val="24"/>
         </w:rPr>
-        <w:t xml:space="preserve"> derechos de autor, cuando a políticas de promoción y uso de software libre y su contexto en esas políticas. Creo que lo que se debe hacer es desarrollar puntos específicos sobre esas políticas en el derecho de autor, por ejemplo, el artículo 26 de la resolución 305 de 2008 habla de la interoperabilidad y homogenización de la información, sin profundizar mucho sobre el tema, puede decirse que, desde el derecho de autor, la promoción del uso de software libre propone una solución a la interoperabilidad en cuanto a formatos se refiere, dado que al usarse formatos libres el acceso a ellos puede predicarse de cualquier </w:t>
-      </w:r>
-      <w:r>
-        <w:rPr>
-          <w:rFonts w:ascii="Arial" w:hAnsi="Arial" w:cs="Arial"/>
-          <w:sz w:val="24"/>
-        </w:rPr>
-        <w:lastRenderedPageBreak/>
-        <w:t xml:space="preserve">persona, toda vez que éstos son de libre acceso, no puede </w:t>
+        <w:t xml:space="preserve"> derechos de autor, cuando a políticas de promoción y uso de software libre y su contexto en esas políticas. Creo que lo que se debe hacer es desarrollar puntos específicos sobre esas políticas en el derecho de autor, por ejemplo, el artículo 26 de la resolución 305 de 2008 habla de la interoperabilidad y homogenización de la información, sin profundizar mucho sobre el tema, puede decirse que, desde el derecho de autor, la promoción del uso de software libre propone una solución a la interoperabilidad en cuanto a formatos se refiere, dado que al usarse formatos libres el acceso a ellos puede predicarse de cualquier persona, toda vez que éstos son de libre acceso, no puede </w:t>
       </w:r>
       <w:r>
         <w:rPr>
@@ -7718,7 +8542,6 @@
           <w:sz w:val="24"/>
           <w:lang w:eastAsia="es-CO"/>
         </w:rPr>
-        <w:lastRenderedPageBreak/>
         <w:drawing>
           <wp:inline distT="0" distB="0" distL="0" distR="0" wp14:anchorId="0794D4B9" wp14:editId="73B17FF7">
             <wp:extent cx="5600700" cy="3086100"/>
@@ -7957,6 +8780,7 @@
           <w:rFonts w:ascii="Arial" w:hAnsi="Arial" w:cs="Arial"/>
           <w:sz w:val="24"/>
         </w:rPr>
+        <w:lastRenderedPageBreak/>
         <w:t xml:space="preserve">a. Proyectos de intervención </w:t>
       </w:r>
     </w:p>
@@ -8132,15 +8956,7 @@
           <w:rFonts w:ascii="Arial" w:hAnsi="Arial" w:cs="Arial"/>
           <w:sz w:val="24"/>
         </w:rPr>
-        <w:t xml:space="preserve">La obtención del producto se acompaña, casi inevitablemente, de la evaluación de sus propiedades. Si es un medio diagnóstico evaluado `in vivo', su sensibilidad, su especificidad, su valor predictivo, sus atributos de costo-beneficio, su inocuidad, sus </w:t>
-      </w:r>
-      <w:r>
-        <w:rPr>
-          <w:rFonts w:ascii="Arial" w:hAnsi="Arial" w:cs="Arial"/>
-          <w:sz w:val="24"/>
-        </w:rPr>
-        <w:lastRenderedPageBreak/>
-        <w:t>riesgos o sus eventuales efectos adversos; si es un modelo predictivo, su ajuste, su capacidad predictiva, la relevancia de los predictores que lo componen, etc. La importancia o el peso relativo que se atribuya en el proyecto a la obtención del producto o a la evaluación de sus atributos, determina si se trata de un proyecto de desarrollo, de un proyecto de investigación, o inclusive, aunque menos frecuentemente, de un proyecto de evaluación, de acuerdo a los plazos y al tipo de diseño.</w:t>
+        <w:t>La obtención del producto se acompaña, casi inevitablemente, de la evaluación de sus propiedades. Si es un medio diagnóstico evaluado `in vivo', su sensibilidad, su especificidad, su valor predictivo, sus atributos de costo-beneficio, su inocuidad, sus riesgos o sus eventuales efectos adversos; si es un modelo predictivo, su ajuste, su capacidad predictiva, la relevancia de los predictores que lo componen, etc. La importancia o el peso relativo que se atribuya en el proyecto a la obtención del producto o a la evaluación de sus atributos, determina si se trata de un proyecto de desarrollo, de un proyecto de investigación, o inclusive, aunque menos frecuentemente, de un proyecto de evaluación, de acuerdo a los plazos y al tipo de diseño.</w:t>
       </w:r>
       <w:sdt>
         <w:sdtPr>
@@ -8225,6 +9041,7 @@
       </w:pPr>
       <w:bookmarkStart w:id="20" w:name="_Toc404433507"/>
       <w:r>
+        <w:lastRenderedPageBreak/>
         <w:t>7</w:t>
       </w:r>
       <w:r>
@@ -8450,7 +9267,6 @@
       </w:pPr>
       <w:bookmarkStart w:id="22" w:name="_Toc404433509"/>
       <w:r>
-        <w:lastRenderedPageBreak/>
         <w:t>8</w:t>
       </w:r>
       <w:r>
@@ -8604,6 +9420,7 @@
           <w:sz w:val="24"/>
           <w:szCs w:val="24"/>
         </w:rPr>
+        <w:lastRenderedPageBreak/>
         <w:t xml:space="preserve">ETAPA 2.1 </w:t>
       </w:r>
       <w:r>
@@ -8988,7 +9805,6 @@
       </w:pPr>
       <w:bookmarkStart w:id="23" w:name="_Toc404433510"/>
       <w:r>
-        <w:lastRenderedPageBreak/>
         <w:t>9</w:t>
       </w:r>
       <w:r>
@@ -9309,6 +10125,7 @@
                 <w:sz w:val="24"/>
                 <w:szCs w:val="24"/>
               </w:rPr>
+              <w:lastRenderedPageBreak/>
               <w:t>1</w:t>
             </w:r>
           </w:p>
@@ -10895,7 +11712,6 @@
       </w:pPr>
       <w:bookmarkStart w:id="26" w:name="_Toc404433511"/>
       <w:r>
-        <w:lastRenderedPageBreak/>
         <w:t>10</w:t>
       </w:r>
       <w:r>
@@ -10951,6 +11767,7 @@
           <w:rFonts w:ascii="Arial" w:hAnsi="Arial" w:cs="Arial"/>
           <w:sz w:val="24"/>
         </w:rPr>
+        <w:lastRenderedPageBreak/>
         <w:t>El proyecto será realizado</w:t>
       </w:r>
       <w:r>
@@ -11154,7 +11971,6 @@
           <w:rFonts w:ascii="Arial" w:hAnsi="Arial" w:cs="Arial"/>
           <w:sz w:val="24"/>
         </w:rPr>
-        <w:lastRenderedPageBreak/>
         <w:t xml:space="preserve">para realizar las pruebas de la aplicación móvil, herramientas informáticas como los son eclipse para la parte de desarrollo, </w:t>
       </w:r>
       <w:proofErr w:type="spellStart"/>
@@ -11276,6 +12092,7 @@
           <w:rFonts w:ascii="Arial" w:hAnsi="Arial" w:cs="Arial"/>
           <w:sz w:val="24"/>
         </w:rPr>
+        <w:lastRenderedPageBreak/>
         <w:t>Como material institucional, se hará uso del espacio otorgado por la Universidad Surcolombiana para la construcción y adecuación de la granja, adicional a eso varios de los sensores de precisión que sirven para aumentar la v</w:t>
       </w:r>
       <w:r>
@@ -11822,7 +12639,6 @@
                   <w:noProof/>
                   <w:lang w:val="es-ES"/>
                 </w:rPr>
-                <w:lastRenderedPageBreak/>
                 <w:t xml:space="preserve">Java. (11 de 09 de 2014). </w:t>
               </w:r>
               <w:r>
@@ -12011,7 +12827,7 @@
         <w:noProof/>
         <w:lang w:val="es-ES"/>
       </w:rPr>
-      <w:t>16</w:t>
+      <w:t>17</w:t>
     </w:r>
     <w:r>
       <w:fldChar w:fldCharType="end"/>
@@ -15173,7 +15989,7 @@
     <b:Title>Biblioteca UCV</b:Title>
     <b:Year>2006</b:Year>
     <b:URL>http://biblioteca.ucv.cl/site/servicios/documentos/como_escribir_tesis.pdf</b:URL>
-    <b:RefOrder>14</b:RefOrder>
+    <b:RefOrder>16</b:RefOrder>
   </b:Source>
   <b:Source>
     <b:Tag>Jav14</b:Tag>
@@ -15193,7 +16009,7 @@
         </b:NameList>
       </b:Author>
     </b:Author>
-    <b:RefOrder>16</b:RefOrder>
+    <b:RefOrder>18</b:RefOrder>
   </b:Source>
   <b:Source>
     <b:Tag>Htm14</b:Tag>
@@ -15297,7 +16113,7 @@
     <b:Month>11</b:Month>
     <b:Day>19</b:Day>
     <b:URL>http://www.tiposdeinvestigacion.com/</b:URL>
-    <b:RefOrder>15</b:RefOrder>
+    <b:RefOrder>17</b:RefOrder>
   </b:Source>
   <b:Source>
     <b:Tag>Obs11</b:Tag>
@@ -15308,7 +16124,7 @@
     <b:Month>11</b:Month>
     <b:Day>19</b:Day>
     <b:URL>http://observatorio.cds.gov.co/index.php?option=com_content&amp;view=article&amp;id=28%3Aanalisis-marco-legal-software-libre&amp;catid=34%3Aanalisis-marco-legal-software-libre&amp;Itemid=41</b:URL>
-    <b:RefOrder>13</b:RefOrder>
+    <b:RefOrder>15</b:RefOrder>
   </b:Source>
   <b:Source>
     <b:Tag>Lui12</b:Tag>
@@ -15440,11 +16256,54 @@
     <b:URL>http://unaplantaonline.iqbusiness.mx/</b:URL>
     <b:RefOrder>12</b:RefOrder>
   </b:Source>
+  <b:Source>
+    <b:Tag>Bel08</b:Tag>
+    <b:SourceType>InternetSite</b:SourceType>
+    <b:Guid>{3776633B-5960-4E57-B3BA-6FE58239844A}</b:Guid>
+    <b:Author>
+      <b:Author>
+        <b:NameList>
+          <b:Person>
+            <b:Last>Belatrixsf</b:Last>
+          </b:Person>
+        </b:NameList>
+      </b:Author>
+    </b:Author>
+    <b:Title>Belatrixsf</b:Title>
+    <b:InternetSiteTitle>Belatrixsf</b:InternetSiteTitle>
+    <b:Year>2008</b:Year>
+    <b:Month>12</b:Month>
+    <b:Day>5</b:Day>
+    <b:URL> http://www.belatrixsf.com/downloads/Belatrix_PlataformasMoviles_SP.pdf</b:URL>
+    <b:RefOrder>14</b:RefOrder>
+  </b:Source>
+  <b:Source>
+    <b:Tag>Aná12</b:Tag>
+    <b:SourceType>DocumentFromInternetSite</b:SourceType>
+    <b:Guid>{9DA1C677-0742-4D00-8383-550B9BF768F0}</b:Guid>
+    <b:Title>Universidad del Rosario</b:Title>
+    <b:InternetSiteTitle>Universidad del Rosario</b:InternetSiteTitle>
+    <b:Year>2012</b:Year>
+    <b:Month>03</b:Month>
+    <b:URL>http://www.urosario.edu.co/urosario_files/91/91f9aa5e-9f6f-480a-96e4-c554f9c6ab3d.pdf</b:URL>
+    <b:Author>
+      <b:Author>
+        <b:NameList>
+          <b:Person>
+            <b:Last>Universidad Del Rosario Smartphone</b:Last>
+            <b:First>Análisis</b:First>
+            <b:Middle>estratégico del sector teléfonos moviles inteligentes</b:Middle>
+          </b:Person>
+        </b:NameList>
+      </b:Author>
+    </b:Author>
+    <b:RefOrder>13</b:RefOrder>
+  </b:Source>
 </b:Sources>
 </file>
 
 <file path=customXml/itemProps1.xml><?xml version="1.0" encoding="utf-8"?>
-<ds:datastoreItem xmlns:ds="http://schemas.openxmlformats.org/officeDocument/2006/customXml" ds:itemID="{BAA6DE71-E406-422A-9E23-B461F31E034D}">
+<ds:datastoreItem xmlns:ds="http://schemas.openxmlformats.org/officeDocument/2006/customXml" ds:itemID="{C68D94C0-45C6-41E9-A005-CADA434CF073}">
   <ds:schemaRefs>
     <ds:schemaRef ds:uri="http://schemas.openxmlformats.org/officeDocument/2006/bibliography"/>
   </ds:schemaRefs>

</xml_diff>

<commit_message>
Commit-10 -- Marco Teorico Update
</commit_message>
<xml_diff>
--- a/Anteproyecto_Grado.docx
+++ b/Anteproyecto_Grado.docx
@@ -4298,19 +4298,17 @@
       <w:r>
         <w:br w:type="page"/>
       </w:r>
-      <w:bookmarkStart w:id="0" w:name="_GoBack"/>
-      <w:bookmarkEnd w:id="0"/>
     </w:p>
     <w:p>
       <w:pPr>
         <w:pStyle w:val="Ttulo1"/>
       </w:pPr>
-      <w:bookmarkStart w:id="1" w:name="_Toc404449104"/>
+      <w:bookmarkStart w:id="0" w:name="_Toc404449104"/>
       <w:r>
         <w:lastRenderedPageBreak/>
         <w:t>INDICE DE FIGURAS</w:t>
       </w:r>
-      <w:bookmarkEnd w:id="1"/>
+      <w:bookmarkEnd w:id="0"/>
     </w:p>
     <w:p>
       <w:pPr>
@@ -4765,12 +4763,12 @@
       <w:pPr>
         <w:pStyle w:val="Ttulo1"/>
       </w:pPr>
-      <w:bookmarkStart w:id="2" w:name="_Toc404449105"/>
+      <w:bookmarkStart w:id="1" w:name="_Toc404449105"/>
       <w:r>
         <w:lastRenderedPageBreak/>
         <w:t>INDICE DE TABLAS</w:t>
       </w:r>
-      <w:bookmarkEnd w:id="2"/>
+      <w:bookmarkEnd w:id="1"/>
     </w:p>
     <w:p/>
     <w:p>
@@ -4884,12 +4882,12 @@
       <w:pPr>
         <w:pStyle w:val="Ttulo1"/>
       </w:pPr>
-      <w:bookmarkStart w:id="3" w:name="_Toc404449106"/>
+      <w:bookmarkStart w:id="2" w:name="_Toc404449106"/>
       <w:r>
         <w:lastRenderedPageBreak/>
         <w:t>INTRODUCCIÓN</w:t>
       </w:r>
-      <w:bookmarkEnd w:id="3"/>
+      <w:bookmarkEnd w:id="2"/>
     </w:p>
     <w:p>
       <w:pPr>
@@ -5351,12 +5349,12 @@
           <w:numId w:val="13"/>
         </w:numPr>
       </w:pPr>
-      <w:bookmarkStart w:id="4" w:name="_Toc404449107"/>
+      <w:bookmarkStart w:id="3" w:name="_Toc404449107"/>
       <w:r>
         <w:lastRenderedPageBreak/>
         <w:t>FORMULACIÓN DEL PROBLEMA</w:t>
       </w:r>
-      <w:bookmarkEnd w:id="4"/>
+      <w:bookmarkEnd w:id="3"/>
     </w:p>
     <w:p/>
     <w:p>
@@ -5803,12 +5801,12 @@
           <w:numId w:val="13"/>
         </w:numPr>
       </w:pPr>
-      <w:bookmarkStart w:id="5" w:name="_Toc404449108"/>
+      <w:bookmarkStart w:id="4" w:name="_Toc404449108"/>
       <w:r>
         <w:lastRenderedPageBreak/>
         <w:t>JUSTIFICACIÓN</w:t>
       </w:r>
-      <w:bookmarkEnd w:id="5"/>
+      <w:bookmarkEnd w:id="4"/>
     </w:p>
     <w:p>
       <w:pPr>
@@ -6861,23 +6859,23 @@
           <w:numId w:val="13"/>
         </w:numPr>
       </w:pPr>
-      <w:bookmarkStart w:id="6" w:name="_Toc404449109"/>
+      <w:bookmarkStart w:id="5" w:name="_Toc404449109"/>
       <w:r>
         <w:lastRenderedPageBreak/>
         <w:t>OBJETIVOS</w:t>
       </w:r>
+      <w:bookmarkEnd w:id="5"/>
+    </w:p>
+    <w:p/>
+    <w:p>
+      <w:pPr>
+        <w:pStyle w:val="Ttulo2"/>
+      </w:pPr>
+      <w:bookmarkStart w:id="6" w:name="_Toc404449110"/>
+      <w:r>
+        <w:t>3.1 GENERAL</w:t>
+      </w:r>
       <w:bookmarkEnd w:id="6"/>
-    </w:p>
-    <w:p/>
-    <w:p>
-      <w:pPr>
-        <w:pStyle w:val="Ttulo2"/>
-      </w:pPr>
-      <w:bookmarkStart w:id="7" w:name="_Toc404449110"/>
-      <w:r>
-        <w:t>3.1 GENERAL</w:t>
-      </w:r>
-      <w:bookmarkEnd w:id="7"/>
     </w:p>
     <w:p/>
     <w:p>
@@ -6932,11 +6930,11 @@
       <w:pPr>
         <w:pStyle w:val="Ttulo2"/>
       </w:pPr>
-      <w:bookmarkStart w:id="8" w:name="_Toc404449111"/>
+      <w:bookmarkStart w:id="7" w:name="_Toc404449111"/>
       <w:r>
         <w:t>3.2 ESPECÍFICOS</w:t>
       </w:r>
-      <w:bookmarkEnd w:id="8"/>
+      <w:bookmarkEnd w:id="7"/>
     </w:p>
     <w:p>
       <w:pPr>
@@ -7084,12 +7082,12 @@
           <w:numId w:val="13"/>
         </w:numPr>
       </w:pPr>
-      <w:bookmarkStart w:id="9" w:name="_Toc404449112"/>
+      <w:bookmarkStart w:id="8" w:name="_Toc404449112"/>
       <w:r>
         <w:lastRenderedPageBreak/>
         <w:t>ANTECEDENTES</w:t>
       </w:r>
-      <w:bookmarkEnd w:id="9"/>
+      <w:bookmarkEnd w:id="8"/>
     </w:p>
     <w:p>
       <w:pPr>
@@ -7160,11 +7158,11 @@
           <w:numId w:val="13"/>
         </w:numPr>
       </w:pPr>
-      <w:bookmarkStart w:id="10" w:name="_Toc404449113"/>
+      <w:bookmarkStart w:id="9" w:name="_Toc404449113"/>
       <w:r>
         <w:t>INVERNADERO CONTROLADO POR ARDUINO (FUNDACIÓN SANVALERO)</w:t>
       </w:r>
-      <w:bookmarkEnd w:id="10"/>
+      <w:bookmarkEnd w:id="9"/>
     </w:p>
     <w:p>
       <w:pPr>
@@ -7374,12 +7372,12 @@
           <w:numId w:val="13"/>
         </w:numPr>
       </w:pPr>
-      <w:bookmarkStart w:id="11" w:name="_Toc404449114"/>
+      <w:bookmarkStart w:id="10" w:name="_Toc404449114"/>
       <w:r>
         <w:lastRenderedPageBreak/>
         <w:t>MONITORIZACIÓN Y SEGUIMIENTO DE INVERNADERO CON ANDROID (ESCUELA TEC. SUPERIOR DE INGENIERÍA Y DISEÑO INDUSTRIAL – UPM)</w:t>
       </w:r>
-      <w:bookmarkEnd w:id="11"/>
+      <w:bookmarkEnd w:id="10"/>
     </w:p>
     <w:p/>
     <w:p>
@@ -7769,12 +7767,12 @@
           <w:numId w:val="13"/>
         </w:numPr>
       </w:pPr>
-      <w:bookmarkStart w:id="12" w:name="_Toc404449115"/>
+      <w:bookmarkStart w:id="11" w:name="_Toc404449115"/>
       <w:r>
         <w:lastRenderedPageBreak/>
         <w:t>FARMPAD (FARMLOGIC COMAPNY)</w:t>
       </w:r>
-      <w:bookmarkEnd w:id="12"/>
+      <w:bookmarkEnd w:id="11"/>
     </w:p>
     <w:p/>
     <w:p/>
@@ -7928,23 +7926,7 @@
           <w:sz w:val="24"/>
           <w:lang w:val="en-US"/>
         </w:rPr>
-        <w:t>FarmPAD provides mobility to your FarmLogic Web Headquarters when installed on your tablet or smartphone. The sync process along with a robust permissions package</w:t>
-      </w:r>
-      <w:r>
-        <w:rPr>
-          <w:rFonts w:ascii="Arial" w:hAnsi="Arial" w:cs="Arial"/>
-          <w:sz w:val="24"/>
-          <w:lang w:val="en-US"/>
-        </w:rPr>
-        <w:t xml:space="preserve"> </w:t>
-      </w:r>
-      <w:r>
-        <w:rPr>
-          <w:rFonts w:ascii="Arial" w:hAnsi="Arial" w:cs="Arial"/>
-          <w:sz w:val="24"/>
-          <w:lang w:val="en-US"/>
-        </w:rPr>
-        <w:t>puts the right functions in the right hands.</w:t>
+        <w:t>FarmPAD provides mobility to your FarmLogic Web Headquarters when installed on your tablet or smartphone. The sync process along with a robust permissions package puts the right functions in the right hands.</w:t>
       </w:r>
       <w:sdt>
         <w:sdtPr>
@@ -8073,12 +8055,12 @@
           <w:numId w:val="13"/>
         </w:numPr>
       </w:pPr>
-      <w:bookmarkStart w:id="13" w:name="_Toc404449116"/>
+      <w:bookmarkStart w:id="12" w:name="_Toc404449116"/>
       <w:r>
         <w:lastRenderedPageBreak/>
         <w:t>UNA PLANTA ONLINE (PROYECTO GANADOR RETO CAMPUS PARTY)</w:t>
       </w:r>
-      <w:bookmarkEnd w:id="13"/>
+      <w:bookmarkEnd w:id="12"/>
     </w:p>
     <w:p>
       <w:pPr>
@@ -8470,12 +8452,12 @@
           <w:numId w:val="13"/>
         </w:numPr>
       </w:pPr>
-      <w:bookmarkStart w:id="14" w:name="_Toc404449117"/>
+      <w:bookmarkStart w:id="13" w:name="_Toc404449117"/>
       <w:r>
         <w:lastRenderedPageBreak/>
         <w:t>MARCO DE REFERENCIA</w:t>
       </w:r>
-      <w:bookmarkEnd w:id="14"/>
+      <w:bookmarkEnd w:id="13"/>
     </w:p>
     <w:p/>
     <w:p>
@@ -8486,14 +8468,14 @@
           <w:numId w:val="13"/>
         </w:numPr>
       </w:pPr>
-      <w:bookmarkStart w:id="15" w:name="_Toc404449118"/>
+      <w:bookmarkStart w:id="14" w:name="_Toc404449118"/>
       <w:r>
         <w:t>MARCO TEÓ</w:t>
       </w:r>
       <w:r>
         <w:t>RICO</w:t>
       </w:r>
-      <w:bookmarkEnd w:id="15"/>
+      <w:bookmarkEnd w:id="14"/>
     </w:p>
     <w:p>
       <w:pPr>
@@ -8567,98 +8549,7 @@
           <w:rFonts w:ascii="Arial" w:hAnsi="Arial" w:cs="Arial"/>
           <w:sz w:val="24"/>
         </w:rPr>
-        <w:t xml:space="preserve">Por esta razón es que se crea este marco teórico,  aquí </w:t>
-      </w:r>
-      <w:r>
-        <w:rPr>
-          <w:rFonts w:ascii="Arial" w:hAnsi="Arial" w:cs="Arial"/>
-          <w:sz w:val="24"/>
-        </w:rPr>
-        <w:t xml:space="preserve">se introducirán los conceptos </w:t>
-      </w:r>
-      <w:r>
-        <w:rPr>
-          <w:rFonts w:ascii="Arial" w:hAnsi="Arial" w:cs="Arial"/>
-          <w:sz w:val="24"/>
-        </w:rPr>
-        <w:t>más</w:t>
-      </w:r>
-      <w:r>
-        <w:rPr>
-          <w:rFonts w:ascii="Arial" w:hAnsi="Arial" w:cs="Arial"/>
-          <w:sz w:val="24"/>
-        </w:rPr>
-        <w:t xml:space="preserve"> </w:t>
-      </w:r>
-      <w:r>
-        <w:rPr>
-          <w:rFonts w:ascii="Arial" w:hAnsi="Arial" w:cs="Arial"/>
-          <w:sz w:val="24"/>
-        </w:rPr>
-        <w:t>r</w:t>
-      </w:r>
-      <w:r>
-        <w:rPr>
-          <w:rFonts w:ascii="Arial" w:hAnsi="Arial" w:cs="Arial"/>
-          <w:sz w:val="24"/>
-        </w:rPr>
-        <w:t>elevantes sobre las</w:t>
-      </w:r>
-      <w:r>
-        <w:rPr>
-          <w:rFonts w:ascii="Arial" w:hAnsi="Arial" w:cs="Arial"/>
-          <w:sz w:val="24"/>
-        </w:rPr>
-        <w:t xml:space="preserve"> </w:t>
-      </w:r>
-      <w:r>
-        <w:rPr>
-          <w:rFonts w:ascii="Arial" w:hAnsi="Arial" w:cs="Arial"/>
-          <w:sz w:val="24"/>
-        </w:rPr>
-        <w:t>metodologías, métodos y herramientas utilizadas para el desarrollo del presente</w:t>
-      </w:r>
-      <w:r>
-        <w:rPr>
-          <w:rFonts w:ascii="Arial" w:hAnsi="Arial" w:cs="Arial"/>
-          <w:sz w:val="24"/>
-        </w:rPr>
-        <w:t xml:space="preserve"> </w:t>
-      </w:r>
-      <w:r>
-        <w:rPr>
-          <w:rFonts w:ascii="Arial" w:hAnsi="Arial" w:cs="Arial"/>
-          <w:sz w:val="24"/>
-        </w:rPr>
-        <w:t>proyecto de grado, pero no se puede dar una teoría completa es así que se</w:t>
-      </w:r>
-      <w:r>
-        <w:rPr>
-          <w:rFonts w:ascii="Arial" w:hAnsi="Arial" w:cs="Arial"/>
-          <w:sz w:val="24"/>
-        </w:rPr>
-        <w:t xml:space="preserve"> </w:t>
-      </w:r>
-      <w:r>
-        <w:rPr>
-          <w:rFonts w:ascii="Arial" w:hAnsi="Arial" w:cs="Arial"/>
-          <w:sz w:val="24"/>
-        </w:rPr>
-        <w:t>tratar</w:t>
-      </w:r>
-      <w:r>
-        <w:rPr>
-          <w:rFonts w:ascii="Arial" w:hAnsi="Arial" w:cs="Arial"/>
-          <w:sz w:val="24"/>
-        </w:rPr>
-        <w:t>á</w:t>
-      </w:r>
-      <w:r>
-        <w:rPr>
-          <w:rFonts w:ascii="Arial" w:hAnsi="Arial" w:cs="Arial"/>
-          <w:sz w:val="24"/>
-        </w:rPr>
-        <w:t xml:space="preserve"> de presentar una base para su fácil comprensión.</w:t>
+        <w:t>Por esta razón es que se crea este marco teórico,  aquí se introducirán los conceptos más relevantes sobre las metodologías, métodos y herramientas utilizadas para el desarrollo del presente proyecto de grado, pero no se puede dar una teoría completa es así que se tratará de presentar una base para su fácil comprensión.</w:t>
       </w:r>
       <w:r>
         <w:rPr>
@@ -8676,11 +8567,11 @@
           <w:numId w:val="13"/>
         </w:numPr>
       </w:pPr>
-      <w:bookmarkStart w:id="16" w:name="_Toc404449119"/>
+      <w:bookmarkStart w:id="15" w:name="_Toc404449119"/>
       <w:r>
         <w:t>Smartphone o Teléfono Inteligente</w:t>
       </w:r>
-      <w:bookmarkEnd w:id="16"/>
+      <w:bookmarkEnd w:id="15"/>
     </w:p>
     <w:p>
       <w:pPr>
@@ -8868,14 +8759,7 @@
           <w:rFonts w:ascii="Arial" w:hAnsi="Arial" w:cs="Arial"/>
           <w:sz w:val="24"/>
         </w:rPr>
-        <w:t>Se puede decir que con el término inteligente se hace referencia a un ter</w:t>
-      </w:r>
-      <w:r>
-        <w:rPr>
-          <w:rFonts w:ascii="Arial" w:hAnsi="Arial" w:cs="Arial"/>
-          <w:sz w:val="24"/>
-        </w:rPr>
-        <w:t>minal con teclado QWERTY en miniatura, una pantalla táctil (lo más habitual,</w:t>
+        <w:t>Se puede decir que con el término inteligente se hace referencia a un terminal con teclado QWERTY en miniatura, una pantalla táctil (lo más habitual,</w:t>
       </w:r>
       <w:r>
         <w:rPr>
@@ -8971,18 +8855,394 @@
     </w:p>
     <w:p>
       <w:pPr>
+        <w:keepNext/>
+        <w:spacing w:line="360" w:lineRule="auto"/>
+        <w:jc w:val="center"/>
+      </w:pPr>
+      <w:r>
+        <w:rPr>
+          <w:rFonts w:ascii="Arial" w:hAnsi="Arial" w:cs="Arial"/>
+          <w:noProof/>
+          <w:sz w:val="24"/>
+          <w:lang w:eastAsia="es-CO"/>
+        </w:rPr>
+        <w:drawing>
+          <wp:inline distT="0" distB="0" distL="0" distR="0" wp14:anchorId="7E40F6F2" wp14:editId="1D4EA7E3">
+            <wp:extent cx="4257675" cy="2132451"/>
+            <wp:effectExtent l="0" t="0" r="0" b="1270"/>
+            <wp:docPr id="3" name="Imagen 3" descr="D:\Stevens\Github-Proyects\Document-Inverna-SURCO\figura2-Smartphone.png"/>
+            <wp:cNvGraphicFramePr>
+              <a:graphicFrameLocks xmlns:a="http://schemas.openxmlformats.org/drawingml/2006/main" noChangeAspect="1"/>
+            </wp:cNvGraphicFramePr>
+            <a:graphic xmlns:a="http://schemas.openxmlformats.org/drawingml/2006/main">
+              <a:graphicData uri="http://schemas.openxmlformats.org/drawingml/2006/picture">
+                <pic:pic xmlns:pic="http://schemas.openxmlformats.org/drawingml/2006/picture">
+                  <pic:nvPicPr>
+                    <pic:cNvPr id="0" name="Picture 3" descr="D:\Stevens\Github-Proyects\Document-Inverna-SURCO\figura2-Smartphone.png"/>
+                    <pic:cNvPicPr>
+                      <a:picLocks noChangeAspect="1" noChangeArrowheads="1"/>
+                    </pic:cNvPicPr>
+                  </pic:nvPicPr>
+                  <pic:blipFill>
+                    <a:blip r:embed="rId13">
+                      <a:extLst>
+                        <a:ext uri="{28A0092B-C50C-407E-A947-70E740481C1C}">
+                          <a14:useLocalDpi xmlns:a14="http://schemas.microsoft.com/office/drawing/2010/main" val="0"/>
+                        </a:ext>
+                      </a:extLst>
+                    </a:blip>
+                    <a:srcRect/>
+                    <a:stretch>
+                      <a:fillRect/>
+                    </a:stretch>
+                  </pic:blipFill>
+                  <pic:spPr bwMode="auto">
+                    <a:xfrm>
+                      <a:off x="0" y="0"/>
+                      <a:ext cx="4277069" cy="2142165"/>
+                    </a:xfrm>
+                    <a:prstGeom prst="rect">
+                      <a:avLst/>
+                    </a:prstGeom>
+                    <a:noFill/>
+                    <a:ln>
+                      <a:noFill/>
+                    </a:ln>
+                  </pic:spPr>
+                </pic:pic>
+              </a:graphicData>
+            </a:graphic>
+          </wp:inline>
+        </w:drawing>
+      </w:r>
+    </w:p>
+    <w:p>
+      <w:pPr>
+        <w:pStyle w:val="Descripcin"/>
+        <w:rPr>
+          <w:rFonts w:ascii="Arial" w:hAnsi="Arial" w:cs="Arial"/>
+          <w:sz w:val="24"/>
+        </w:rPr>
+      </w:pPr>
+      <w:r>
+        <w:t xml:space="preserve">Ilustración </w:t>
+      </w:r>
+      <w:r>
+        <w:fldChar w:fldCharType="begin"/>
+      </w:r>
+      <w:r>
+        <w:instrText xml:space="preserve"> SEQ Ilustración \* ARABIC </w:instrText>
+      </w:r>
+      <w:r>
+        <w:fldChar w:fldCharType="separate"/>
+      </w:r>
+      <w:r>
+        <w:rPr>
+          <w:noProof/>
+        </w:rPr>
+        <w:t>1</w:t>
+      </w:r>
+      <w:r>
+        <w:fldChar w:fldCharType="end"/>
+      </w:r>
+      <w:r>
+        <w:t xml:space="preserve"> Smartphones 2014</w:t>
+      </w:r>
+    </w:p>
+    <w:p>
+      <w:pPr>
+        <w:spacing w:line="360" w:lineRule="auto"/>
+        <w:jc w:val="center"/>
+        <w:rPr>
+          <w:rFonts w:ascii="Arial" w:hAnsi="Arial" w:cs="Arial"/>
+          <w:sz w:val="24"/>
+        </w:rPr>
+      </w:pPr>
+    </w:p>
+    <w:p>
+      <w:pPr>
         <w:pStyle w:val="Ttulo3"/>
         <w:numPr>
           <w:ilvl w:val="2"/>
           <w:numId w:val="13"/>
         </w:numPr>
       </w:pPr>
-      <w:bookmarkStart w:id="17" w:name="_Toc404449120"/>
+      <w:bookmarkStart w:id="16" w:name="_Toc404449120"/>
       <w:r>
         <w:t>Internet de la Cosas (IOT)</w:t>
       </w:r>
-      <w:bookmarkEnd w:id="17"/>
-    </w:p>
+      <w:bookmarkEnd w:id="16"/>
+    </w:p>
+    <w:p>
+      <w:pPr>
+        <w:spacing w:line="360" w:lineRule="auto"/>
+        <w:jc w:val="both"/>
+        <w:rPr>
+          <w:rFonts w:ascii="Arial" w:hAnsi="Arial" w:cs="Arial"/>
+          <w:sz w:val="24"/>
+        </w:rPr>
+      </w:pPr>
+    </w:p>
+    <w:p>
+      <w:pPr>
+        <w:spacing w:line="360" w:lineRule="auto"/>
+        <w:jc w:val="both"/>
+        <w:rPr>
+          <w:rFonts w:ascii="Arial" w:hAnsi="Arial" w:cs="Arial"/>
+          <w:sz w:val="24"/>
+        </w:rPr>
+      </w:pPr>
+      <w:r>
+        <w:rPr>
+          <w:rFonts w:ascii="Arial" w:hAnsi="Arial" w:cs="Arial"/>
+          <w:sz w:val="24"/>
+        </w:rPr>
+        <w:t>Internet de las cosas (IOT), algunas veces denominado "Internet de los objetos", lo cambiará todo, incluso a nosotros mismos. Si bien puede parecer una declaración arriesgada, hay que tener en cuenta el impacto que Internet ha tenido sobre la educación, la comunicación, las empresas, la ciencia, el gobierno y la humanidad. Claramente Internet es una de las creaciones más importantes y poderosas de toda la historia de la humanidad.</w:t>
+      </w:r>
+      <w:sdt>
+        <w:sdtPr>
+          <w:rPr>
+            <w:rFonts w:ascii="Arial" w:hAnsi="Arial" w:cs="Arial"/>
+            <w:sz w:val="24"/>
+          </w:rPr>
+          <w:id w:val="-1800063543"/>
+          <w:citation/>
+        </w:sdtPr>
+        <w:sdtContent>
+          <w:r>
+            <w:rPr>
+              <w:rFonts w:ascii="Arial" w:hAnsi="Arial" w:cs="Arial"/>
+              <w:sz w:val="24"/>
+            </w:rPr>
+            <w:fldChar w:fldCharType="begin"/>
+          </w:r>
+          <w:r>
+            <w:rPr>
+              <w:rFonts w:ascii="Arial" w:hAnsi="Arial" w:cs="Arial"/>
+              <w:sz w:val="24"/>
+            </w:rPr>
+            <w:instrText xml:space="preserve"> CITATION Cis11 \l 9226 </w:instrText>
+          </w:r>
+          <w:r>
+            <w:rPr>
+              <w:rFonts w:ascii="Arial" w:hAnsi="Arial" w:cs="Arial"/>
+              <w:sz w:val="24"/>
+            </w:rPr>
+            <w:fldChar w:fldCharType="separate"/>
+          </w:r>
+          <w:r>
+            <w:rPr>
+              <w:rFonts w:ascii="Arial" w:hAnsi="Arial" w:cs="Arial"/>
+              <w:noProof/>
+              <w:sz w:val="24"/>
+            </w:rPr>
+            <w:t xml:space="preserve"> (Cisco, 2011.)</w:t>
+          </w:r>
+          <w:r>
+            <w:rPr>
+              <w:rFonts w:ascii="Arial" w:hAnsi="Arial" w:cs="Arial"/>
+              <w:sz w:val="24"/>
+            </w:rPr>
+            <w:fldChar w:fldCharType="end"/>
+          </w:r>
+        </w:sdtContent>
+      </w:sdt>
+    </w:p>
+    <w:p>
+      <w:pPr>
+        <w:spacing w:line="360" w:lineRule="auto"/>
+        <w:jc w:val="both"/>
+        <w:rPr>
+          <w:rFonts w:ascii="Arial" w:hAnsi="Arial" w:cs="Arial"/>
+          <w:sz w:val="24"/>
+        </w:rPr>
+      </w:pPr>
+    </w:p>
+    <w:p>
+      <w:pPr>
+        <w:spacing w:line="360" w:lineRule="auto"/>
+        <w:jc w:val="both"/>
+      </w:pPr>
+      <w:r>
+        <w:rPr>
+          <w:rFonts w:ascii="Arial" w:hAnsi="Arial" w:cs="Arial"/>
+          <w:sz w:val="24"/>
+        </w:rPr>
+        <w:t>El I</w:t>
+      </w:r>
+      <w:r>
+        <w:rPr>
+          <w:rFonts w:ascii="Arial" w:hAnsi="Arial" w:cs="Arial"/>
+          <w:sz w:val="24"/>
+        </w:rPr>
+        <w:t>O</w:t>
+      </w:r>
+      <w:r>
+        <w:rPr>
+          <w:rFonts w:ascii="Arial" w:hAnsi="Arial" w:cs="Arial"/>
+          <w:sz w:val="24"/>
+        </w:rPr>
+        <w:t>T es el mundo en el que cada objeto tiene una identidad virtual propia y capacidad potencial para integrarse e interactuar de manera independiente en la Red con cualquier otro individuo, ya sea una máquina (M2M) o un humano.</w:t>
+      </w:r>
+      <w:r>
+        <w:rPr>
+          <w:rFonts w:ascii="Arial" w:hAnsi="Arial" w:cs="Arial"/>
+          <w:sz w:val="24"/>
+        </w:rPr>
+        <w:t xml:space="preserve"> </w:t>
+      </w:r>
+      <w:r>
+        <w:rPr>
+          <w:rFonts w:ascii="Arial" w:hAnsi="Arial" w:cs="Arial"/>
+          <w:sz w:val="24"/>
+        </w:rPr>
+        <w:t>Estamos sufriendo una transformación donde “things” hablan con otros “things” y estas conversaciones están creando nuevos modelos de negocio, productos y compañías. Hace 20 años, Internet se usaba principalmente como herramienta para buscar información. En los últimos 10 años hemos vivido una nueva forma de uso de Internet, donde todo se ha convertido en social, transaccional y móvil.</w:t>
+      </w:r>
+      <w:sdt>
+        <w:sdtPr>
+          <w:rPr>
+            <w:rFonts w:ascii="Arial" w:hAnsi="Arial" w:cs="Arial"/>
+            <w:sz w:val="24"/>
+          </w:rPr>
+          <w:id w:val="550353185"/>
+          <w:citation/>
+        </w:sdtPr>
+        <w:sdtContent>
+          <w:r>
+            <w:rPr>
+              <w:rFonts w:ascii="Arial" w:hAnsi="Arial" w:cs="Arial"/>
+              <w:sz w:val="24"/>
+            </w:rPr>
+            <w:fldChar w:fldCharType="begin"/>
+          </w:r>
+          <w:r>
+            <w:rPr>
+              <w:rFonts w:ascii="Arial" w:hAnsi="Arial" w:cs="Arial"/>
+              <w:sz w:val="24"/>
+            </w:rPr>
+            <w:instrText xml:space="preserve"> CITATION Alv13 \l 9226 </w:instrText>
+          </w:r>
+          <w:r>
+            <w:rPr>
+              <w:rFonts w:ascii="Arial" w:hAnsi="Arial" w:cs="Arial"/>
+              <w:sz w:val="24"/>
+            </w:rPr>
+            <w:fldChar w:fldCharType="separate"/>
+          </w:r>
+          <w:r>
+            <w:rPr>
+              <w:rFonts w:ascii="Arial" w:hAnsi="Arial" w:cs="Arial"/>
+              <w:noProof/>
+              <w:sz w:val="24"/>
+            </w:rPr>
+            <w:t xml:space="preserve"> (Pastor, 2013)</w:t>
+          </w:r>
+          <w:r>
+            <w:rPr>
+              <w:rFonts w:ascii="Arial" w:hAnsi="Arial" w:cs="Arial"/>
+              <w:sz w:val="24"/>
+            </w:rPr>
+            <w:fldChar w:fldCharType="end"/>
+          </w:r>
+        </w:sdtContent>
+      </w:sdt>
+    </w:p>
+    <w:p>
+      <w:pPr>
+        <w:keepNext/>
+        <w:jc w:val="center"/>
+      </w:pPr>
+      <w:r>
+        <w:rPr>
+          <w:noProof/>
+          <w:lang w:eastAsia="es-CO"/>
+        </w:rPr>
+        <w:drawing>
+          <wp:inline distT="0" distB="0" distL="0" distR="0" wp14:anchorId="0E16A9BA" wp14:editId="1679F6A0">
+            <wp:extent cx="2924175" cy="2583193"/>
+            <wp:effectExtent l="0" t="0" r="0" b="7620"/>
+            <wp:docPr id="4" name="Imagen 4" descr="D:\Stevens\Github-Proyects\Document-Inverna-SURCO\internet-de-las-cosas.png"/>
+            <wp:cNvGraphicFramePr>
+              <a:graphicFrameLocks xmlns:a="http://schemas.openxmlformats.org/drawingml/2006/main" noChangeAspect="1"/>
+            </wp:cNvGraphicFramePr>
+            <a:graphic xmlns:a="http://schemas.openxmlformats.org/drawingml/2006/main">
+              <a:graphicData uri="http://schemas.openxmlformats.org/drawingml/2006/picture">
+                <pic:pic xmlns:pic="http://schemas.openxmlformats.org/drawingml/2006/picture">
+                  <pic:nvPicPr>
+                    <pic:cNvPr id="0" name="Picture 4" descr="D:\Stevens\Github-Proyects\Document-Inverna-SURCO\internet-de-las-cosas.png"/>
+                    <pic:cNvPicPr>
+                      <a:picLocks noChangeAspect="1" noChangeArrowheads="1"/>
+                    </pic:cNvPicPr>
+                  </pic:nvPicPr>
+                  <pic:blipFill>
+                    <a:blip r:embed="rId14">
+                      <a:extLst>
+                        <a:ext uri="{28A0092B-C50C-407E-A947-70E740481C1C}">
+                          <a14:useLocalDpi xmlns:a14="http://schemas.microsoft.com/office/drawing/2010/main" val="0"/>
+                        </a:ext>
+                      </a:extLst>
+                    </a:blip>
+                    <a:srcRect/>
+                    <a:stretch>
+                      <a:fillRect/>
+                    </a:stretch>
+                  </pic:blipFill>
+                  <pic:spPr bwMode="auto">
+                    <a:xfrm>
+                      <a:off x="0" y="0"/>
+                      <a:ext cx="2956458" cy="2611711"/>
+                    </a:xfrm>
+                    <a:prstGeom prst="rect">
+                      <a:avLst/>
+                    </a:prstGeom>
+                    <a:noFill/>
+                    <a:ln>
+                      <a:noFill/>
+                    </a:ln>
+                  </pic:spPr>
+                </pic:pic>
+              </a:graphicData>
+            </a:graphic>
+          </wp:inline>
+        </w:drawing>
+      </w:r>
+    </w:p>
+    <w:p>
+      <w:pPr>
+        <w:pStyle w:val="Descripcin"/>
+      </w:pPr>
+      <w:r>
+        <w:t xml:space="preserve">Ilustración </w:t>
+      </w:r>
+      <w:r>
+        <w:fldChar w:fldCharType="begin"/>
+      </w:r>
+      <w:r>
+        <w:instrText xml:space="preserve"> SEQ Ilustración \* ARABIC </w:instrText>
+      </w:r>
+      <w:r>
+        <w:fldChar w:fldCharType="separate"/>
+      </w:r>
+      <w:r>
+        <w:rPr>
+          <w:noProof/>
+        </w:rPr>
+        <w:t>2</w:t>
+      </w:r>
+      <w:r>
+        <w:fldChar w:fldCharType="end"/>
+      </w:r>
+      <w:r>
+        <w:t xml:space="preserve"> </w:t>
+      </w:r>
+      <w:r>
+        <w:t>Internet De las Cosas IO</w:t>
+      </w:r>
+      <w:r>
+        <w:t>T</w:t>
+      </w:r>
+    </w:p>
+    <w:p/>
     <w:p>
       <w:pPr>
         <w:pStyle w:val="Ttulo3"/>
@@ -8991,11 +9251,11 @@
           <w:numId w:val="13"/>
         </w:numPr>
       </w:pPr>
-      <w:bookmarkStart w:id="18" w:name="_Toc404449121"/>
+      <w:bookmarkStart w:id="17" w:name="_Toc404449121"/>
       <w:r>
         <w:t>Lenguajes De Programación</w:t>
       </w:r>
-      <w:bookmarkEnd w:id="18"/>
+      <w:bookmarkEnd w:id="17"/>
     </w:p>
     <w:p>
       <w:pPr>
@@ -9086,28 +9346,8 @@
           <w:rFonts w:ascii="Arial" w:hAnsi="Arial" w:cs="Arial"/>
           <w:sz w:val="24"/>
         </w:rPr>
-        <w:t>Existen vari</w:t>
-      </w:r>
-      <w:r>
-        <w:rPr>
-          <w:rFonts w:ascii="Arial" w:hAnsi="Arial" w:cs="Arial"/>
-          <w:sz w:val="24"/>
-        </w:rPr>
-        <w:t>o</w:t>
-      </w:r>
-      <w:r>
-        <w:rPr>
-          <w:rFonts w:ascii="Arial" w:hAnsi="Arial" w:cs="Arial"/>
-          <w:sz w:val="24"/>
-        </w:rPr>
-        <w:t xml:space="preserve">s </w:t>
-      </w:r>
-      <w:r>
-        <w:rPr>
-          <w:rFonts w:ascii="Arial" w:hAnsi="Arial" w:cs="Arial"/>
-          <w:sz w:val="24"/>
-        </w:rPr>
-        <w:t xml:space="preserve">lenguajes de programación, los que este proyecto usará son los que a continuación se citan junto a una breve descripción e historia. </w:t>
+        <w:lastRenderedPageBreak/>
+        <w:t xml:space="preserve">Existen varios lenguajes de programación, los que este proyecto usará son los que a continuación se citan junto a una breve descripción e historia. </w:t>
       </w:r>
     </w:p>
     <w:p>
@@ -9710,6 +9950,7 @@
         </w:rPr>
         <w:t>El núcleo de JavaScript contiene un conjunto central de objetos, tales como </w:t>
       </w:r>
+      <w:proofErr w:type="spellStart"/>
       <w:r>
         <w:rPr>
           <w:rFonts w:ascii="Arial" w:eastAsia="Times New Roman" w:hAnsi="Arial" w:cs="Arial"/>
@@ -9719,6 +9960,7 @@
         </w:rPr>
         <w:t>Array</w:t>
       </w:r>
+      <w:proofErr w:type="spellEnd"/>
       <w:r>
         <w:rPr>
           <w:rFonts w:ascii="Arial" w:eastAsia="Times New Roman" w:hAnsi="Arial" w:cs="Arial"/>
@@ -9744,6 +9986,7 @@
         </w:rPr>
         <w:t> (fechas) y </w:t>
       </w:r>
+      <w:proofErr w:type="spellStart"/>
       <w:r>
         <w:rPr>
           <w:rFonts w:ascii="Arial" w:eastAsia="Times New Roman" w:hAnsi="Arial" w:cs="Arial"/>
@@ -9753,6 +9996,7 @@
         </w:rPr>
         <w:t>Math</w:t>
       </w:r>
+      <w:proofErr w:type="spellEnd"/>
       <w:r>
         <w:rPr>
           <w:rFonts w:ascii="Arial" w:eastAsia="Times New Roman" w:hAnsi="Arial" w:cs="Arial"/>
@@ -9807,7 +10051,79 @@
           <w:sz w:val="24"/>
           <w:lang w:eastAsia="es-CO"/>
         </w:rPr>
-        <w:t> extiende el núcleo del lenguaje proporcionando objetos para el control del navegador (Navigator o cualquier Web browser) y su Modelo Objeto Documento [Document Object Model] (DOM). Por ejemplo, las extensiones del lado del cliente permiten a una aplicación ubicar elementos en un formulario HTML y responder a los eventos de usuario tales como los clics del mouse, entradas del formulario y navegación de páginas.</w:t>
+        <w:t> extiende el núcleo del lenguaje proporcionando objetos para el control del navegador (</w:t>
+      </w:r>
+      <w:proofErr w:type="spellStart"/>
+      <w:r>
+        <w:rPr>
+          <w:rFonts w:ascii="Arial" w:eastAsia="Times New Roman" w:hAnsi="Arial" w:cs="Arial"/>
+          <w:sz w:val="24"/>
+          <w:lang w:eastAsia="es-CO"/>
+        </w:rPr>
+        <w:t>Navigator</w:t>
+      </w:r>
+      <w:proofErr w:type="spellEnd"/>
+      <w:r>
+        <w:rPr>
+          <w:rFonts w:ascii="Arial" w:eastAsia="Times New Roman" w:hAnsi="Arial" w:cs="Arial"/>
+          <w:sz w:val="24"/>
+          <w:lang w:eastAsia="es-CO"/>
+        </w:rPr>
+        <w:t xml:space="preserve"> o cualquier Web browser) y su Modelo Objeto Documento [</w:t>
+      </w:r>
+      <w:proofErr w:type="spellStart"/>
+      <w:r>
+        <w:rPr>
+          <w:rFonts w:ascii="Arial" w:eastAsia="Times New Roman" w:hAnsi="Arial" w:cs="Arial"/>
+          <w:sz w:val="24"/>
+          <w:lang w:eastAsia="es-CO"/>
+        </w:rPr>
+        <w:t>Document</w:t>
+      </w:r>
+      <w:proofErr w:type="spellEnd"/>
+      <w:r>
+        <w:rPr>
+          <w:rFonts w:ascii="Arial" w:eastAsia="Times New Roman" w:hAnsi="Arial" w:cs="Arial"/>
+          <w:sz w:val="24"/>
+          <w:lang w:eastAsia="es-CO"/>
+        </w:rPr>
+        <w:t xml:space="preserve"> </w:t>
+      </w:r>
+      <w:proofErr w:type="spellStart"/>
+      <w:r>
+        <w:rPr>
+          <w:rFonts w:ascii="Arial" w:eastAsia="Times New Roman" w:hAnsi="Arial" w:cs="Arial"/>
+          <w:sz w:val="24"/>
+          <w:lang w:eastAsia="es-CO"/>
+        </w:rPr>
+        <w:t>Object</w:t>
+      </w:r>
+      <w:proofErr w:type="spellEnd"/>
+      <w:r>
+        <w:rPr>
+          <w:rFonts w:ascii="Arial" w:eastAsia="Times New Roman" w:hAnsi="Arial" w:cs="Arial"/>
+          <w:sz w:val="24"/>
+          <w:lang w:eastAsia="es-CO"/>
+        </w:rPr>
+        <w:t xml:space="preserve"> </w:t>
+      </w:r>
+      <w:proofErr w:type="spellStart"/>
+      <w:r>
+        <w:rPr>
+          <w:rFonts w:ascii="Arial" w:eastAsia="Times New Roman" w:hAnsi="Arial" w:cs="Arial"/>
+          <w:sz w:val="24"/>
+          <w:lang w:eastAsia="es-CO"/>
+        </w:rPr>
+        <w:t>Model</w:t>
+      </w:r>
+      <w:proofErr w:type="spellEnd"/>
+      <w:r>
+        <w:rPr>
+          <w:rFonts w:ascii="Arial" w:eastAsia="Times New Roman" w:hAnsi="Arial" w:cs="Arial"/>
+          <w:sz w:val="24"/>
+          <w:lang w:eastAsia="es-CO"/>
+        </w:rPr>
+        <w:t>] (DOM). Por ejemplo, las extensiones del lado del cliente permiten a una aplicación ubicar elementos en un formulario HTML y responder a los eventos de usuario tales como los clics del mouse, entradas del formulario y navegación de páginas.</w:t>
       </w:r>
     </w:p>
     <w:p>
@@ -9959,38 +10275,24 @@
           <w:ilvl w:val="2"/>
           <w:numId w:val="13"/>
         </w:numPr>
+        <w:spacing w:line="360" w:lineRule="auto"/>
+        <w:jc w:val="both"/>
         <w:rPr>
           <w:lang w:eastAsia="es-CO"/>
         </w:rPr>
       </w:pPr>
-      <w:bookmarkStart w:id="19" w:name="_Toc404449122"/>
+      <w:bookmarkStart w:id="18" w:name="_Toc404449122"/>
       <w:r>
         <w:rPr>
           <w:lang w:eastAsia="es-CO"/>
         </w:rPr>
-        <w:t xml:space="preserve">Entorno de Desarrollo </w:t>
-      </w:r>
-      <w:r>
-        <w:rPr>
-          <w:lang w:eastAsia="es-CO"/>
-        </w:rPr>
-        <w:t>Integrado</w:t>
-      </w:r>
-      <w:r>
-        <w:rPr>
-          <w:lang w:eastAsia="es-CO"/>
-        </w:rPr>
-        <w:t xml:space="preserve"> IDE</w:t>
-      </w:r>
-      <w:bookmarkEnd w:id="19"/>
-    </w:p>
-    <w:p>
-      <w:pPr>
-        <w:spacing w:line="360" w:lineRule="auto"/>
-        <w:jc w:val="both"/>
-        <w:rPr>
-          <w:rFonts w:ascii="Arial" w:hAnsi="Arial" w:cs="Arial"/>
-          <w:sz w:val="24"/>
+        <w:t>Entorno de Desarrollo Integrado IDE</w:t>
+      </w:r>
+      <w:bookmarkEnd w:id="18"/>
+    </w:p>
+    <w:p>
+      <w:pPr>
+        <w:rPr>
           <w:lang w:eastAsia="es-CO"/>
         </w:rPr>
       </w:pPr>
@@ -10177,23 +10479,7 @@
           <w:sz w:val="24"/>
           <w:lang w:eastAsia="es-CO"/>
         </w:rPr>
-        <w:t>Los primeros entornos de desarrollo integrados nacen a principios d</w:t>
-      </w:r>
-      <w:r>
-        <w:rPr>
-          <w:rFonts w:ascii="Arial" w:hAnsi="Arial" w:cs="Arial"/>
-          <w:sz w:val="24"/>
-          <w:lang w:eastAsia="es-CO"/>
-        </w:rPr>
-        <w:t>e los años 70, y se popularizan e</w:t>
-      </w:r>
-      <w:r>
-        <w:rPr>
-          <w:rFonts w:ascii="Arial" w:hAnsi="Arial" w:cs="Arial"/>
-          <w:sz w:val="24"/>
-          <w:lang w:eastAsia="es-CO"/>
-        </w:rPr>
-        <w:t>n la década de los 90. Tienen el objetivo de ganar fiabilidad y tiempo en los proyectos de software. Proporcionan al programador una serie de componentes con la misma interfaz gráfica, con la consiguiente comodidad, aumento de eficiencia y reducción de tiempo de codificación.</w:t>
+        <w:t>Los primeros entornos de desarrollo integrados nacen a principios de los años 70, y se popularizan en la década de los 90. Tienen el objetivo de ganar fiabilidad y tiempo en los proyectos de software. Proporcionan al programador una serie de componentes con la misma interfaz gráfica, con la consiguiente comodidad, aumento de eficiencia y reducción de tiempo de codificación.</w:t>
       </w:r>
     </w:p>
     <w:p>
@@ -10293,17 +10579,7 @@
           <w:szCs w:val="23"/>
           <w:shd w:val="clear" w:color="auto" w:fill="FFFFFF"/>
         </w:rPr>
-        <w:t>Eclipse es una plataforma de desarrollo de código abierto basada en Java. Por si misma, es simplemente un marco de trabajo y un conjunto de servicios para la construcción del entorno de desarrollo de los componentes de entrada. Afortunadamente, Eclipse tiene un conjunto de complementos, incluidas las Herramientas de Desarrollo de Java (JDT)</w:t>
-      </w:r>
-      <w:r>
-        <w:rPr>
-          <w:rFonts w:ascii="Arial" w:hAnsi="Arial" w:cs="Arial"/>
-          <w:color w:val="222222"/>
-          <w:sz w:val="23"/>
-          <w:szCs w:val="23"/>
-          <w:shd w:val="clear" w:color="auto" w:fill="FFFFFF"/>
-        </w:rPr>
-        <w:t>.</w:t>
+        <w:t>Eclipse es una plataforma de desarrollo de código abierto basada en Java. Por si misma, es simplemente un marco de trabajo y un conjunto de servicios para la construcción del entorno de desarrollo de los componentes de entrada. Afortunadamente, Eclipse tiene un conjunto de complementos, incluidas las Herramientas de Desarrollo de Java (JDT).</w:t>
       </w:r>
       <w:sdt>
         <w:sdtPr>
@@ -10385,17 +10661,244 @@
     </w:p>
     <w:p>
       <w:pPr>
+        <w:keepNext/>
+        <w:jc w:val="center"/>
+      </w:pPr>
+      <w:r>
+        <w:rPr>
+          <w:rFonts w:ascii="Arial" w:hAnsi="Arial" w:cs="Arial"/>
+          <w:noProof/>
+          <w:color w:val="222222"/>
+          <w:sz w:val="23"/>
+          <w:szCs w:val="23"/>
+          <w:shd w:val="clear" w:color="auto" w:fill="FFFFFF"/>
+          <w:lang w:eastAsia="es-CO"/>
+        </w:rPr>
+        <w:drawing>
+          <wp:inline distT="0" distB="0" distL="0" distR="0" wp14:anchorId="2D4C1B31" wp14:editId="5BBBF600">
+            <wp:extent cx="2837815" cy="1028636"/>
+            <wp:effectExtent l="0" t="0" r="635" b="635"/>
+            <wp:docPr id="5" name="Imagen 5" descr="C:\Users\mabel\Downloads\splash-luna.png"/>
+            <wp:cNvGraphicFramePr>
+              <a:graphicFrameLocks xmlns:a="http://schemas.openxmlformats.org/drawingml/2006/main" noChangeAspect="1"/>
+            </wp:cNvGraphicFramePr>
+            <a:graphic xmlns:a="http://schemas.openxmlformats.org/drawingml/2006/main">
+              <a:graphicData uri="http://schemas.openxmlformats.org/drawingml/2006/picture">
+                <pic:pic xmlns:pic="http://schemas.openxmlformats.org/drawingml/2006/picture">
+                  <pic:nvPicPr>
+                    <pic:cNvPr id="0" name="Picture 5" descr="C:\Users\mabel\Downloads\splash-luna.png"/>
+                    <pic:cNvPicPr>
+                      <a:picLocks noChangeAspect="1" noChangeArrowheads="1"/>
+                    </pic:cNvPicPr>
+                  </pic:nvPicPr>
+                  <pic:blipFill rotWithShape="1">
+                    <a:blip r:embed="rId15">
+                      <a:extLst>
+                        <a:ext uri="{28A0092B-C50C-407E-A947-70E740481C1C}">
+                          <a14:useLocalDpi xmlns:a14="http://schemas.microsoft.com/office/drawing/2010/main" val="0"/>
+                        </a:ext>
+                      </a:extLst>
+                    </a:blip>
+                    <a:srcRect t="18612" b="27062"/>
+                    <a:stretch/>
+                  </pic:blipFill>
+                  <pic:spPr bwMode="auto">
+                    <a:xfrm>
+                      <a:off x="0" y="0"/>
+                      <a:ext cx="2849779" cy="1032973"/>
+                    </a:xfrm>
+                    <a:prstGeom prst="rect">
+                      <a:avLst/>
+                    </a:prstGeom>
+                    <a:ln>
+                      <a:noFill/>
+                    </a:ln>
+                    <a:effectLst>
+                      <a:softEdge rad="112500"/>
+                    </a:effectLst>
+                    <a:extLst>
+                      <a:ext uri="{53640926-AAD7-44D8-BBD7-CCE9431645EC}">
+                        <a14:shadowObscured xmlns:a14="http://schemas.microsoft.com/office/drawing/2010/main"/>
+                      </a:ext>
+                    </a:extLst>
+                  </pic:spPr>
+                </pic:pic>
+              </a:graphicData>
+            </a:graphic>
+          </wp:inline>
+        </w:drawing>
+      </w:r>
+    </w:p>
+    <w:p>
+      <w:pPr>
+        <w:pStyle w:val="Descripcin"/>
+        <w:rPr>
+          <w:rFonts w:ascii="Arial" w:hAnsi="Arial" w:cs="Arial"/>
+          <w:color w:val="222222"/>
+          <w:sz w:val="23"/>
+          <w:szCs w:val="23"/>
+          <w:shd w:val="clear" w:color="auto" w:fill="FFFFFF"/>
+        </w:rPr>
+      </w:pPr>
+      <w:r>
+        <w:t xml:space="preserve">Ilustración </w:t>
+      </w:r>
+      <w:r>
+        <w:fldChar w:fldCharType="begin"/>
+      </w:r>
+      <w:r>
+        <w:instrText xml:space="preserve"> SEQ Ilustración \* ARABIC </w:instrText>
+      </w:r>
+      <w:r>
+        <w:fldChar w:fldCharType="separate"/>
+      </w:r>
+      <w:r>
+        <w:rPr>
+          <w:noProof/>
+        </w:rPr>
+        <w:t>3</w:t>
+      </w:r>
+      <w:r>
+        <w:fldChar w:fldCharType="end"/>
+      </w:r>
+      <w:r>
+        <w:t xml:space="preserve"> Eclipse Luna es la versión actual de este IDE</w:t>
+      </w:r>
+    </w:p>
+    <w:p>
+      <w:pPr>
+        <w:rPr>
+          <w:rFonts w:ascii="Arial" w:hAnsi="Arial" w:cs="Arial"/>
+          <w:color w:val="222222"/>
+          <w:sz w:val="23"/>
+          <w:szCs w:val="23"/>
+          <w:shd w:val="clear" w:color="auto" w:fill="FFFFFF"/>
+        </w:rPr>
+      </w:pPr>
+    </w:p>
+    <w:p>
+      <w:pPr>
         <w:pStyle w:val="Ttulo3"/>
         <w:numPr>
           <w:ilvl w:val="2"/>
           <w:numId w:val="13"/>
         </w:numPr>
-      </w:pPr>
-      <w:bookmarkStart w:id="20" w:name="_Toc404449123"/>
+        <w:spacing w:line="360" w:lineRule="auto"/>
+        <w:jc w:val="both"/>
+      </w:pPr>
+      <w:bookmarkStart w:id="19" w:name="_Toc404449123"/>
       <w:r>
         <w:t>Servidor de Aplicaciones</w:t>
       </w:r>
-      <w:bookmarkEnd w:id="20"/>
+      <w:bookmarkEnd w:id="19"/>
+    </w:p>
+    <w:p/>
+    <w:p>
+      <w:pPr>
+        <w:spacing w:line="360" w:lineRule="auto"/>
+        <w:jc w:val="both"/>
+        <w:rPr>
+          <w:rFonts w:ascii="Arial" w:hAnsi="Arial" w:cs="Arial"/>
+          <w:color w:val="000000"/>
+          <w:sz w:val="24"/>
+          <w:szCs w:val="21"/>
+          <w:shd w:val="clear" w:color="auto" w:fill="FFFFFF"/>
+        </w:rPr>
+      </w:pPr>
+      <w:r>
+        <w:rPr>
+          <w:rFonts w:ascii="Arial" w:hAnsi="Arial" w:cs="Arial"/>
+          <w:color w:val="000000"/>
+          <w:sz w:val="24"/>
+          <w:szCs w:val="21"/>
+          <w:shd w:val="clear" w:color="auto" w:fill="FFFFFF"/>
+        </w:rPr>
+        <w:t>Un</w:t>
+      </w:r>
+      <w:r>
+        <w:rPr>
+          <w:rStyle w:val="apple-converted-space"/>
+          <w:rFonts w:ascii="Arial" w:hAnsi="Arial" w:cs="Arial"/>
+          <w:color w:val="000000"/>
+          <w:sz w:val="24"/>
+          <w:szCs w:val="21"/>
+          <w:shd w:val="clear" w:color="auto" w:fill="FFFFFF"/>
+        </w:rPr>
+        <w:t> </w:t>
+      </w:r>
+      <w:r>
+        <w:rPr>
+          <w:rFonts w:ascii="Arial" w:hAnsi="Arial" w:cs="Arial"/>
+          <w:i/>
+          <w:iCs/>
+          <w:color w:val="000000"/>
+          <w:sz w:val="24"/>
+          <w:szCs w:val="21"/>
+        </w:rPr>
+        <w:t>servidor de aplicaciones</w:t>
+      </w:r>
+      <w:r>
+        <w:rPr>
+          <w:rStyle w:val="apple-converted-space"/>
+          <w:rFonts w:ascii="Arial" w:hAnsi="Arial" w:cs="Arial"/>
+          <w:color w:val="000000"/>
+          <w:sz w:val="24"/>
+          <w:szCs w:val="21"/>
+          <w:shd w:val="clear" w:color="auto" w:fill="FFFFFF"/>
+        </w:rPr>
+        <w:t> </w:t>
+      </w:r>
+      <w:r>
+        <w:rPr>
+          <w:rFonts w:ascii="Arial" w:hAnsi="Arial" w:cs="Arial"/>
+          <w:color w:val="000000"/>
+          <w:sz w:val="24"/>
+          <w:szCs w:val="21"/>
+          <w:shd w:val="clear" w:color="auto" w:fill="FFFFFF"/>
+        </w:rPr>
+        <w:t>no es más que un cambio de nombre, para algunos servidores Web de nueva generación que proporcionan la lógica de negocio sobre la que construir aplicaciones. Suelen asociarse con servidores de alto rendimiento pensados para dar servicio a sitios Web (</w:t>
+      </w:r>
+      <w:r>
+        <w:rPr>
+          <w:rFonts w:ascii="Arial" w:hAnsi="Arial" w:cs="Arial"/>
+          <w:i/>
+          <w:iCs/>
+          <w:color w:val="000000"/>
+          <w:sz w:val="24"/>
+          <w:szCs w:val="21"/>
+        </w:rPr>
+        <w:t>Web sites</w:t>
+      </w:r>
+      <w:r>
+        <w:rPr>
+          <w:rFonts w:ascii="Arial" w:hAnsi="Arial" w:cs="Arial"/>
+          <w:color w:val="000000"/>
+          <w:sz w:val="24"/>
+          <w:szCs w:val="21"/>
+          <w:shd w:val="clear" w:color="auto" w:fill="FFFFFF"/>
+        </w:rPr>
+        <w:t>) con grandes necesidades: afluencia de visitas, movimiento de datos, atención de transacciones hacia bases de datos, etc. Generalmente los fabricantes del sector tienen a disposición del público un servidor Web básico y otro con multitud de extensiones fuertemente integradas al que llaman servidor de aplicaciones.</w:t>
+      </w:r>
+    </w:p>
+    <w:p>
+      <w:pPr>
+        <w:spacing w:line="360" w:lineRule="auto"/>
+        <w:jc w:val="both"/>
+        <w:rPr>
+          <w:rFonts w:ascii="Arial" w:hAnsi="Arial" w:cs="Arial"/>
+          <w:sz w:val="28"/>
+        </w:rPr>
+      </w:pPr>
+      <w:r>
+        <w:rPr>
+          <w:rFonts w:ascii="Arial" w:hAnsi="Arial" w:cs="Arial"/>
+          <w:color w:val="000000"/>
+          <w:sz w:val="24"/>
+          <w:szCs w:val="21"/>
+          <w:shd w:val="clear" w:color="auto" w:fill="FFFFFF"/>
+        </w:rPr>
+        <w:t>Como servidor de aplicaciones, se trabajará con JBoss, una tecnología desarrollada por RedHat; a continuación se explicará más detallado que es y en que consiste JBoss.</w:t>
+      </w:r>
     </w:p>
     <w:p>
       <w:pPr>
@@ -10411,17 +10914,231 @@
     </w:p>
     <w:p>
       <w:pPr>
+        <w:spacing w:line="360" w:lineRule="auto"/>
+        <w:jc w:val="both"/>
+        <w:rPr>
+          <w:rFonts w:ascii="Arial" w:hAnsi="Arial" w:cs="Arial"/>
+          <w:sz w:val="24"/>
+        </w:rPr>
+      </w:pPr>
+    </w:p>
+    <w:p>
+      <w:pPr>
+        <w:spacing w:line="360" w:lineRule="auto"/>
+        <w:jc w:val="both"/>
+        <w:rPr>
+          <w:rFonts w:ascii="Arial" w:hAnsi="Arial" w:cs="Arial"/>
+          <w:sz w:val="24"/>
+        </w:rPr>
+      </w:pPr>
+      <w:r>
+        <w:rPr>
+          <w:rFonts w:ascii="Arial" w:hAnsi="Arial" w:cs="Arial"/>
+          <w:sz w:val="24"/>
+        </w:rPr>
+        <w:t>¿QUÉ ES?</w:t>
+      </w:r>
+    </w:p>
+    <w:p>
+      <w:pPr>
+        <w:spacing w:line="360" w:lineRule="auto"/>
+        <w:jc w:val="both"/>
+        <w:rPr>
+          <w:rFonts w:ascii="Arial" w:hAnsi="Arial" w:cs="Arial"/>
+          <w:sz w:val="24"/>
+        </w:rPr>
+      </w:pPr>
+      <w:r>
+        <w:rPr>
+          <w:rFonts w:ascii="Arial" w:hAnsi="Arial" w:cs="Arial"/>
+          <w:sz w:val="24"/>
+        </w:rPr>
+        <w:t>JBoss Enterprise Application Platform es la plataforma para aplicaciones Java líder en la industria, integrada, simplificada y proporcionada por el líder en software de código abierto para empresas.</w:t>
+      </w:r>
+    </w:p>
+    <w:p>
+      <w:pPr>
+        <w:spacing w:line="360" w:lineRule="auto"/>
+        <w:jc w:val="both"/>
+        <w:rPr>
+          <w:rFonts w:ascii="Arial" w:hAnsi="Arial" w:cs="Arial"/>
+          <w:sz w:val="24"/>
+        </w:rPr>
+      </w:pPr>
+    </w:p>
+    <w:p>
+      <w:pPr>
+        <w:spacing w:line="360" w:lineRule="auto"/>
+        <w:jc w:val="both"/>
+        <w:rPr>
+          <w:rFonts w:ascii="Arial" w:hAnsi="Arial" w:cs="Arial"/>
+          <w:sz w:val="24"/>
+        </w:rPr>
+      </w:pPr>
+      <w:r>
+        <w:rPr>
+          <w:rFonts w:ascii="Arial" w:hAnsi="Arial" w:cs="Arial"/>
+          <w:sz w:val="24"/>
+        </w:rPr>
+        <w:t>¿PARA QUÉ SIRVE?</w:t>
+      </w:r>
+    </w:p>
+    <w:p>
+      <w:pPr>
+        <w:spacing w:line="360" w:lineRule="auto"/>
+        <w:jc w:val="both"/>
+        <w:rPr>
+          <w:rFonts w:ascii="Arial" w:hAnsi="Arial" w:cs="Arial"/>
+          <w:sz w:val="24"/>
+        </w:rPr>
+      </w:pPr>
+      <w:r>
+        <w:rPr>
+          <w:rFonts w:ascii="Arial" w:hAnsi="Arial" w:cs="Arial"/>
+          <w:sz w:val="24"/>
+        </w:rPr>
+        <w:t>Integrando las tecnologías punteras del mercado en una única y sencilla solución, la Plataforma de Aplicaciones JBoss Enterprise facilita el desarrollo, la implantación y la gestión de las aplicaciones Java. Incluye las tecnologías de código abierto más avanzadas para la creación, despliegue y alojamiento de aplicaciones Java de empresas y de servicios en una arquitectura orientada a servicios. Con la Plataforma de Aplicaciones JBoss Enterprise, las aplicaciones Java para empresa son sencillas, abiertas y asequibles.</w:t>
+      </w:r>
+    </w:p>
+    <w:p/>
+    <w:p>
+      <w:pPr>
         <w:pStyle w:val="Ttulo3"/>
         <w:numPr>
           <w:ilvl w:val="2"/>
           <w:numId w:val="13"/>
         </w:numPr>
       </w:pPr>
-      <w:bookmarkStart w:id="21" w:name="_Toc404449124"/>
+      <w:bookmarkStart w:id="20" w:name="_Toc404449124"/>
       <w:r>
         <w:t>Lenguajes De Marcado</w:t>
       </w:r>
-      <w:bookmarkEnd w:id="21"/>
+      <w:bookmarkEnd w:id="20"/>
+    </w:p>
+    <w:p/>
+    <w:p>
+      <w:pPr>
+        <w:spacing w:line="360" w:lineRule="auto"/>
+        <w:jc w:val="both"/>
+        <w:rPr>
+          <w:rFonts w:ascii="Arial" w:hAnsi="Arial" w:cs="Arial"/>
+          <w:sz w:val="24"/>
+        </w:rPr>
+      </w:pPr>
+      <w:r>
+        <w:rPr>
+          <w:rFonts w:ascii="Arial" w:hAnsi="Arial" w:cs="Arial"/>
+          <w:sz w:val="24"/>
+        </w:rPr>
+        <w:t xml:space="preserve">En el mundo de los documentos en papel, el término marcado hace referencia a la manera en la que el editor anota los manuscritos con especificaciones tipográficas y otros datos sobre su presentación. En los documentos electrónicos, el marcado es el término empleado para describir los códigos, denominados también etiquetas, añadidos al texto electrónico que definen la estructura y el formato en el que tiene que aparecer. Puede ser utilizado, además, para propósitos muy diferentes como son la escritura, la impresión, el intercambio, la presentación de pantallas, etc. </w:t>
+      </w:r>
+    </w:p>
+    <w:p>
+      <w:pPr>
+        <w:spacing w:line="360" w:lineRule="auto"/>
+        <w:jc w:val="both"/>
+        <w:rPr>
+          <w:rFonts w:ascii="Arial" w:hAnsi="Arial" w:cs="Arial"/>
+          <w:sz w:val="24"/>
+        </w:rPr>
+      </w:pPr>
+      <w:r>
+        <w:rPr>
+          <w:rFonts w:ascii="Arial" w:hAnsi="Arial" w:cs="Arial"/>
+          <w:sz w:val="24"/>
+        </w:rPr>
+        <w:t xml:space="preserve">La gran variedad de lenguajes de marcado y su patente incompatibilidad constituyen la causa de los problemas que se plantean al intercambiar un documento entre plataformas heterogéneas. Los lenguajes estándar proporcionan una manera de solventar este hecho, ya que son independientes de la aplicación y de la plataforma hardware, empleando para marcar el documento, en la mayoría de los casos, código ASCII. </w:t>
+      </w:r>
+    </w:p>
+    <w:p>
+      <w:pPr>
+        <w:spacing w:line="360" w:lineRule="auto"/>
+        <w:jc w:val="both"/>
+        <w:rPr>
+          <w:rFonts w:ascii="Arial" w:hAnsi="Arial" w:cs="Arial"/>
+          <w:sz w:val="24"/>
+        </w:rPr>
+      </w:pPr>
+      <w:r>
+        <w:rPr>
+          <w:rFonts w:ascii="Arial" w:hAnsi="Arial" w:cs="Arial"/>
+          <w:sz w:val="24"/>
+        </w:rPr>
+        <w:t>Cuando se habla de lenguajes de marcado, es importante distinguir entre la estructura lógica y física del documento.</w:t>
+      </w:r>
+      <w:sdt>
+        <w:sdtPr>
+          <w:rPr>
+            <w:rFonts w:ascii="Arial" w:hAnsi="Arial" w:cs="Arial"/>
+            <w:sz w:val="24"/>
+          </w:rPr>
+          <w:id w:val="218486410"/>
+          <w:citation/>
+        </w:sdtPr>
+        <w:sdtContent>
+          <w:r>
+            <w:rPr>
+              <w:rFonts w:ascii="Arial" w:hAnsi="Arial" w:cs="Arial"/>
+              <w:sz w:val="24"/>
+            </w:rPr>
+            <w:fldChar w:fldCharType="begin"/>
+          </w:r>
+          <w:r>
+            <w:rPr>
+              <w:rFonts w:ascii="Arial" w:hAnsi="Arial" w:cs="Arial"/>
+              <w:sz w:val="24"/>
+            </w:rPr>
+            <w:instrText xml:space="preserve"> CITATION Man14 \l 9226 </w:instrText>
+          </w:r>
+          <w:r>
+            <w:rPr>
+              <w:rFonts w:ascii="Arial" w:hAnsi="Arial" w:cs="Arial"/>
+              <w:sz w:val="24"/>
+            </w:rPr>
+            <w:fldChar w:fldCharType="separate"/>
+          </w:r>
+          <w:r>
+            <w:rPr>
+              <w:rFonts w:ascii="Arial" w:hAnsi="Arial" w:cs="Arial"/>
+              <w:noProof/>
+              <w:sz w:val="24"/>
+            </w:rPr>
+            <w:t xml:space="preserve"> </w:t>
+          </w:r>
+          <w:r>
+            <w:rPr>
+              <w:rFonts w:ascii="Arial" w:hAnsi="Arial" w:cs="Arial"/>
+              <w:noProof/>
+              <w:sz w:val="24"/>
+            </w:rPr>
+            <w:t>(Castro, 2014)</w:t>
+          </w:r>
+          <w:r>
+            <w:rPr>
+              <w:rFonts w:ascii="Arial" w:hAnsi="Arial" w:cs="Arial"/>
+              <w:sz w:val="24"/>
+            </w:rPr>
+            <w:fldChar w:fldCharType="end"/>
+          </w:r>
+        </w:sdtContent>
+      </w:sdt>
+    </w:p>
+    <w:p>
+      <w:pPr>
+        <w:spacing w:line="360" w:lineRule="auto"/>
+        <w:jc w:val="both"/>
+        <w:rPr>
+          <w:rFonts w:ascii="Arial" w:hAnsi="Arial" w:cs="Arial"/>
+          <w:sz w:val="24"/>
+        </w:rPr>
+      </w:pPr>
+      <w:r>
+        <w:rPr>
+          <w:rFonts w:ascii="Arial" w:hAnsi="Arial" w:cs="Arial"/>
+          <w:sz w:val="24"/>
+        </w:rPr>
+        <w:t>A lo largo de este proyecto se trabajará con 2 lenguajes de marcado los cuales son los más utilizados para este tipo de proyectos tecnológicos, HTML y XML</w:t>
+      </w:r>
     </w:p>
     <w:p>
       <w:pPr>
@@ -10435,6 +11152,11 @@
         <w:t>HTML</w:t>
       </w:r>
     </w:p>
+    <w:p/>
+    <w:p>
+      <w:bookmarkStart w:id="21" w:name="_GoBack"/>
+      <w:bookmarkEnd w:id="21"/>
+    </w:p>
     <w:p>
       <w:pPr>
         <w:pStyle w:val="Ttulo4"/>
@@ -10458,9 +11180,18 @@
       </w:pPr>
       <w:bookmarkStart w:id="22" w:name="_Toc404449125"/>
       <w:r>
-        <w:t>Sistema operativo</w:t>
+        <w:t>Sistema</w:t>
+      </w:r>
+      <w:r>
+        <w:t>s</w:t>
+      </w:r>
+      <w:r>
+        <w:t xml:space="preserve"> operativo</w:t>
       </w:r>
       <w:bookmarkEnd w:id="22"/>
+      <w:r>
+        <w:t>s</w:t>
+      </w:r>
     </w:p>
     <w:p>
       <w:pPr>
@@ -10495,7 +11226,10 @@
         </w:numPr>
       </w:pPr>
       <w:r>
-        <w:t>ADV</w:t>
+        <w:t>A</w:t>
+      </w:r>
+      <w:r>
+        <w:t>VD</w:t>
       </w:r>
     </w:p>
     <w:p/>
@@ -10703,7 +11437,6 @@
       </w:pPr>
       <w:bookmarkStart w:id="25" w:name="_Toc404449128"/>
       <w:r>
-        <w:lastRenderedPageBreak/>
         <w:t>Software Libre y Código Abierto</w:t>
       </w:r>
       <w:bookmarkEnd w:id="25"/>
@@ -11227,7 +11960,7 @@
           <w:lang w:eastAsia="es-CO"/>
         </w:rPr>
         <w:drawing>
-          <wp:inline distT="0" distB="0" distL="0" distR="0" wp14:anchorId="0794D4B9" wp14:editId="73B17FF7">
+          <wp:inline distT="0" distB="0" distL="0" distR="0" wp14:anchorId="1A998F82" wp14:editId="1023260D">
             <wp:extent cx="5600700" cy="3086100"/>
             <wp:effectExtent l="0" t="0" r="0" b="0"/>
             <wp:docPr id="2" name="Imagen 2" descr="D:\Stevens\Github-Proyects\Document-Inverna-SURCO\figura1-normatividad colombiana en software.png"/>
@@ -11244,7 +11977,7 @@
                     </pic:cNvPicPr>
                   </pic:nvPicPr>
                   <pic:blipFill>
-                    <a:blip r:embed="rId13">
+                    <a:blip r:embed="rId16">
                       <a:extLst>
                         <a:ext uri="{28A0092B-C50C-407E-A947-70E740481C1C}">
                           <a14:useLocalDpi xmlns:a14="http://schemas.microsoft.com/office/drawing/2010/main" val="0"/>
@@ -11302,7 +12035,7 @@
         <w:rPr>
           <w:noProof/>
         </w:rPr>
-        <w:t>1</w:t>
+        <w:t>4</w:t>
       </w:r>
       <w:r>
         <w:fldChar w:fldCharType="end"/>
@@ -12241,7 +12974,25 @@
           <w:sz w:val="24"/>
           <w:szCs w:val="24"/>
         </w:rPr>
-        <w:t>sensores, microcontrolador, transmisión de datos o almacenamiento de los mismos según la viabilidad económica.</w:t>
+        <w:t xml:space="preserve">sensores, </w:t>
+      </w:r>
+      <w:proofErr w:type="spellStart"/>
+      <w:r>
+        <w:rPr>
+          <w:rFonts w:ascii="Arial" w:hAnsi="Arial" w:cs="Arial"/>
+          <w:sz w:val="24"/>
+          <w:szCs w:val="24"/>
+        </w:rPr>
+        <w:t>microcontrolador</w:t>
+      </w:r>
+      <w:proofErr w:type="spellEnd"/>
+      <w:r>
+        <w:rPr>
+          <w:rFonts w:ascii="Arial" w:hAnsi="Arial" w:cs="Arial"/>
+          <w:sz w:val="24"/>
+          <w:szCs w:val="24"/>
+        </w:rPr>
+        <w:t>, transmisión de datos o almacenamiento de los mismos según la viabilidad económica.</w:t>
       </w:r>
     </w:p>
     <w:p>
@@ -12468,6 +13219,7 @@
       </w:pPr>
       <w:bookmarkStart w:id="37" w:name="_Toc404449139"/>
       <w:r>
+        <w:lastRenderedPageBreak/>
         <w:t>9</w:t>
       </w:r>
       <w:r>
@@ -14628,7 +15380,87 @@
           <w:rFonts w:ascii="Arial" w:hAnsi="Arial" w:cs="Arial"/>
           <w:sz w:val="24"/>
         </w:rPr>
-        <w:t>para realizar las pruebas de la aplicación móvil, herramientas informáticas como los son eclipse para la parte de desarrollo, Jboss como servidor de aplicaciones, MySql y PostgreSql como motores de bases de datos, Adobe Ilustrator como Herramienta de diseño para la interfaz web y móvil y sublime Tetx 3 como Editor de texto.</w:t>
+        <w:t xml:space="preserve">para realizar las pruebas de la aplicación móvil, herramientas informáticas como los son eclipse para la parte de desarrollo, </w:t>
+      </w:r>
+      <w:proofErr w:type="spellStart"/>
+      <w:r>
+        <w:rPr>
+          <w:rFonts w:ascii="Arial" w:hAnsi="Arial" w:cs="Arial"/>
+          <w:sz w:val="24"/>
+        </w:rPr>
+        <w:t>Jboss</w:t>
+      </w:r>
+      <w:proofErr w:type="spellEnd"/>
+      <w:r>
+        <w:rPr>
+          <w:rFonts w:ascii="Arial" w:hAnsi="Arial" w:cs="Arial"/>
+          <w:sz w:val="24"/>
+        </w:rPr>
+        <w:t xml:space="preserve"> como servidor de aplicaciones, </w:t>
+      </w:r>
+      <w:proofErr w:type="spellStart"/>
+      <w:r>
+        <w:rPr>
+          <w:rFonts w:ascii="Arial" w:hAnsi="Arial" w:cs="Arial"/>
+          <w:sz w:val="24"/>
+        </w:rPr>
+        <w:t>MySql</w:t>
+      </w:r>
+      <w:proofErr w:type="spellEnd"/>
+      <w:r>
+        <w:rPr>
+          <w:rFonts w:ascii="Arial" w:hAnsi="Arial" w:cs="Arial"/>
+          <w:sz w:val="24"/>
+        </w:rPr>
+        <w:t xml:space="preserve"> y </w:t>
+      </w:r>
+      <w:proofErr w:type="spellStart"/>
+      <w:r>
+        <w:rPr>
+          <w:rFonts w:ascii="Arial" w:hAnsi="Arial" w:cs="Arial"/>
+          <w:sz w:val="24"/>
+        </w:rPr>
+        <w:t>PostgreSql</w:t>
+      </w:r>
+      <w:proofErr w:type="spellEnd"/>
+      <w:r>
+        <w:rPr>
+          <w:rFonts w:ascii="Arial" w:hAnsi="Arial" w:cs="Arial"/>
+          <w:sz w:val="24"/>
+        </w:rPr>
+        <w:t xml:space="preserve"> como motores de bases de datos, Adobe </w:t>
+      </w:r>
+      <w:proofErr w:type="spellStart"/>
+      <w:r>
+        <w:rPr>
+          <w:rFonts w:ascii="Arial" w:hAnsi="Arial" w:cs="Arial"/>
+          <w:sz w:val="24"/>
+        </w:rPr>
+        <w:t>Ilustrator</w:t>
+      </w:r>
+      <w:proofErr w:type="spellEnd"/>
+      <w:r>
+        <w:rPr>
+          <w:rFonts w:ascii="Arial" w:hAnsi="Arial" w:cs="Arial"/>
+          <w:sz w:val="24"/>
+        </w:rPr>
+        <w:t xml:space="preserve"> como Herramienta de diseño para la interfaz web y móvil y sublime </w:t>
+      </w:r>
+      <w:proofErr w:type="spellStart"/>
+      <w:r>
+        <w:rPr>
+          <w:rFonts w:ascii="Arial" w:hAnsi="Arial" w:cs="Arial"/>
+          <w:sz w:val="24"/>
+        </w:rPr>
+        <w:t>Tetx</w:t>
+      </w:r>
+      <w:proofErr w:type="spellEnd"/>
+      <w:r>
+        <w:rPr>
+          <w:rFonts w:ascii="Arial" w:hAnsi="Arial" w:cs="Arial"/>
+          <w:sz w:val="24"/>
+        </w:rPr>
+        <w:t xml:space="preserve"> 3 como Editor de texto.</w:t>
       </w:r>
     </w:p>
     <w:p/>
@@ -15731,7 +16563,7 @@
       </w:sdtContent>
     </w:sdt>
     <w:sectPr>
-      <w:footerReference w:type="default" r:id="rId14"/>
+      <w:footerReference w:type="default" r:id="rId17"/>
       <w:pgSz w:w="12240" w:h="15840"/>
       <w:pgMar w:top="1701" w:right="1134" w:bottom="1701" w:left="2268" w:header="680" w:footer="709" w:gutter="0"/>
       <w:cols w:space="708"/>
@@ -15787,7 +16619,7 @@
         <w:noProof/>
         <w:lang w:val="es-ES"/>
       </w:rPr>
-      <w:t>5</w:t>
+      <w:t>17</w:t>
     </w:r>
     <w:r>
       <w:fldChar w:fldCharType="end"/>
@@ -15830,16 +16662,7 @@
         <w:footnoteRef/>
       </w:r>
       <w:r>
-        <w:t xml:space="preserve"> </w:t>
-      </w:r>
-      <w:r>
-        <w:t>Casualmente, la pronunciación en inglés de este término es “yava”, que puede entenderse fuera de contexto</w:t>
-      </w:r>
-      <w:r>
-        <w:t xml:space="preserve"> </w:t>
-      </w:r>
-      <w:r>
-        <w:t>como “¡ya va!”.</w:t>
+        <w:t xml:space="preserve"> Casualmente, la pronunciación en inglés de este término es “yava”, que puede entenderse fuera de contexto como “¡ya va!”.</w:t>
       </w:r>
     </w:p>
   </w:footnote>
@@ -19419,7 +20242,7 @@
     <b:Title>Biblioteca UCV</b:Title>
     <b:Year>2006</b:Year>
     <b:URL>http://biblioteca.ucv.cl/site/servicios/documentos/como_escribir_tesis.pdf</b:URL>
-    <b:RefOrder>20</b:RefOrder>
+    <b:RefOrder>23</b:RefOrder>
   </b:Source>
   <b:Source>
     <b:Tag>Jav14</b:Tag>
@@ -19439,7 +20262,7 @@
         </b:NameList>
       </b:Author>
     </b:Author>
-    <b:RefOrder>22</b:RefOrder>
+    <b:RefOrder>25</b:RefOrder>
   </b:Source>
   <b:Source>
     <b:Tag>Htm14</b:Tag>
@@ -19543,7 +20366,7 @@
     <b:Month>11</b:Month>
     <b:Day>19</b:Day>
     <b:URL>http://www.tiposdeinvestigacion.com/</b:URL>
-    <b:RefOrder>21</b:RefOrder>
+    <b:RefOrder>24</b:RefOrder>
   </b:Source>
   <b:Source>
     <b:Tag>Obs11</b:Tag>
@@ -19554,7 +20377,7 @@
     <b:Month>11</b:Month>
     <b:Day>19</b:Day>
     <b:URL>http://observatorio.cds.gov.co/index.php?option=com_content&amp;view=article&amp;id=28%3Aanalisis-marco-legal-software-libre&amp;catid=34%3Aanalisis-marco-legal-software-libre&amp;Itemid=41</b:URL>
-    <b:RefOrder>19</b:RefOrder>
+    <b:RefOrder>22</b:RefOrder>
   </b:Source>
   <b:Source>
     <b:Tag>Lui12</b:Tag>
@@ -19750,7 +20573,7 @@
     <b:Month>11</b:Month>
     <b:Day>22</b:Day>
     <b:URL>http://wainu.ii.uned.es:8081/WAINU/ing_informatica/cuarto/SiI1/apuntes/Libro_Java-SP.pdf</b:URL>
-    <b:RefOrder>16</b:RefOrder>
+    <b:RefOrder>18</b:RefOrder>
   </b:Source>
   <b:Source>
     <b:Tag>Moz14</b:Tag>
@@ -19771,7 +20594,7 @@
     <b:Month>07</b:Month>
     <b:Day>03</b:Day>
     <b:URL>https://developer.mozilla.org/es/docs/Web/JavaScript/Guide/Obsolete_Pages/Gu%C3%ADa_JavaScript_1.5/Concepto_de_JavaScript</b:URL>
-    <b:RefOrder>17</b:RefOrder>
+    <b:RefOrder>19</b:RefOrder>
   </b:Source>
   <b:Source>
     <b:Tag>Ins</b:Tag>
@@ -19794,7 +20617,7 @@
     <b:Year>2014</b:Year>
     <b:Month>11</b:Month>
     <b:Day>22</b:Day>
-    <b:RefOrder>15</b:RefOrder>
+    <b:RefOrder>17</b:RefOrder>
   </b:Source>
   <b:Source>
     <b:Tag>ibm12</b:Tag>
@@ -19815,13 +20638,76 @@
     <b:Month>11</b:Month>
     <b:Day>26</b:Day>
     <b:URL>http://www.ibm.com/developerworks/ssa/library/os-ecov/</b:URL>
-    <b:RefOrder>18</b:RefOrder>
+    <b:RefOrder>20</b:RefOrder>
+  </b:Source>
+  <b:Source>
+    <b:Tag>Cis11</b:Tag>
+    <b:SourceType>DocumentFromInternetSite</b:SourceType>
+    <b:Guid>{372E7D55-B3E3-4187-8BBC-E9E0D51D3100}</b:Guid>
+    <b:Author>
+      <b:Author>
+        <b:NameList>
+          <b:Person>
+            <b:Last>Cisco</b:Last>
+          </b:Person>
+        </b:NameList>
+      </b:Author>
+    </b:Author>
+    <b:Title>Cisco</b:Title>
+    <b:InternetSiteTitle>Cisco</b:InternetSiteTitle>
+    <b:Year>2011.</b:Year>
+    <b:Month>04</b:Month>
+    <b:URL>http://www.cisco.com/web/LA/soluciones/executive/assets/pdf/internet-of-things-iot-ibsg.pdf</b:URL>
+    <b:RefOrder>15</b:RefOrder>
+  </b:Source>
+  <b:Source>
+    <b:Tag>Alv13</b:Tag>
+    <b:SourceType>DocumentFromInternetSite</b:SourceType>
+    <b:Guid>{C295F083-EFE3-456E-A5C1-A18338E2D7D1}</b:Guid>
+    <b:Author>
+      <b:Author>
+        <b:NameList>
+          <b:Person>
+            <b:Last>Pastor</b:Last>
+            <b:First>Alvaro</b:First>
+            <b:Middle>Everlet Javier</b:Middle>
+          </b:Person>
+        </b:NameList>
+      </b:Author>
+    </b:Author>
+    <b:Title>carriots</b:Title>
+    <b:InternetSiteTitle>Carriots.com</b:InternetSiteTitle>
+    <b:Year>2013</b:Year>
+    <b:URL>https://www.carriots.com/newFrontend/img-carriots/press_room/Construyendo_un_proyecto_de_IOT.pdf</b:URL>
+    <b:RefOrder>16</b:RefOrder>
+  </b:Source>
+  <b:Source>
+    <b:Tag>Man14</b:Tag>
+    <b:SourceType>DocumentFromInternetSite</b:SourceType>
+    <b:Guid>{BD53D853-759A-4163-AC0D-E44042792A9C}</b:Guid>
+    <b:Author>
+      <b:Author>
+        <b:NameList>
+          <b:Person>
+            <b:Last>Castro</b:Last>
+            <b:First>Manuel</b:First>
+          </b:Person>
+        </b:NameList>
+      </b:Author>
+    </b:Author>
+    <b:Title>ocw.Innova</b:Title>
+    <b:InternetSiteTitle>ocw.Innova</b:InternetSiteTitle>
+    <b:Year>2014</b:Year>
+    <b:Month>11</b:Month>
+    <b:Day>22</b:Day>
+    <b:URL>http://ocw.innova.uned.es/mm2/tm/contenidos/pdf/tema2/lenguajes_marcado.pdf</b:URL>
+    <b:RefOrder>21</b:RefOrder>
   </b:Source>
 </b:Sources>
 </file>
 
 <file path=customXml/itemProps1.xml><?xml version="1.0" encoding="utf-8"?>
-<ds:datastoreItem xmlns:ds="http://schemas.openxmlformats.org/officeDocument/2006/customXml" ds:itemID="{2BD0474D-519A-4C78-BADA-9C206D5E88F0}">
+<ds:datastoreItem xmlns:ds="http://schemas.openxmlformats.org/officeDocument/2006/customXml" ds:itemID="{885FCB4A-5060-4E99-B10D-9F1D3EE5C12F}">
   <ds:schemaRefs>
     <ds:schemaRef ds:uri="http://schemas.openxmlformats.org/officeDocument/2006/bibliography"/>
   </ds:schemaRefs>

</xml_diff>

<commit_message>
Commit-13 -- Mejorado Diseño Metodológico
</commit_message>
<xml_diff>
--- a/Anteproyecto_Grado.docx
+++ b/Anteproyecto_Grado.docx
@@ -19237,7 +19237,23 @@
           <w:sz w:val="24"/>
           <w:szCs w:val="24"/>
         </w:rPr>
-        <w:t>Se presenta a continuación tres modelos de base de datos, el primero modelo es el original ya mencionado, el segundo es el que para este proyecto de grado se ha implementado y el tercero es el ideal, puesto que está abierto a posibles mejoras y esto evita que a futuro se tenga que desmontar la base de datos existente para hacer cambios.</w:t>
+        <w:t>Se presenta a continuación tres modelos de base de datos, el primero modelo es el original ya mencionado, el segundo es el que para este proyecto de grado se ha implementado</w:t>
+      </w:r>
+      <w:r>
+        <w:rPr>
+          <w:rFonts w:ascii="Arial" w:hAnsi="Arial" w:cs="Arial"/>
+          <w:sz w:val="24"/>
+          <w:szCs w:val="24"/>
+        </w:rPr>
+        <w:t xml:space="preserve"> el cual es una mejora que nace a partir del primer modelo de base de datos</w:t>
+      </w:r>
+      <w:r>
+        <w:rPr>
+          <w:rFonts w:ascii="Arial" w:hAnsi="Arial" w:cs="Arial"/>
+          <w:sz w:val="24"/>
+          <w:szCs w:val="24"/>
+        </w:rPr>
+        <w:t xml:space="preserve"> y el tercero es el ideal, puesto que está abierto a posibles mejoras y esto evita que a futuro se tenga que desmontar la base de datos existente para hacer cambios.</w:t>
       </w:r>
     </w:p>
     <w:p>
@@ -19279,8 +19295,8 @@
         </w:rPr>
         <w:drawing>
           <wp:inline distT="0" distB="0" distL="0" distR="0" wp14:anchorId="6BF28370" wp14:editId="51A94BBC">
-            <wp:extent cx="2376765" cy="2886946"/>
-            <wp:effectExtent l="0" t="0" r="5080" b="8890"/>
+            <wp:extent cx="2128520" cy="2585415"/>
+            <wp:effectExtent l="0" t="0" r="5080" b="5715"/>
             <wp:docPr id="17" name="Imagen 17" descr="C:\Users\mabel\Downloads\bd-original.jpg"/>
             <wp:cNvGraphicFramePr>
               <a:graphicFrameLocks xmlns:a="http://schemas.openxmlformats.org/drawingml/2006/main" noChangeAspect="1"/>
@@ -19310,7 +19326,7 @@
                   <pic:spPr bwMode="auto">
                     <a:xfrm>
                       <a:off x="0" y="0"/>
-                      <a:ext cx="2476761" cy="3008407"/>
+                      <a:ext cx="2226064" cy="2703897"/>
                     </a:xfrm>
                     <a:prstGeom prst="rect">
                       <a:avLst/>
@@ -21078,49 +21094,7 @@
           <w:rFonts w:ascii="Arial" w:hAnsi="Arial" w:cs="Arial"/>
           <w:szCs w:val="21"/>
         </w:rPr>
-        <w:t xml:space="preserve">Si utilizas alertas </w:t>
-      </w:r>
-      <w:r>
-        <w:rPr>
-          <w:rFonts w:ascii="Arial" w:hAnsi="Arial" w:cs="Arial"/>
-          <w:szCs w:val="21"/>
-        </w:rPr>
-        <w:t>JavaScript</w:t>
-      </w:r>
-      <w:r>
-        <w:rPr>
-          <w:rFonts w:ascii="Arial" w:hAnsi="Arial" w:cs="Arial"/>
-          <w:szCs w:val="21"/>
-        </w:rPr>
-        <w:t xml:space="preserve">  seguramente alguna vez te </w:t>
-      </w:r>
-      <w:r>
-        <w:rPr>
-          <w:rFonts w:ascii="Arial" w:hAnsi="Arial" w:cs="Arial"/>
-          <w:szCs w:val="21"/>
-        </w:rPr>
-        <w:t>has</w:t>
-      </w:r>
-      <w:r>
-        <w:rPr>
-          <w:rFonts w:ascii="Arial" w:hAnsi="Arial" w:cs="Arial"/>
-          <w:szCs w:val="21"/>
-        </w:rPr>
-        <w:t xml:space="preserve"> preguntado </w:t>
-      </w:r>
-      <w:r>
-        <w:rPr>
-          <w:rFonts w:ascii="Arial" w:hAnsi="Arial" w:cs="Arial"/>
-          <w:szCs w:val="21"/>
-        </w:rPr>
-        <w:t>cómo</w:t>
-      </w:r>
-      <w:r>
-        <w:rPr>
-          <w:rFonts w:ascii="Arial" w:hAnsi="Arial" w:cs="Arial"/>
-          <w:szCs w:val="21"/>
-        </w:rPr>
-        <w:t xml:space="preserve"> cambiar el diseño de estas, lamentablemente no es posible debido a que le corresponde a la   UI de cada navegador.</w:t>
+        <w:t>Si utilizas alertas JavaScript  seguramente alguna vez te has preguntado cómo cambiar el diseño de estas, lamentablemente no es posible debido a que le corresponde a la   UI de cada navegador.</w:t>
       </w:r>
     </w:p>
     <w:p>
@@ -21140,49 +21114,7 @@
           <w:rFonts w:ascii="Arial" w:hAnsi="Arial" w:cs="Arial"/>
           <w:szCs w:val="21"/>
         </w:rPr>
-        <w:t xml:space="preserve">Pero no todo </w:t>
-      </w:r>
-      <w:r>
-        <w:rPr>
-          <w:rFonts w:ascii="Arial" w:hAnsi="Arial" w:cs="Arial"/>
-          <w:szCs w:val="21"/>
-        </w:rPr>
-        <w:t>está</w:t>
-      </w:r>
-      <w:r>
-        <w:rPr>
-          <w:rFonts w:ascii="Arial" w:hAnsi="Arial" w:cs="Arial"/>
-          <w:szCs w:val="21"/>
-        </w:rPr>
-        <w:t xml:space="preserve"> </w:t>
-      </w:r>
-      <w:r>
-        <w:rPr>
-          <w:rFonts w:ascii="Arial" w:hAnsi="Arial" w:cs="Arial"/>
-          <w:szCs w:val="21"/>
-        </w:rPr>
-        <w:t>perdido,</w:t>
-      </w:r>
-      <w:r>
-        <w:rPr>
-          <w:rFonts w:ascii="Arial" w:hAnsi="Arial" w:cs="Arial"/>
-          <w:szCs w:val="21"/>
-        </w:rPr>
-        <w:t xml:space="preserve"> sweetAlert es una herramienta con la que puedes sustituir el horrible diseño por algo </w:t>
-      </w:r>
-      <w:r>
-        <w:rPr>
-          <w:rFonts w:ascii="Arial" w:hAnsi="Arial" w:cs="Arial"/>
-          <w:szCs w:val="21"/>
-        </w:rPr>
-        <w:t>más</w:t>
-      </w:r>
-      <w:r>
-        <w:rPr>
-          <w:rFonts w:ascii="Arial" w:hAnsi="Arial" w:cs="Arial"/>
-          <w:szCs w:val="21"/>
-        </w:rPr>
-        <w:t xml:space="preserve"> agradable visualmente, sin alterar el resultado.</w:t>
+        <w:t>Pero no todo está perdido, sweetAlert es una herramienta con la que puedes sustituir el horrible diseño por algo más agradable visualmente, sin alterar el resultado.</w:t>
       </w:r>
     </w:p>
     <w:p>
@@ -21487,21 +21419,7 @@
           <w:rFonts w:ascii="Arial" w:hAnsi="Arial" w:cs="Arial"/>
           <w:sz w:val="24"/>
         </w:rPr>
-        <w:t xml:space="preserve">Highcharts es una librería desarrollada en </w:t>
-      </w:r>
-      <w:r>
-        <w:rPr>
-          <w:rFonts w:ascii="Arial" w:hAnsi="Arial" w:cs="Arial"/>
-          <w:sz w:val="24"/>
-        </w:rPr>
-        <w:t>JavaScript</w:t>
-      </w:r>
-      <w:r>
-        <w:rPr>
-          <w:rFonts w:ascii="Arial" w:hAnsi="Arial" w:cs="Arial"/>
-          <w:sz w:val="24"/>
-        </w:rPr>
-        <w:t xml:space="preserve"> que permite crear fácil y rápidamente gráficos interactivos.</w:t>
+        <w:t>Highcharts es una librería desarrollada en JavaScript que permite crear fácil y rápidamente gráficos interactivos.</w:t>
       </w:r>
     </w:p>
     <w:p>
@@ -21720,25 +21638,116 @@
         <w:t>DESARROLLO</w:t>
       </w:r>
     </w:p>
-    <w:p/>
-    <w:p>
-      <w:pPr>
-        <w:tabs>
-          <w:tab w:val="left" w:pos="7290"/>
-        </w:tabs>
-      </w:pPr>
-      <w:r>
-        <w:t>Se divide en 2 partes…  java bla bla bla … y Android para móvil bla bla bla</w:t>
-      </w:r>
-      <w:r>
-        <w:tab/>
+    <w:p>
+      <w:pPr>
+        <w:spacing w:line="360" w:lineRule="auto"/>
+        <w:jc w:val="both"/>
+        <w:rPr>
+          <w:rFonts w:ascii="Arial" w:hAnsi="Arial" w:cs="Arial"/>
+          <w:sz w:val="24"/>
+        </w:rPr>
+      </w:pPr>
+    </w:p>
+    <w:p>
+      <w:pPr>
+        <w:spacing w:line="360" w:lineRule="auto"/>
+        <w:jc w:val="both"/>
+        <w:rPr>
+          <w:rFonts w:ascii="Arial" w:hAnsi="Arial" w:cs="Arial"/>
+          <w:sz w:val="24"/>
+        </w:rPr>
+      </w:pPr>
+      <w:r>
+        <w:rPr>
+          <w:rFonts w:ascii="Arial" w:hAnsi="Arial" w:cs="Arial"/>
+          <w:sz w:val="24"/>
+        </w:rPr>
+        <w:t xml:space="preserve">Esta es la parte clave de todo el proyecto de grado, en esta sección se hablará y explicará paso a paso toda la estructura interna del proyecto, las clases, los Servlet, los métodos, su función en el proyecto, su uso e importancia  tanto en </w:t>
+      </w:r>
+      <w:r>
+        <w:rPr>
+          <w:rFonts w:ascii="Arial" w:hAnsi="Arial" w:cs="Arial"/>
+          <w:sz w:val="24"/>
+        </w:rPr>
+        <w:t>Web como Android.</w:t>
+      </w:r>
+    </w:p>
+    <w:p>
+      <w:pPr>
+        <w:spacing w:line="360" w:lineRule="auto"/>
+        <w:jc w:val="both"/>
+        <w:rPr>
+          <w:rFonts w:ascii="Arial" w:hAnsi="Arial" w:cs="Arial"/>
+          <w:sz w:val="24"/>
+        </w:rPr>
+      </w:pPr>
+      <w:r>
+        <w:rPr>
+          <w:rFonts w:ascii="Arial" w:hAnsi="Arial" w:cs="Arial"/>
+          <w:sz w:val="24"/>
+        </w:rPr>
+        <w:t>Otro aspecto importante del que se tratará en esta etapa de desarrollo es la seguridad de la información, esto es posible gracias a JAAS que nos permite accede a servicios de autenticación y acceso.</w:t>
+      </w:r>
+      <w:r>
+        <w:rPr>
+          <w:rFonts w:ascii="Arial" w:hAnsi="Arial" w:cs="Arial"/>
+          <w:sz w:val="24"/>
+        </w:rPr>
+        <w:t xml:space="preserve"> De igual manera </w:t>
+      </w:r>
+      <w:r>
+        <w:rPr>
+          <w:rFonts w:ascii="Arial" w:hAnsi="Arial" w:cs="Arial"/>
+          <w:sz w:val="24"/>
+        </w:rPr>
+        <w:t>el cifrado de las contraseñas es vital que se realice en la base de datos para evita</w:t>
+      </w:r>
+      <w:r>
+        <w:rPr>
+          <w:rFonts w:ascii="Arial" w:hAnsi="Arial" w:cs="Arial"/>
+          <w:sz w:val="24"/>
+        </w:rPr>
+        <w:t>r fraudes por robo o intentos de ataques por métodos de inyección o fuerza bruta. Esto se logra gracias a una extensión del Gestor de Base de Datos de PostgreSQL llamada PgCrypto.</w:t>
+      </w:r>
+    </w:p>
+    <w:p>
+      <w:pPr>
+        <w:spacing w:line="360" w:lineRule="auto"/>
+        <w:jc w:val="both"/>
+        <w:rPr>
+          <w:rFonts w:ascii="Arial" w:hAnsi="Arial" w:cs="Arial"/>
+          <w:sz w:val="24"/>
+        </w:rPr>
+      </w:pPr>
+      <w:r>
+        <w:rPr>
+          <w:rFonts w:ascii="Arial" w:hAnsi="Arial" w:cs="Arial"/>
+          <w:sz w:val="24"/>
+        </w:rPr>
+        <w:t>El proceso de pasar de un servidor local (LocalHost) el cual está delimitado a la red local en la cual es creado, a un servidor en la nube o Cloud Computing, que en este caso es Openshift será tratado en dos etapas, la primera será una breve explicación de lo que se trabajó y de su importancia; tanto en esta, como en toda las etapas faltantes del proyecto. Y la segunda contará con un manual detallado</w:t>
+      </w:r>
+      <w:r>
+        <w:rPr>
+          <w:rFonts w:ascii="Arial" w:hAnsi="Arial" w:cs="Arial"/>
+          <w:sz w:val="24"/>
+        </w:rPr>
+        <w:t xml:space="preserve"> en los anexos,</w:t>
+      </w:r>
+      <w:bookmarkStart w:id="47" w:name="_GoBack"/>
+      <w:bookmarkEnd w:id="47"/>
+      <w:r>
+        <w:rPr>
+          <w:rFonts w:ascii="Arial" w:hAnsi="Arial" w:cs="Arial"/>
+          <w:sz w:val="24"/>
+        </w:rPr>
         <w:t xml:space="preserve"> </w:t>
       </w:r>
       <w:r>
         <w:rPr>
-          <w:highlight w:val="yellow"/>
-        </w:rPr>
-        <w:t>(opcional se mete lo hecho con html  ¿?)</w:t>
+          <w:rFonts w:ascii="Arial" w:hAnsi="Arial" w:cs="Arial"/>
+          <w:sz w:val="24"/>
+        </w:rPr>
+        <w:t>de su creación y su respectiva implementación.</w:t>
       </w:r>
     </w:p>
     <w:p>
@@ -21756,6 +21765,7 @@
         <w:rPr>
           <w:lang w:val="en-US"/>
         </w:rPr>
+        <w:lastRenderedPageBreak/>
         <w:t xml:space="preserve">Java </w:t>
       </w:r>
     </w:p>
@@ -21834,8 +21844,72 @@
       </w:r>
     </w:p>
     <w:p>
-      <w:bookmarkStart w:id="47" w:name="_GoBack"/>
-      <w:bookmarkEnd w:id="47"/>
+      <w:pPr>
+        <w:spacing w:line="360" w:lineRule="auto"/>
+        <w:jc w:val="both"/>
+        <w:rPr>
+          <w:rFonts w:ascii="Arial" w:hAnsi="Arial" w:cs="Arial"/>
+          <w:sz w:val="24"/>
+        </w:rPr>
+      </w:pPr>
+    </w:p>
+    <w:p>
+      <w:pPr>
+        <w:spacing w:line="360" w:lineRule="auto"/>
+        <w:jc w:val="both"/>
+        <w:rPr>
+          <w:rFonts w:ascii="Arial" w:hAnsi="Arial" w:cs="Arial"/>
+          <w:sz w:val="24"/>
+        </w:rPr>
+      </w:pPr>
+      <w:r>
+        <w:rPr>
+          <w:rFonts w:ascii="Arial" w:hAnsi="Arial" w:cs="Arial"/>
+          <w:sz w:val="24"/>
+        </w:rPr>
+        <w:t xml:space="preserve">Esta es la etapa donde se probará la funcionalidad del software creado, se obtienen </w:t>
+      </w:r>
+      <w:r>
+        <w:rPr>
+          <w:rFonts w:ascii="Arial" w:hAnsi="Arial" w:cs="Arial"/>
+          <w:sz w:val="24"/>
+        </w:rPr>
+        <w:t>excelentes resultado en cuanto a lo realizado en programación tanto para web como para móvil.</w:t>
+      </w:r>
+    </w:p>
+    <w:p>
+      <w:pPr>
+        <w:spacing w:line="360" w:lineRule="auto"/>
+        <w:jc w:val="both"/>
+        <w:rPr>
+          <w:rFonts w:ascii="Arial" w:hAnsi="Arial" w:cs="Arial"/>
+          <w:sz w:val="24"/>
+        </w:rPr>
+      </w:pPr>
+      <w:r>
+        <w:rPr>
+          <w:rFonts w:ascii="Arial" w:hAnsi="Arial" w:cs="Arial"/>
+          <w:sz w:val="24"/>
+        </w:rPr>
+        <w:t>Se destaca a continuación un añadido que se quiso implementar como parte de una serie de buenas prácticas que todo programador y diseñador debe tener a la hora de realizar un software para algún motivo.</w:t>
+      </w:r>
+    </w:p>
+    <w:p>
+      <w:pPr>
+        <w:spacing w:line="360" w:lineRule="auto"/>
+        <w:jc w:val="both"/>
+        <w:rPr>
+          <w:rFonts w:ascii="Arial" w:hAnsi="Arial" w:cs="Arial"/>
+          <w:sz w:val="24"/>
+        </w:rPr>
+      </w:pPr>
+      <w:r>
+        <w:rPr>
+          <w:rFonts w:ascii="Arial" w:hAnsi="Arial" w:cs="Arial"/>
+          <w:sz w:val="24"/>
+        </w:rPr>
+        <w:t>Se decide implementar en el diseño web algo que en el marco teórico se ha definido previamente y es el Responsive Design.</w:t>
+      </w:r>
     </w:p>
     <w:p>
       <w:pPr>
@@ -21849,12 +21923,147 @@
         <w:t>Responsive Design</w:t>
       </w:r>
     </w:p>
-    <w:p>
-      <w:r>
-        <w:t xml:space="preserve">MOSTRAR PANTALLAZOS DE DIF RES DE LA  PW Y APP </w:t>
-      </w:r>
-    </w:p>
     <w:p/>
+    <w:p>
+      <w:pPr>
+        <w:spacing w:line="360" w:lineRule="auto"/>
+        <w:jc w:val="both"/>
+        <w:rPr>
+          <w:rFonts w:ascii="Arial" w:hAnsi="Arial" w:cs="Arial"/>
+          <w:sz w:val="24"/>
+        </w:rPr>
+      </w:pPr>
+      <w:r>
+        <w:rPr>
+          <w:rFonts w:ascii="Arial" w:hAnsi="Arial" w:cs="Arial"/>
+          <w:sz w:val="24"/>
+        </w:rPr>
+        <w:t>El Responsive Design es básicamente que el diseño de la página se adapte a cualquier resolución a la que sea sometido. Esto con el fin de garantizar a los usuarios una excelente visualización de la página, sin importar el dispositivo que utilicen para acceder a esta.</w:t>
+      </w:r>
+    </w:p>
+    <w:p>
+      <w:pPr>
+        <w:spacing w:line="360" w:lineRule="auto"/>
+        <w:jc w:val="both"/>
+      </w:pPr>
+      <w:r>
+        <w:rPr>
+          <w:noProof/>
+          <w:lang w:eastAsia="es-CO"/>
+        </w:rPr>
+        <w:lastRenderedPageBreak/>
+        <w:drawing>
+          <wp:anchor distT="0" distB="0" distL="114300" distR="114300" simplePos="0" relativeHeight="251664384" behindDoc="0" locked="0" layoutInCell="1" allowOverlap="1" wp14:anchorId="3DDF9CB8" wp14:editId="468C25A5">
+            <wp:simplePos x="0" y="0"/>
+            <wp:positionH relativeFrom="column">
+              <wp:posOffset>2484120</wp:posOffset>
+            </wp:positionH>
+            <wp:positionV relativeFrom="paragraph">
+              <wp:posOffset>367665</wp:posOffset>
+            </wp:positionV>
+            <wp:extent cx="2422525" cy="4314190"/>
+            <wp:effectExtent l="0" t="0" r="0" b="0"/>
+            <wp:wrapNone/>
+            <wp:docPr id="50" name="Imagen 50" descr="C:\Users\mabel\Downloads\10825136_10203911971573684_1489644408_o.jpg"/>
+            <wp:cNvGraphicFramePr>
+              <a:graphicFrameLocks xmlns:a="http://schemas.openxmlformats.org/drawingml/2006/main" noChangeAspect="1"/>
+            </wp:cNvGraphicFramePr>
+            <a:graphic xmlns:a="http://schemas.openxmlformats.org/drawingml/2006/main">
+              <a:graphicData uri="http://schemas.openxmlformats.org/drawingml/2006/picture">
+                <pic:pic xmlns:pic="http://schemas.openxmlformats.org/drawingml/2006/picture">
+                  <pic:nvPicPr>
+                    <pic:cNvPr id="0" name="Picture 46" descr="C:\Users\mabel\Downloads\10825136_10203911971573684_1489644408_o.jpg"/>
+                    <pic:cNvPicPr>
+                      <a:picLocks noChangeAspect="1" noChangeArrowheads="1"/>
+                    </pic:cNvPicPr>
+                  </pic:nvPicPr>
+                  <pic:blipFill>
+                    <a:blip r:embed="rId47" cstate="print">
+                      <a:extLst>
+                        <a:ext uri="{28A0092B-C50C-407E-A947-70E740481C1C}">
+                          <a14:useLocalDpi xmlns:a14="http://schemas.microsoft.com/office/drawing/2010/main" val="0"/>
+                        </a:ext>
+                      </a:extLst>
+                    </a:blip>
+                    <a:srcRect/>
+                    <a:stretch>
+                      <a:fillRect/>
+                    </a:stretch>
+                  </pic:blipFill>
+                  <pic:spPr bwMode="auto">
+                    <a:xfrm>
+                      <a:off x="0" y="0"/>
+                      <a:ext cx="2422525" cy="4314190"/>
+                    </a:xfrm>
+                    <a:prstGeom prst="rect">
+                      <a:avLst/>
+                    </a:prstGeom>
+                    <a:noFill/>
+                    <a:ln>
+                      <a:noFill/>
+                    </a:ln>
+                  </pic:spPr>
+                </pic:pic>
+              </a:graphicData>
+            </a:graphic>
+          </wp:anchor>
+        </w:drawing>
+      </w:r>
+      <w:r>
+        <w:rPr>
+          <w:noProof/>
+          <w:lang w:eastAsia="es-CO"/>
+        </w:rPr>
+        <w:drawing>
+          <wp:inline distT="0" distB="0" distL="0" distR="0" wp14:anchorId="43EFDE2C" wp14:editId="642B2456">
+            <wp:extent cx="2428875" cy="5001617"/>
+            <wp:effectExtent l="0" t="0" r="0" b="8890"/>
+            <wp:docPr id="49" name="Imagen 49" descr="C:\Users\mabel\Downloads\Rd1.png"/>
+            <wp:cNvGraphicFramePr>
+              <a:graphicFrameLocks xmlns:a="http://schemas.openxmlformats.org/drawingml/2006/main" noChangeAspect="1"/>
+            </wp:cNvGraphicFramePr>
+            <a:graphic xmlns:a="http://schemas.openxmlformats.org/drawingml/2006/main">
+              <a:graphicData uri="http://schemas.openxmlformats.org/drawingml/2006/picture">
+                <pic:pic xmlns:pic="http://schemas.openxmlformats.org/drawingml/2006/picture">
+                  <pic:nvPicPr>
+                    <pic:cNvPr id="0" name="Picture 45" descr="C:\Users\mabel\Downloads\Rd1.png"/>
+                    <pic:cNvPicPr>
+                      <a:picLocks noChangeAspect="1" noChangeArrowheads="1"/>
+                    </pic:cNvPicPr>
+                  </pic:nvPicPr>
+                  <pic:blipFill>
+                    <a:blip r:embed="rId48">
+                      <a:extLst>
+                        <a:ext uri="{28A0092B-C50C-407E-A947-70E740481C1C}">
+                          <a14:useLocalDpi xmlns:a14="http://schemas.microsoft.com/office/drawing/2010/main" val="0"/>
+                        </a:ext>
+                      </a:extLst>
+                    </a:blip>
+                    <a:srcRect/>
+                    <a:stretch>
+                      <a:fillRect/>
+                    </a:stretch>
+                  </pic:blipFill>
+                  <pic:spPr bwMode="auto">
+                    <a:xfrm>
+                      <a:off x="0" y="0"/>
+                      <a:ext cx="2429976" cy="5003885"/>
+                    </a:xfrm>
+                    <a:prstGeom prst="rect">
+                      <a:avLst/>
+                    </a:prstGeom>
+                    <a:noFill/>
+                    <a:ln>
+                      <a:noFill/>
+                    </a:ln>
+                  </pic:spPr>
+                </pic:pic>
+              </a:graphicData>
+            </a:graphic>
+          </wp:inline>
+        </w:drawing>
+      </w:r>
+    </w:p>
     <w:p>
       <w:pPr>
         <w:pStyle w:val="Ttulo2"/>
@@ -21891,7 +22100,6 @@
           <w:rFonts w:ascii="Arial" w:hAnsi="Arial" w:cs="Arial"/>
           <w:sz w:val="24"/>
         </w:rPr>
-        <w:lastRenderedPageBreak/>
         <w:t>Luego de pasar por todas las fases previas de diseño, análisis y pruebas se llega al producto final, la aplicación móvil y su respectiva página web en funcionamiento.</w:t>
       </w:r>
     </w:p>
@@ -21921,7 +22129,7 @@
           <w:sz w:val="24"/>
         </w:rPr>
       </w:pPr>
-      <w:hyperlink r:id="rId47" w:history="1">
+      <w:hyperlink r:id="rId49" w:history="1">
         <w:r>
           <w:rPr>
             <w:rStyle w:val="Hipervnculo"/>
@@ -21972,6 +22180,7 @@
           <w:rFonts w:ascii="Arial" w:hAnsi="Arial" w:cs="Arial"/>
           <w:sz w:val="24"/>
         </w:rPr>
+        <w:lastRenderedPageBreak/>
         <w:t>Se mostrará como evidencias, capturas de pantalla de la aplicación ya configurada en el servidor y de sus diferentes vistas en su etapa final tanto en la parte web como en su versión para móviles.</w:t>
       </w:r>
     </w:p>
@@ -22016,7 +22225,7 @@
                     </pic:cNvPicPr>
                   </pic:nvPicPr>
                   <pic:blipFill>
-                    <a:blip r:embed="rId48">
+                    <a:blip r:embed="rId50">
                       <a:extLst>
                         <a:ext uri="{28A0092B-C50C-407E-A947-70E740481C1C}">
                           <a14:useLocalDpi xmlns:a14="http://schemas.microsoft.com/office/drawing/2010/main" val="0"/>
@@ -22092,7 +22301,6 @@
           <w:sz w:val="24"/>
           <w:lang w:eastAsia="es-CO"/>
         </w:rPr>
-        <w:lastRenderedPageBreak/>
         <w:drawing>
           <wp:inline distT="0" distB="0" distL="0" distR="0" wp14:anchorId="2F17613B" wp14:editId="2EF9D3C0">
             <wp:extent cx="5525480" cy="3105150"/>
@@ -22111,7 +22319,7 @@
                     </pic:cNvPicPr>
                   </pic:nvPicPr>
                   <pic:blipFill>
-                    <a:blip r:embed="rId49" cstate="print">
+                    <a:blip r:embed="rId51" cstate="print">
                       <a:extLst>
                         <a:ext uri="{28A0092B-C50C-407E-A947-70E740481C1C}">
                           <a14:useLocalDpi xmlns:a14="http://schemas.microsoft.com/office/drawing/2010/main" val="0"/>
@@ -22184,6 +22392,7 @@
           <w:noProof/>
           <w:lang w:eastAsia="es-CO"/>
         </w:rPr>
+        <w:lastRenderedPageBreak/>
         <w:drawing>
           <wp:inline distT="0" distB="0" distL="0" distR="0" wp14:anchorId="39C0AEF7" wp14:editId="3004FA3F">
             <wp:extent cx="4010025" cy="2253512"/>
@@ -22202,7 +22411,7 @@
                     </pic:cNvPicPr>
                   </pic:nvPicPr>
                   <pic:blipFill>
-                    <a:blip r:embed="rId50" cstate="print">
+                    <a:blip r:embed="rId52" cstate="print">
                       <a:extLst>
                         <a:ext uri="{28A0092B-C50C-407E-A947-70E740481C1C}">
                           <a14:useLocalDpi xmlns:a14="http://schemas.microsoft.com/office/drawing/2010/main" val="0"/>
@@ -22281,7 +22490,6 @@
           <w:sz w:val="24"/>
           <w:lang w:eastAsia="es-CO"/>
         </w:rPr>
-        <w:lastRenderedPageBreak/>
         <w:drawing>
           <wp:inline distT="0" distB="0" distL="0" distR="0" wp14:anchorId="4D593206" wp14:editId="71E0DF27">
             <wp:extent cx="3971925" cy="2232100"/>
@@ -22300,7 +22508,7 @@
                     </pic:cNvPicPr>
                   </pic:nvPicPr>
                   <pic:blipFill>
-                    <a:blip r:embed="rId51" cstate="print">
+                    <a:blip r:embed="rId53" cstate="print">
                       <a:extLst>
                         <a:ext uri="{28A0092B-C50C-407E-A947-70E740481C1C}">
                           <a14:useLocalDpi xmlns:a14="http://schemas.microsoft.com/office/drawing/2010/main" val="0"/>
@@ -22396,7 +22604,7 @@
                     </pic:cNvPicPr>
                   </pic:nvPicPr>
                   <pic:blipFill>
-                    <a:blip r:embed="rId52" cstate="print">
+                    <a:blip r:embed="rId54" cstate="print">
                       <a:extLst>
                         <a:ext uri="{28A0092B-C50C-407E-A947-70E740481C1C}">
                           <a14:useLocalDpi xmlns:a14="http://schemas.microsoft.com/office/drawing/2010/main" val="0"/>
@@ -22471,6 +22679,7 @@
           <w:noProof/>
           <w:lang w:eastAsia="es-CO"/>
         </w:rPr>
+        <w:lastRenderedPageBreak/>
         <w:drawing>
           <wp:inline distT="0" distB="0" distL="0" distR="0" wp14:anchorId="0F1FFE58" wp14:editId="596D2938">
             <wp:extent cx="3704415" cy="1974850"/>
@@ -22489,7 +22698,7 @@
                     </pic:cNvPicPr>
                   </pic:nvPicPr>
                   <pic:blipFill>
-                    <a:blip r:embed="rId53" cstate="print">
+                    <a:blip r:embed="rId55" cstate="print">
                       <a:extLst>
                         <a:ext uri="{28A0092B-C50C-407E-A947-70E740481C1C}">
                           <a14:useLocalDpi xmlns:a14="http://schemas.microsoft.com/office/drawing/2010/main" val="0"/>
@@ -22676,7 +22885,7 @@
                     </pic:cNvPicPr>
                   </pic:nvPicPr>
                   <pic:blipFill>
-                    <a:blip r:embed="rId54">
+                    <a:blip r:embed="rId56">
                       <a:extLst>
                         <a:ext uri="{28A0092B-C50C-407E-A947-70E740481C1C}">
                           <a14:useLocalDpi xmlns:a14="http://schemas.microsoft.com/office/drawing/2010/main" val="0"/>
@@ -26528,7 +26737,7 @@
       </w:pPr>
     </w:p>
     <w:sectPr>
-      <w:footerReference w:type="default" r:id="rId55"/>
+      <w:footerReference w:type="default" r:id="rId57"/>
       <w:pgSz w:w="12240" w:h="15840"/>
       <w:pgMar w:top="1701" w:right="1134" w:bottom="1701" w:left="2268" w:header="680" w:footer="709" w:gutter="0"/>
       <w:cols w:space="708"/>
@@ -26584,7 +26793,7 @@
         <w:noProof/>
         <w:lang w:val="es-ES"/>
       </w:rPr>
-      <w:t>60</w:t>
+      <w:t>69</w:t>
     </w:r>
     <w:r>
       <w:fldChar w:fldCharType="end"/>
@@ -33799,7 +34008,7 @@
 </file>
 
 <file path=customXml/itemProps1.xml><?xml version="1.0" encoding="utf-8"?>
-<ds:datastoreItem xmlns:ds="http://schemas.openxmlformats.org/officeDocument/2006/customXml" ds:itemID="{75958CEA-04BB-47F3-BE2F-862B6E638854}">
+<ds:datastoreItem xmlns:ds="http://schemas.openxmlformats.org/officeDocument/2006/customXml" ds:itemID="{B5FFE1A7-4288-4672-A715-7826FAEE89C1}">
   <ds:schemaRefs>
     <ds:schemaRef ds:uri="http://schemas.openxmlformats.org/officeDocument/2006/bibliography"/>
   </ds:schemaRefs>

</xml_diff>